<commit_message>
arreglo codigo y memoria
</commit_message>
<xml_diff>
--- a/Docs/Memoria_TFG_Oier_Etxeberria.docx
+++ b/Docs/Memoria_TFG_Oier_Etxeberria.docx
@@ -724,7 +724,21 @@
           <w:sz w:val="24"/>
           <w:szCs w:val="24"/>
         </w:rPr>
-        <w:t xml:space="preserve"> o Aprendizaje Automático es un campo de investigación que esta en auge. Dentro de este campo hay una gran variedad algoritmos </w:t>
+        <w:t xml:space="preserve"> o Aprendizaje Automático es un campo de investigación que est</w:t>
+      </w:r>
+      <w:r>
+        <w:rPr>
+          <w:sz w:val="24"/>
+          <w:szCs w:val="24"/>
+        </w:rPr>
+        <w:t>á</w:t>
+      </w:r>
+      <w:r>
+        <w:rPr>
+          <w:sz w:val="24"/>
+          <w:szCs w:val="24"/>
+        </w:rPr>
+        <w:t xml:space="preserve"> en auge. Dentro de este campo hay una gran variedad algoritmos </w:t>
       </w:r>
       <w:r>
         <w:rPr>
@@ -749,6 +763,8 @@
         <w:tab/>
         <w:t>FARC-HD es un algoritmo muy preciso y para ello en su etapa final aplica un algoritmo evolutivo para realizar un ajuste en las funciones de pertenencia y una selección de las mejores reglas. El ajuste de las funciones de pertenencia se hace de forma global para mantener la interpretabilidad del sistema y el objetivo del trabajo es analizar la eficacia de aplicar un ajuste local a expensas de perder la interpretabilidad del sistema.</w:t>
       </w:r>
+      <w:bookmarkStart w:id="1" w:name="_GoBack"/>
+      <w:bookmarkEnd w:id="1"/>
     </w:p>
     <w:p>
       <w:pPr>
@@ -1393,7 +1409,7 @@
         </w:rPr>
         <w:br w:type="page"/>
       </w:r>
-      <w:bookmarkStart w:id="1" w:name="_Toc51946251"/>
+      <w:bookmarkStart w:id="2" w:name="_Toc51946251"/>
       <w:r>
         <w:rPr>
           <w:color w:val="808080" w:themeColor="background1" w:themeShade="80"/>
@@ -1403,7 +1419,7 @@
         <w:lastRenderedPageBreak/>
         <w:t>1.- Introducción y motivación</w:t>
       </w:r>
-      <w:bookmarkEnd w:id="1"/>
+      <w:bookmarkEnd w:id="2"/>
     </w:p>
     <w:p/>
     <w:p>
@@ -1500,8 +1516,6 @@
         </w:rPr>
         <w:t xml:space="preserve"> etc</w:t>
       </w:r>
-      <w:bookmarkStart w:id="2" w:name="_GoBack"/>
-      <w:bookmarkEnd w:id="2"/>
       <w:r>
         <w:rPr>
           <w:sz w:val="24"/>
@@ -1641,6 +1655,172 @@
         </w:rPr>
         <w:tab/>
       </w:r>
+      <w:r>
+        <w:rPr>
+          <w:sz w:val="24"/>
+          <w:szCs w:val="24"/>
+        </w:rPr>
+        <w:t>El algoritmo tiene tres fases. En la primera fase, se extraen reglas difusas de</w:t>
+      </w:r>
+      <w:r>
+        <w:rPr>
+          <w:sz w:val="24"/>
+          <w:szCs w:val="24"/>
+        </w:rPr>
+        <w:t xml:space="preserve"> </w:t>
+      </w:r>
+      <w:r>
+        <w:rPr>
+          <w:sz w:val="24"/>
+          <w:szCs w:val="24"/>
+        </w:rPr>
+        <w:t>asociación. En la segunda fase, se minimizan las reglas preseleccionándolas conforme</w:t>
+      </w:r>
+      <w:r>
+        <w:rPr>
+          <w:sz w:val="24"/>
+          <w:szCs w:val="24"/>
+        </w:rPr>
+        <w:t xml:space="preserve"> </w:t>
+      </w:r>
+      <w:r>
+        <w:rPr>
+          <w:sz w:val="24"/>
+          <w:szCs w:val="24"/>
+        </w:rPr>
+        <w:t>su calidad. Por último, en la tercera fase, se aplica un algoritmo genético para</w:t>
+      </w:r>
+      <w:r>
+        <w:rPr>
+          <w:sz w:val="24"/>
+          <w:szCs w:val="24"/>
+        </w:rPr>
+        <w:t xml:space="preserve"> </w:t>
+      </w:r>
+      <w:r>
+        <w:rPr>
+          <w:sz w:val="24"/>
+          <w:szCs w:val="24"/>
+        </w:rPr>
+        <w:t>seleccionar las mejores reglas y ajustar las funciones de pertenencia.</w:t>
+      </w:r>
+    </w:p>
+    <w:p>
+      <w:pPr>
+        <w:ind w:firstLine="708"/>
+        <w:rPr>
+          <w:sz w:val="24"/>
+          <w:szCs w:val="24"/>
+        </w:rPr>
+      </w:pPr>
+      <w:r>
+        <w:rPr>
+          <w:sz w:val="24"/>
+          <w:szCs w:val="24"/>
+        </w:rPr>
+        <w:t>Este trabajo se centra en cambiar el ajuste a las funciones de pertenencia. En el</w:t>
+      </w:r>
+      <w:r>
+        <w:rPr>
+          <w:sz w:val="24"/>
+          <w:szCs w:val="24"/>
+        </w:rPr>
+        <w:t xml:space="preserve"> </w:t>
+      </w:r>
+      <w:r>
+        <w:rPr>
+          <w:sz w:val="24"/>
+          <w:szCs w:val="24"/>
+        </w:rPr>
+        <w:t>FARC-HD se ajusta de forma global con el fin de mantener la interpretabilidad del</w:t>
+      </w:r>
+      <w:r>
+        <w:rPr>
+          <w:sz w:val="24"/>
+          <w:szCs w:val="24"/>
+        </w:rPr>
+        <w:t xml:space="preserve"> </w:t>
+      </w:r>
+      <w:r>
+        <w:rPr>
+          <w:sz w:val="24"/>
+          <w:szCs w:val="24"/>
+        </w:rPr>
+        <w:t>sistema. Nosotros estudiaremos el efecto de ajustarnos de forma local para cada regla.</w:t>
+      </w:r>
+    </w:p>
+    <w:p>
+      <w:pPr>
+        <w:ind w:firstLine="708"/>
+        <w:rPr>
+          <w:sz w:val="24"/>
+          <w:szCs w:val="24"/>
+        </w:rPr>
+      </w:pPr>
+      <w:r>
+        <w:rPr>
+          <w:sz w:val="24"/>
+          <w:szCs w:val="24"/>
+        </w:rPr>
+        <w:t>Al ajustarnos de forma local, perdemos la interpretabilidad del sistema, pero</w:t>
+      </w:r>
+      <w:r>
+        <w:rPr>
+          <w:sz w:val="24"/>
+          <w:szCs w:val="24"/>
+        </w:rPr>
+        <w:t xml:space="preserve"> </w:t>
+      </w:r>
+      <w:r>
+        <w:rPr>
+          <w:sz w:val="24"/>
+          <w:szCs w:val="24"/>
+        </w:rPr>
+        <w:t>logramos ajustarnos mejor a cada regla, por lo tanto, deberíamos mejorar el</w:t>
+      </w:r>
+      <w:r>
+        <w:rPr>
+          <w:sz w:val="24"/>
+          <w:szCs w:val="24"/>
+        </w:rPr>
+        <w:t xml:space="preserve"> </w:t>
+      </w:r>
+      <w:r>
+        <w:rPr>
+          <w:sz w:val="24"/>
+          <w:szCs w:val="24"/>
+        </w:rPr>
+        <w:t>rendimiento. Por otro lado, para ajustarnos de forma local necesitaremos una base de</w:t>
+      </w:r>
+      <w:r>
+        <w:rPr>
+          <w:sz w:val="24"/>
+          <w:szCs w:val="24"/>
+        </w:rPr>
+        <w:t xml:space="preserve"> </w:t>
+      </w:r>
+      <w:r>
+        <w:rPr>
+          <w:sz w:val="24"/>
+          <w:szCs w:val="24"/>
+        </w:rPr>
+        <w:t>datos para cada regla, lo que supone un aumento en el tiempo de computación.</w:t>
+      </w:r>
+    </w:p>
+    <w:p>
+      <w:pPr>
+        <w:rPr>
+          <w:sz w:val="24"/>
+          <w:szCs w:val="24"/>
+        </w:rPr>
+      </w:pPr>
+      <w:r>
+        <w:rPr>
+          <w:sz w:val="24"/>
+          <w:szCs w:val="24"/>
+        </w:rPr>
+        <w:tab/>
+      </w:r>
     </w:p>
     <w:p>
       <w:pPr>
@@ -1712,6 +1892,93 @@
           <w:szCs w:val="24"/>
         </w:rPr>
         <w:t>necesario para entender el funcionamiento del algoritmo empleado en el TFG. Para ello, explicaremos los conceptos básicos paso a paso.</w:t>
+      </w:r>
+    </w:p>
+    <w:p>
+      <w:pPr>
+        <w:rPr>
+          <w:sz w:val="24"/>
+          <w:szCs w:val="24"/>
+        </w:rPr>
+      </w:pPr>
+      <w:r>
+        <w:rPr>
+          <w:sz w:val="24"/>
+          <w:szCs w:val="24"/>
+        </w:rPr>
+        <w:br w:type="page"/>
+      </w:r>
+    </w:p>
+    <w:p>
+      <w:pPr>
+        <w:pStyle w:val="Ttulo1"/>
+        <w:rPr>
+          <w:rFonts w:cstheme="minorHAnsi"/>
+          <w:color w:val="808080" w:themeColor="background1" w:themeShade="80"/>
+          <w:sz w:val="44"/>
+          <w:szCs w:val="44"/>
+        </w:rPr>
+      </w:pPr>
+      <w:r>
+        <w:rPr>
+          <w:rFonts w:cstheme="minorHAnsi"/>
+          <w:color w:val="808080" w:themeColor="background1" w:themeShade="80"/>
+          <w:sz w:val="44"/>
+          <w:szCs w:val="44"/>
+        </w:rPr>
+        <w:lastRenderedPageBreak/>
+        <w:t>3.- FARC-HD-LOCAL</w:t>
+      </w:r>
+    </w:p>
+    <w:p>
+      <w:r>
+        <w:br w:type="page"/>
+      </w:r>
+    </w:p>
+    <w:p>
+      <w:pPr>
+        <w:pStyle w:val="Ttulo1"/>
+        <w:rPr>
+          <w:rFonts w:cstheme="minorHAnsi"/>
+          <w:color w:val="808080" w:themeColor="background1" w:themeShade="80"/>
+          <w:sz w:val="44"/>
+          <w:szCs w:val="44"/>
+        </w:rPr>
+      </w:pPr>
+      <w:r>
+        <w:rPr>
+          <w:rFonts w:cstheme="minorHAnsi"/>
+          <w:color w:val="808080" w:themeColor="background1" w:themeShade="80"/>
+          <w:sz w:val="44"/>
+          <w:szCs w:val="44"/>
+        </w:rPr>
+        <w:lastRenderedPageBreak/>
+        <w:t>4.- Marco Experimental</w:t>
+      </w:r>
+    </w:p>
+    <w:p/>
+    <w:p>
+      <w:r>
+        <w:br w:type="page"/>
+      </w:r>
+    </w:p>
+    <w:p>
+      <w:pPr>
+        <w:pStyle w:val="Ttulo1"/>
+        <w:rPr>
+          <w:color w:val="808080" w:themeColor="background1" w:themeShade="80"/>
+          <w:sz w:val="44"/>
+          <w:szCs w:val="44"/>
+        </w:rPr>
+      </w:pPr>
+      <w:r>
+        <w:rPr>
+          <w:color w:val="808080" w:themeColor="background1" w:themeShade="80"/>
+          <w:sz w:val="44"/>
+          <w:szCs w:val="44"/>
+        </w:rPr>
+        <w:lastRenderedPageBreak/>
+        <w:t>5.- Estudio Experimental</w:t>
       </w:r>
     </w:p>
     <w:p>
@@ -1775,21 +2042,7 @@
           <w:sz w:val="24"/>
           <w:szCs w:val="24"/>
         </w:rPr>
-        <w:t>J. Alcalá-Fdez, R. Alcalá y F. Herrera, «A fuzzy association rule-based classification</w:t>
-      </w:r>
-      <w:r>
-        <w:rPr>
-          <w:sz w:val="24"/>
-          <w:szCs w:val="24"/>
-        </w:rPr>
-        <w:t xml:space="preserve"> </w:t>
-      </w:r>
-      <w:r>
-        <w:rPr>
-          <w:sz w:val="24"/>
-          <w:szCs w:val="24"/>
-        </w:rPr>
-        <w:t>model for high-dimensional problems with genetic rule selection and lateral</w:t>
+        <w:t>J. Alcalá-Fdez, R. Alcalá y F. Herrera, «A fuzzy association rule-based classification model for high-dimensional problems with genetic rule selection and lateral</w:t>
       </w:r>
       <w:r>
         <w:rPr>
@@ -2880,6 +3133,7 @@
   <w:style w:type="character" w:default="1" w:styleId="Fuentedeprrafopredeter">
     <w:name w:val="Default Paragraph Font"/>
     <w:uiPriority w:val="1"/>
+    <w:semiHidden/>
     <w:unhideWhenUsed/>
   </w:style>
   <w:style w:type="table" w:default="1" w:styleId="Tablanormal">
@@ -3451,7 +3705,7 @@
 </file>
 
 <file path=customXml/itemProps1.xml><?xml version="1.0" encoding="utf-8"?>
-<ds:datastoreItem xmlns:ds="http://schemas.openxmlformats.org/officeDocument/2006/customXml" ds:itemID="{291D0995-94C1-4E09-BA6A-1C367237BA12}">
+<ds:datastoreItem xmlns:ds="http://schemas.openxmlformats.org/officeDocument/2006/customXml" ds:itemID="{659600B5-2990-44F9-8B51-F90D3DC8FF00}">
   <ds:schemaRefs>
     <ds:schemaRef ds:uri="http://schemas.openxmlformats.org/officeDocument/2006/bibliography"/>
   </ds:schemaRefs>

</xml_diff>

<commit_message>
primera tabla y referencias
</commit_message>
<xml_diff>
--- a/Docs/Memoria_TFG_Oier_Etxeberria.docx
+++ b/Docs/Memoria_TFG_Oier_Etxeberria.docx
@@ -163,7 +163,23 @@
                       <w:sz w:val="56"/>
                       <w:szCs w:val="56"/>
                     </w:rPr>
-                    <w:t>Análisis de la eficacia del tuning local en un modelo de clasificación basado en reglas difusas de asociación (FARC-HD)</w:t>
+                    <w:t xml:space="preserve">Análisis de la eficacia del </w:t>
+                  </w:r>
+                  <w:proofErr w:type="spellStart"/>
+                  <w:r>
+                    <w:rPr>
+                      <w:sz w:val="56"/>
+                      <w:szCs w:val="56"/>
+                    </w:rPr>
+                    <w:t>tuning</w:t>
+                  </w:r>
+                  <w:proofErr w:type="spellEnd"/>
+                  <w:r>
+                    <w:rPr>
+                      <w:sz w:val="56"/>
+                      <w:szCs w:val="56"/>
+                    </w:rPr>
+                    <w:t xml:space="preserve"> local en un modelo de clasificación basado en reglas difusas de asociación (FARC-HD)</w:t>
                   </w:r>
                 </w:p>
               </w:txbxContent>
@@ -474,7 +490,79 @@
                       <w:sz w:val="32"/>
                       <w:szCs w:val="32"/>
                     </w:rPr>
-                    <w:t xml:space="preserve"> (I don´t know yet men)</w:t>
+                    <w:t xml:space="preserve"> (I </w:t>
+                  </w:r>
+                  <w:proofErr w:type="spellStart"/>
+                  <w:r>
+                    <w:rPr>
+                      <w:color w:val="FFFFFF" w:themeColor="background1"/>
+                      <w:sz w:val="32"/>
+                      <w:szCs w:val="32"/>
+                    </w:rPr>
+                    <w:t>don´t</w:t>
+                  </w:r>
+                  <w:proofErr w:type="spellEnd"/>
+                  <w:r>
+                    <w:rPr>
+                      <w:color w:val="FFFFFF" w:themeColor="background1"/>
+                      <w:sz w:val="32"/>
+                      <w:szCs w:val="32"/>
+                    </w:rPr>
+                    <w:t xml:space="preserve"> </w:t>
+                  </w:r>
+                  <w:proofErr w:type="spellStart"/>
+                  <w:r>
+                    <w:rPr>
+                      <w:color w:val="FFFFFF" w:themeColor="background1"/>
+                      <w:sz w:val="32"/>
+                      <w:szCs w:val="32"/>
+                    </w:rPr>
+                    <w:t>know</w:t>
+                  </w:r>
+                  <w:proofErr w:type="spellEnd"/>
+                  <w:r>
+                    <w:rPr>
+                      <w:color w:val="FFFFFF" w:themeColor="background1"/>
+                      <w:sz w:val="32"/>
+                      <w:szCs w:val="32"/>
+                    </w:rPr>
+                    <w:t xml:space="preserve"> </w:t>
+                  </w:r>
+                  <w:proofErr w:type="spellStart"/>
+                  <w:r>
+                    <w:rPr>
+                      <w:color w:val="FFFFFF" w:themeColor="background1"/>
+                      <w:sz w:val="32"/>
+                      <w:szCs w:val="32"/>
+                    </w:rPr>
+                    <w:t>yet</w:t>
+                  </w:r>
+                  <w:proofErr w:type="spellEnd"/>
+                  <w:r>
+                    <w:rPr>
+                      <w:color w:val="FFFFFF" w:themeColor="background1"/>
+                      <w:sz w:val="32"/>
+                      <w:szCs w:val="32"/>
+                    </w:rPr>
+                    <w:t xml:space="preserve"> </w:t>
+                  </w:r>
+                  <w:proofErr w:type="spellStart"/>
+                  <w:r>
+                    <w:rPr>
+                      <w:color w:val="FFFFFF" w:themeColor="background1"/>
+                      <w:sz w:val="32"/>
+                      <w:szCs w:val="32"/>
+                    </w:rPr>
+                    <w:t>men</w:t>
+                  </w:r>
+                  <w:proofErr w:type="spellEnd"/>
+                  <w:r>
+                    <w:rPr>
+                      <w:color w:val="FFFFFF" w:themeColor="background1"/>
+                      <w:sz w:val="32"/>
+                      <w:szCs w:val="32"/>
+                    </w:rPr>
+                    <w:t>)</w:t>
                   </w:r>
                 </w:p>
               </w:txbxContent>
@@ -701,6 +789,7 @@
         </w:rPr>
         <w:t xml:space="preserve">achine </w:t>
       </w:r>
+      <w:proofErr w:type="spellStart"/>
       <w:r>
         <w:rPr>
           <w:i/>
@@ -719,6 +808,7 @@
         </w:rPr>
         <w:t>earning</w:t>
       </w:r>
+      <w:proofErr w:type="spellEnd"/>
       <w:r>
         <w:rPr>
           <w:sz w:val="24"/>
@@ -763,8 +853,6 @@
         <w:tab/>
         <w:t>FARC-HD es un algoritmo muy preciso y para ello en su etapa final aplica un algoritmo evolutivo para realizar un ajuste en las funciones de pertenencia y una selección de las mejores reglas. El ajuste de las funciones de pertenencia se hace de forma global para mantener la interpretabilidad del sistema y el objetivo del trabajo es analizar la eficacia de aplicar un ajuste local a expensas de perder la interpretabilidad del sistema.</w:t>
       </w:r>
-      <w:bookmarkStart w:id="1" w:name="_GoBack"/>
-      <w:bookmarkEnd w:id="1"/>
     </w:p>
     <w:p>
       <w:pPr>
@@ -863,12 +951,21 @@
           <w:szCs w:val="24"/>
         </w:rPr>
       </w:pPr>
-      <w:r>
-        <w:rPr>
-          <w:sz w:val="24"/>
-          <w:szCs w:val="24"/>
-        </w:rPr>
-        <w:t>Tuning lateral</w:t>
+      <w:proofErr w:type="spellStart"/>
+      <w:r>
+        <w:rPr>
+          <w:sz w:val="24"/>
+          <w:szCs w:val="24"/>
+        </w:rPr>
+        <w:t>Tuning</w:t>
+      </w:r>
+      <w:proofErr w:type="spellEnd"/>
+      <w:r>
+        <w:rPr>
+          <w:sz w:val="24"/>
+          <w:szCs w:val="24"/>
+        </w:rPr>
+        <w:t xml:space="preserve"> lateral</w:t>
       </w:r>
     </w:p>
     <w:p>
@@ -883,12 +980,21 @@
           <w:szCs w:val="24"/>
         </w:rPr>
       </w:pPr>
-      <w:r>
-        <w:rPr>
-          <w:sz w:val="24"/>
-          <w:szCs w:val="24"/>
-        </w:rPr>
-        <w:t>Tuning local</w:t>
+      <w:proofErr w:type="spellStart"/>
+      <w:r>
+        <w:rPr>
+          <w:sz w:val="24"/>
+          <w:szCs w:val="24"/>
+        </w:rPr>
+        <w:t>Tuning</w:t>
+      </w:r>
+      <w:proofErr w:type="spellEnd"/>
+      <w:r>
+        <w:rPr>
+          <w:sz w:val="24"/>
+          <w:szCs w:val="24"/>
+        </w:rPr>
+        <w:t xml:space="preserve"> local</w:t>
       </w:r>
     </w:p>
     <w:p>
@@ -916,6 +1022,7 @@
           <w:szCs w:val="44"/>
         </w:rPr>
       </w:pPr>
+      <w:proofErr w:type="spellStart"/>
       <w:r>
         <w:rPr>
           <w:color w:val="808080" w:themeColor="background1" w:themeShade="80"/>
@@ -925,6 +1032,7 @@
         <w:lastRenderedPageBreak/>
         <w:t>Summary</w:t>
       </w:r>
+      <w:proofErr w:type="spellEnd"/>
     </w:p>
     <w:p>
       <w:pPr>
@@ -940,85 +1048,92 @@
           <w:sz w:val="44"/>
           <w:szCs w:val="44"/>
         </w:rPr>
-        <w:t>Key words</w:t>
-      </w:r>
-    </w:p>
-    <w:p>
-      <w:pPr>
+        <w:t xml:space="preserve">Key </w:t>
+      </w:r>
+      <w:proofErr w:type="spellStart"/>
+      <w:r>
         <w:rPr>
           <w:color w:val="808080" w:themeColor="background1" w:themeShade="80"/>
           <w:sz w:val="44"/>
           <w:szCs w:val="44"/>
         </w:rPr>
-      </w:pPr>
-      <w:r>
+        <w:t>words</w:t>
+      </w:r>
+      <w:proofErr w:type="spellEnd"/>
+    </w:p>
+    <w:p>
+      <w:pPr>
         <w:rPr>
           <w:color w:val="808080" w:themeColor="background1" w:themeShade="80"/>
           <w:sz w:val="44"/>
           <w:szCs w:val="44"/>
         </w:rPr>
-        <w:br w:type="page"/>
-      </w:r>
-    </w:p>
-    <w:p>
-      <w:pPr>
+      </w:pPr>
+      <w:r>
         <w:rPr>
           <w:color w:val="808080" w:themeColor="background1" w:themeShade="80"/>
           <w:sz w:val="44"/>
           <w:szCs w:val="44"/>
         </w:rPr>
-      </w:pPr>
-      <w:r>
+        <w:br w:type="page"/>
+      </w:r>
+    </w:p>
+    <w:p>
+      <w:pPr>
         <w:rPr>
           <w:color w:val="808080" w:themeColor="background1" w:themeShade="80"/>
           <w:sz w:val="44"/>
           <w:szCs w:val="44"/>
         </w:rPr>
-        <w:lastRenderedPageBreak/>
-        <w:t>Laburpena</w:t>
-      </w:r>
-    </w:p>
-    <w:p>
-      <w:pPr>
+      </w:pPr>
+      <w:proofErr w:type="spellStart"/>
+      <w:r>
         <w:rPr>
           <w:color w:val="808080" w:themeColor="background1" w:themeShade="80"/>
           <w:sz w:val="44"/>
           <w:szCs w:val="44"/>
         </w:rPr>
-      </w:pPr>
-      <w:r>
+        <w:lastRenderedPageBreak/>
+        <w:t>Laburpena</w:t>
+      </w:r>
+      <w:proofErr w:type="spellEnd"/>
+    </w:p>
+    <w:p>
+      <w:pPr>
         <w:rPr>
           <w:color w:val="808080" w:themeColor="background1" w:themeShade="80"/>
           <w:sz w:val="44"/>
           <w:szCs w:val="44"/>
         </w:rPr>
-        <w:t xml:space="preserve">Hitz </w:t>
-      </w:r>
+      </w:pPr>
+      <w:proofErr w:type="spellStart"/>
       <w:r>
         <w:rPr>
           <w:color w:val="808080" w:themeColor="background1" w:themeShade="80"/>
           <w:sz w:val="44"/>
           <w:szCs w:val="44"/>
         </w:rPr>
-        <w:t>Klabeak</w:t>
-      </w:r>
-    </w:p>
-    <w:p>
-      <w:pPr>
+        <w:t>Hitz</w:t>
+      </w:r>
+      <w:proofErr w:type="spellEnd"/>
+      <w:r>
         <w:rPr>
           <w:color w:val="808080" w:themeColor="background1" w:themeShade="80"/>
           <w:sz w:val="44"/>
           <w:szCs w:val="44"/>
         </w:rPr>
-      </w:pPr>
+        <w:t xml:space="preserve"> </w:t>
+      </w:r>
+      <w:proofErr w:type="spellStart"/>
       <w:r>
         <w:rPr>
           <w:color w:val="808080" w:themeColor="background1" w:themeShade="80"/>
           <w:sz w:val="44"/>
           <w:szCs w:val="44"/>
         </w:rPr>
-        <w:br w:type="page"/>
-      </w:r>
+        <w:t>Klabeak</w:t>
+      </w:r>
+      <w:proofErr w:type="spellEnd"/>
     </w:p>
     <w:p>
       <w:pPr>
@@ -1034,8 +1149,7 @@
           <w:sz w:val="44"/>
           <w:szCs w:val="44"/>
         </w:rPr>
-        <w:lastRenderedPageBreak/>
-        <w:t>Índice de contenido</w:t>
+        <w:br w:type="page"/>
       </w:r>
     </w:p>
     <w:sdt>
@@ -1063,7 +1177,22 @@
         <w:p>
           <w:pPr>
             <w:pStyle w:val="TtuloTDC"/>
+            <w:rPr>
+              <w:color w:val="808080" w:themeColor="background1" w:themeShade="80"/>
+              <w:sz w:val="44"/>
+              <w:szCs w:val="44"/>
+            </w:rPr>
           </w:pPr>
+          <w:r>
+            <w:rPr>
+              <w:rFonts w:asciiTheme="minorHAnsi" w:eastAsiaTheme="minorHAnsi" w:hAnsiTheme="minorHAnsi" w:cstheme="minorBidi"/>
+              <w:color w:val="808080" w:themeColor="background1" w:themeShade="80"/>
+              <w:sz w:val="44"/>
+              <w:szCs w:val="44"/>
+              <w:lang w:eastAsia="en-US"/>
+            </w:rPr>
+            <w:t>Índice de Contenido</w:t>
+          </w:r>
         </w:p>
         <w:p>
           <w:pPr>
@@ -1086,7 +1215,7 @@
           <w:r>
             <w:fldChar w:fldCharType="separate"/>
           </w:r>
-          <w:hyperlink w:anchor="_Toc51946251" w:history="1">
+          <w:hyperlink w:anchor="_Toc52275223" w:history="1">
             <w:r>
               <w:rPr>
                 <w:rStyle w:val="Hipervnculo"/>
@@ -1113,7 +1242,7 @@
                 <w:noProof/>
                 <w:webHidden/>
               </w:rPr>
-              <w:instrText xml:space="preserve"> PAGEREF _Toc51946251 \h </w:instrText>
+              <w:instrText xml:space="preserve"> PAGEREF _Toc52275223 \h </w:instrText>
             </w:r>
             <w:r>
               <w:rPr>
@@ -1156,7 +1285,7 @@
               <w:lang w:eastAsia="es-ES"/>
             </w:rPr>
           </w:pPr>
-          <w:hyperlink w:anchor="_Toc51946252" w:history="1">
+          <w:hyperlink w:anchor="_Toc52275224" w:history="1">
             <w:r>
               <w:rPr>
                 <w:rStyle w:val="Hipervnculo"/>
@@ -1183,7 +1312,7 @@
                 <w:noProof/>
                 <w:webHidden/>
               </w:rPr>
-              <w:instrText xml:space="preserve"> PAGEREF _Toc51946252 \h </w:instrText>
+              <w:instrText xml:space="preserve"> PAGEREF _Toc52275224 \h </w:instrText>
             </w:r>
             <w:r>
               <w:rPr>
@@ -1226,13 +1355,153 @@
               <w:lang w:eastAsia="es-ES"/>
             </w:rPr>
           </w:pPr>
-          <w:hyperlink w:anchor="_Toc51946253" w:history="1">
+          <w:hyperlink w:anchor="_Toc52275225" w:history="1">
+            <w:r>
+              <w:rPr>
+                <w:rStyle w:val="Hipervnculo"/>
+                <w:rFonts w:cstheme="minorHAnsi"/>
+                <w:noProof/>
+              </w:rPr>
+              <w:t>3.- FARC-HD-LOCAL</w:t>
+            </w:r>
+            <w:r>
+              <w:rPr>
+                <w:noProof/>
+                <w:webHidden/>
+              </w:rPr>
+              <w:tab/>
+            </w:r>
+            <w:r>
+              <w:rPr>
+                <w:noProof/>
+                <w:webHidden/>
+              </w:rPr>
+              <w:fldChar w:fldCharType="begin"/>
+            </w:r>
+            <w:r>
+              <w:rPr>
+                <w:noProof/>
+                <w:webHidden/>
+              </w:rPr>
+              <w:instrText xml:space="preserve"> PAGEREF _Toc52275225 \h </w:instrText>
+            </w:r>
+            <w:r>
+              <w:rPr>
+                <w:noProof/>
+                <w:webHidden/>
+              </w:rPr>
+            </w:r>
+            <w:r>
+              <w:rPr>
+                <w:noProof/>
+                <w:webHidden/>
+              </w:rPr>
+              <w:fldChar w:fldCharType="separate"/>
+            </w:r>
+            <w:r>
+              <w:rPr>
+                <w:noProof/>
+                <w:webHidden/>
+              </w:rPr>
+              <w:t>11</w:t>
+            </w:r>
+            <w:r>
+              <w:rPr>
+                <w:noProof/>
+                <w:webHidden/>
+              </w:rPr>
+              <w:fldChar w:fldCharType="end"/>
+            </w:r>
+          </w:hyperlink>
+        </w:p>
+        <w:p>
+          <w:pPr>
+            <w:pStyle w:val="TDC1"/>
+            <w:tabs>
+              <w:tab w:val="right" w:leader="dot" w:pos="8494"/>
+            </w:tabs>
+            <w:rPr>
+              <w:rFonts w:eastAsiaTheme="minorEastAsia"/>
+              <w:noProof/>
+              <w:lang w:eastAsia="es-ES"/>
+            </w:rPr>
+          </w:pPr>
+          <w:hyperlink w:anchor="_Toc52275226" w:history="1">
+            <w:r>
+              <w:rPr>
+                <w:rStyle w:val="Hipervnculo"/>
+                <w:rFonts w:cstheme="minorHAnsi"/>
+                <w:noProof/>
+              </w:rPr>
+              <w:t>4.- Marco Experimental</w:t>
+            </w:r>
+            <w:r>
+              <w:rPr>
+                <w:noProof/>
+                <w:webHidden/>
+              </w:rPr>
+              <w:tab/>
+            </w:r>
+            <w:r>
+              <w:rPr>
+                <w:noProof/>
+                <w:webHidden/>
+              </w:rPr>
+              <w:fldChar w:fldCharType="begin"/>
+            </w:r>
+            <w:r>
+              <w:rPr>
+                <w:noProof/>
+                <w:webHidden/>
+              </w:rPr>
+              <w:instrText xml:space="preserve"> PAGEREF _Toc52275226 \h </w:instrText>
+            </w:r>
+            <w:r>
+              <w:rPr>
+                <w:noProof/>
+                <w:webHidden/>
+              </w:rPr>
+            </w:r>
+            <w:r>
+              <w:rPr>
+                <w:noProof/>
+                <w:webHidden/>
+              </w:rPr>
+              <w:fldChar w:fldCharType="separate"/>
+            </w:r>
+            <w:r>
+              <w:rPr>
+                <w:noProof/>
+                <w:webHidden/>
+              </w:rPr>
+              <w:t>12</w:t>
+            </w:r>
+            <w:r>
+              <w:rPr>
+                <w:noProof/>
+                <w:webHidden/>
+              </w:rPr>
+              <w:fldChar w:fldCharType="end"/>
+            </w:r>
+          </w:hyperlink>
+        </w:p>
+        <w:p>
+          <w:pPr>
+            <w:pStyle w:val="TDC2"/>
+            <w:tabs>
+              <w:tab w:val="right" w:leader="dot" w:pos="8494"/>
+            </w:tabs>
+            <w:rPr>
+              <w:noProof/>
+            </w:rPr>
+          </w:pPr>
+          <w:hyperlink w:anchor="_Toc52275227" w:history="1">
             <w:r>
               <w:rPr>
                 <w:rStyle w:val="Hipervnculo"/>
                 <w:noProof/>
               </w:rPr>
-              <w:t>Bibliografía</w:t>
+              <w:t>4.1.- Datasets</w:t>
             </w:r>
             <w:r>
               <w:rPr>
@@ -1253,7 +1522,7 @@
                 <w:noProof/>
                 <w:webHidden/>
               </w:rPr>
-              <w:instrText xml:space="preserve"> PAGEREF _Toc51946253 \h </w:instrText>
+              <w:instrText xml:space="preserve"> PAGEREF _Toc52275227 \h </w:instrText>
             </w:r>
             <w:r>
               <w:rPr>
@@ -1273,7 +1542,283 @@
                 <w:noProof/>
                 <w:webHidden/>
               </w:rPr>
-              <w:t>11</w:t>
+              <w:t>12</w:t>
+            </w:r>
+            <w:r>
+              <w:rPr>
+                <w:noProof/>
+                <w:webHidden/>
+              </w:rPr>
+              <w:fldChar w:fldCharType="end"/>
+            </w:r>
+          </w:hyperlink>
+        </w:p>
+        <w:p>
+          <w:pPr>
+            <w:pStyle w:val="TDC2"/>
+            <w:tabs>
+              <w:tab w:val="right" w:leader="dot" w:pos="8494"/>
+            </w:tabs>
+            <w:rPr>
+              <w:noProof/>
+            </w:rPr>
+          </w:pPr>
+          <w:hyperlink w:anchor="_Toc52275228" w:history="1">
+            <w:r>
+              <w:rPr>
+                <w:rStyle w:val="Hipervnculo"/>
+                <w:noProof/>
+              </w:rPr>
+              <w:t>4.2.- Configuración de parámetros</w:t>
+            </w:r>
+            <w:r>
+              <w:rPr>
+                <w:noProof/>
+                <w:webHidden/>
+              </w:rPr>
+              <w:tab/>
+            </w:r>
+            <w:r>
+              <w:rPr>
+                <w:noProof/>
+                <w:webHidden/>
+              </w:rPr>
+              <w:fldChar w:fldCharType="begin"/>
+            </w:r>
+            <w:r>
+              <w:rPr>
+                <w:noProof/>
+                <w:webHidden/>
+              </w:rPr>
+              <w:instrText xml:space="preserve"> PAGEREF _Toc52275228 \h </w:instrText>
+            </w:r>
+            <w:r>
+              <w:rPr>
+                <w:noProof/>
+                <w:webHidden/>
+              </w:rPr>
+            </w:r>
+            <w:r>
+              <w:rPr>
+                <w:noProof/>
+                <w:webHidden/>
+              </w:rPr>
+              <w:fldChar w:fldCharType="separate"/>
+            </w:r>
+            <w:r>
+              <w:rPr>
+                <w:noProof/>
+                <w:webHidden/>
+              </w:rPr>
+              <w:t>12</w:t>
+            </w:r>
+            <w:r>
+              <w:rPr>
+                <w:noProof/>
+                <w:webHidden/>
+              </w:rPr>
+              <w:fldChar w:fldCharType="end"/>
+            </w:r>
+          </w:hyperlink>
+        </w:p>
+        <w:p>
+          <w:pPr>
+            <w:pStyle w:val="TDC2"/>
+            <w:tabs>
+              <w:tab w:val="right" w:leader="dot" w:pos="8494"/>
+            </w:tabs>
+            <w:rPr>
+              <w:noProof/>
+            </w:rPr>
+          </w:pPr>
+          <w:hyperlink w:anchor="_Toc52275229" w:history="1">
+            <w:r>
+              <w:rPr>
+                <w:rStyle w:val="Hipervnculo"/>
+                <w:noProof/>
+              </w:rPr>
+              <w:t>4.3.- Medidas de Rendimiento</w:t>
+            </w:r>
+            <w:r>
+              <w:rPr>
+                <w:noProof/>
+                <w:webHidden/>
+              </w:rPr>
+              <w:tab/>
+            </w:r>
+            <w:r>
+              <w:rPr>
+                <w:noProof/>
+                <w:webHidden/>
+              </w:rPr>
+              <w:fldChar w:fldCharType="begin"/>
+            </w:r>
+            <w:r>
+              <w:rPr>
+                <w:noProof/>
+                <w:webHidden/>
+              </w:rPr>
+              <w:instrText xml:space="preserve"> PAGEREF _Toc52275229 \h </w:instrText>
+            </w:r>
+            <w:r>
+              <w:rPr>
+                <w:noProof/>
+                <w:webHidden/>
+              </w:rPr>
+            </w:r>
+            <w:r>
+              <w:rPr>
+                <w:noProof/>
+                <w:webHidden/>
+              </w:rPr>
+              <w:fldChar w:fldCharType="separate"/>
+            </w:r>
+            <w:r>
+              <w:rPr>
+                <w:noProof/>
+                <w:webHidden/>
+              </w:rPr>
+              <w:t>12</w:t>
+            </w:r>
+            <w:r>
+              <w:rPr>
+                <w:noProof/>
+                <w:webHidden/>
+              </w:rPr>
+              <w:fldChar w:fldCharType="end"/>
+            </w:r>
+          </w:hyperlink>
+        </w:p>
+        <w:p>
+          <w:pPr>
+            <w:pStyle w:val="TDC1"/>
+            <w:tabs>
+              <w:tab w:val="right" w:leader="dot" w:pos="8494"/>
+            </w:tabs>
+            <w:rPr>
+              <w:rFonts w:eastAsiaTheme="minorEastAsia"/>
+              <w:noProof/>
+              <w:lang w:eastAsia="es-ES"/>
+            </w:rPr>
+          </w:pPr>
+          <w:hyperlink w:anchor="_Toc52275230" w:history="1">
+            <w:r>
+              <w:rPr>
+                <w:rStyle w:val="Hipervnculo"/>
+                <w:noProof/>
+              </w:rPr>
+              <w:t>5.- Estudio Experimental</w:t>
+            </w:r>
+            <w:r>
+              <w:rPr>
+                <w:noProof/>
+                <w:webHidden/>
+              </w:rPr>
+              <w:tab/>
+            </w:r>
+            <w:r>
+              <w:rPr>
+                <w:noProof/>
+                <w:webHidden/>
+              </w:rPr>
+              <w:fldChar w:fldCharType="begin"/>
+            </w:r>
+            <w:r>
+              <w:rPr>
+                <w:noProof/>
+                <w:webHidden/>
+              </w:rPr>
+              <w:instrText xml:space="preserve"> PAGEREF _Toc52275230 \h </w:instrText>
+            </w:r>
+            <w:r>
+              <w:rPr>
+                <w:noProof/>
+                <w:webHidden/>
+              </w:rPr>
+            </w:r>
+            <w:r>
+              <w:rPr>
+                <w:noProof/>
+                <w:webHidden/>
+              </w:rPr>
+              <w:fldChar w:fldCharType="separate"/>
+            </w:r>
+            <w:r>
+              <w:rPr>
+                <w:noProof/>
+                <w:webHidden/>
+              </w:rPr>
+              <w:t>13</w:t>
+            </w:r>
+            <w:r>
+              <w:rPr>
+                <w:noProof/>
+                <w:webHidden/>
+              </w:rPr>
+              <w:fldChar w:fldCharType="end"/>
+            </w:r>
+          </w:hyperlink>
+        </w:p>
+        <w:p>
+          <w:pPr>
+            <w:pStyle w:val="TDC1"/>
+            <w:tabs>
+              <w:tab w:val="right" w:leader="dot" w:pos="8494"/>
+            </w:tabs>
+            <w:rPr>
+              <w:rFonts w:eastAsiaTheme="minorEastAsia"/>
+              <w:noProof/>
+              <w:lang w:eastAsia="es-ES"/>
+            </w:rPr>
+          </w:pPr>
+          <w:hyperlink w:anchor="_Toc52275231" w:history="1">
+            <w:r>
+              <w:rPr>
+                <w:rStyle w:val="Hipervnculo"/>
+                <w:noProof/>
+              </w:rPr>
+              <w:t>Bibliografía</w:t>
+            </w:r>
+            <w:r>
+              <w:rPr>
+                <w:noProof/>
+                <w:webHidden/>
+              </w:rPr>
+              <w:tab/>
+            </w:r>
+            <w:r>
+              <w:rPr>
+                <w:noProof/>
+                <w:webHidden/>
+              </w:rPr>
+              <w:fldChar w:fldCharType="begin"/>
+            </w:r>
+            <w:r>
+              <w:rPr>
+                <w:noProof/>
+                <w:webHidden/>
+              </w:rPr>
+              <w:instrText xml:space="preserve"> PAGEREF _Toc52275231 \h </w:instrText>
+            </w:r>
+            <w:r>
+              <w:rPr>
+                <w:noProof/>
+                <w:webHidden/>
+              </w:rPr>
+            </w:r>
+            <w:r>
+              <w:rPr>
+                <w:noProof/>
+                <w:webHidden/>
+              </w:rPr>
+              <w:fldChar w:fldCharType="separate"/>
+            </w:r>
+            <w:r>
+              <w:rPr>
+                <w:noProof/>
+                <w:webHidden/>
+              </w:rPr>
+              <w:t>14</w:t>
             </w:r>
             <w:r>
               <w:rPr>
@@ -1385,483 +1930,708 @@
     </w:p>
     <w:p>
       <w:pPr>
+        <w:pStyle w:val="Tabladeilustraciones"/>
+        <w:tabs>
+          <w:tab w:val="right" w:leader="dot" w:pos="8494"/>
+        </w:tabs>
+        <w:rPr>
+          <w:noProof/>
+        </w:rPr>
+      </w:pPr>
+      <w:r>
         <w:rPr>
           <w:color w:val="808080" w:themeColor="background1" w:themeShade="80"/>
           <w:sz w:val="44"/>
           <w:szCs w:val="44"/>
         </w:rPr>
-      </w:pPr>
-    </w:p>
-    <w:p>
-      <w:pPr>
-        <w:pStyle w:val="Ttulo1"/>
+        <w:fldChar w:fldCharType="begin"/>
+      </w:r>
+      <w:r>
         <w:rPr>
           <w:color w:val="808080" w:themeColor="background1" w:themeShade="80"/>
           <w:sz w:val="44"/>
           <w:szCs w:val="44"/>
         </w:rPr>
-      </w:pPr>
+        <w:instrText xml:space="preserve"> TOC \h \z \c "Tabla" </w:instrText>
+      </w:r>
       <w:r>
         <w:rPr>
           <w:color w:val="808080" w:themeColor="background1" w:themeShade="80"/>
           <w:sz w:val="44"/>
           <w:szCs w:val="44"/>
         </w:rPr>
-        <w:br w:type="page"/>
-      </w:r>
-      <w:bookmarkStart w:id="2" w:name="_Toc51946251"/>
-      <w:r>
+        <w:fldChar w:fldCharType="separate"/>
+      </w:r>
+      <w:hyperlink w:anchor="_Toc52278693" w:history="1">
+        <w:r>
+          <w:rPr>
+            <w:rStyle w:val="Hipervnculo"/>
+            <w:noProof/>
+          </w:rPr>
+          <w:t>Tabla 1. Descripción de las caracterí</w:t>
+        </w:r>
+        <w:r>
+          <w:rPr>
+            <w:rStyle w:val="Hipervnculo"/>
+            <w:noProof/>
+          </w:rPr>
+          <w:t>s</w:t>
+        </w:r>
+        <w:r>
+          <w:rPr>
+            <w:rStyle w:val="Hipervnculo"/>
+            <w:noProof/>
+          </w:rPr>
+          <w:t>ticas de los dataset utilizados</w:t>
+        </w:r>
+        <w:r>
+          <w:rPr>
+            <w:noProof/>
+            <w:webHidden/>
+          </w:rPr>
+          <w:tab/>
+        </w:r>
+        <w:r>
+          <w:rPr>
+            <w:noProof/>
+            <w:webHidden/>
+          </w:rPr>
+          <w:fldChar w:fldCharType="begin"/>
+        </w:r>
+        <w:r>
+          <w:rPr>
+            <w:noProof/>
+            <w:webHidden/>
+          </w:rPr>
+          <w:instrText xml:space="preserve"> PAGEREF _Toc52278693 \h </w:instrText>
+        </w:r>
+        <w:r>
+          <w:rPr>
+            <w:noProof/>
+            <w:webHidden/>
+          </w:rPr>
+        </w:r>
+        <w:r>
+          <w:rPr>
+            <w:noProof/>
+            <w:webHidden/>
+          </w:rPr>
+          <w:fldChar w:fldCharType="separate"/>
+        </w:r>
+        <w:r>
+          <w:rPr>
+            <w:noProof/>
+            <w:webHidden/>
+          </w:rPr>
+          <w:t>12</w:t>
+        </w:r>
+        <w:r>
+          <w:rPr>
+            <w:noProof/>
+            <w:webHidden/>
+          </w:rPr>
+          <w:fldChar w:fldCharType="end"/>
+        </w:r>
+      </w:hyperlink>
+    </w:p>
+    <w:p>
+      <w:pPr>
         <w:rPr>
           <w:color w:val="808080" w:themeColor="background1" w:themeShade="80"/>
           <w:sz w:val="44"/>
           <w:szCs w:val="44"/>
         </w:rPr>
-        <w:lastRenderedPageBreak/>
-        <w:t>1.- Introducción y motivación</w:t>
-      </w:r>
-      <w:bookmarkEnd w:id="2"/>
-    </w:p>
-    <w:p/>
-    <w:p>
-      <w:r>
-        <w:tab/>
-        <w:t xml:space="preserve">La inteligencia artificial es la ciencia que tiene como objetivo hacer que lo ordenadores puedan realizar tareas de humanos tal y como los haría un humano. Dentro de la ciencia de la inteligencia Artificial se encuentra el subcampo del </w:t>
-      </w:r>
-      <w:r>
-        <w:rPr>
-          <w:i/>
-          <w:iCs/>
-        </w:rPr>
-        <w:t xml:space="preserve">Machine </w:t>
-      </w:r>
-      <w:r>
-        <w:rPr>
-          <w:i/>
-          <w:iCs/>
-        </w:rPr>
-        <w:t>Learning</w:t>
-      </w:r>
-      <w:r>
-        <w:t xml:space="preserve"> o </w:t>
-      </w:r>
-      <w:r>
-        <w:t>Aprendizaje</w:t>
-      </w:r>
-      <w:r>
-        <w:t xml:space="preserve"> Automático. Este subcampo se encarga de entrenar a la máquina para que aprenda por sí solo.</w:t>
-      </w:r>
-    </w:p>
-    <w:p>
-      <w:pPr>
-        <w:rPr>
-          <w:sz w:val="24"/>
-          <w:szCs w:val="24"/>
-        </w:rPr>
-      </w:pPr>
-      <w:r>
-        <w:rPr>
-          <w:sz w:val="24"/>
-          <w:szCs w:val="24"/>
-        </w:rPr>
-        <w:tab/>
-      </w:r>
-      <w:r>
-        <w:rPr>
-          <w:sz w:val="24"/>
-          <w:szCs w:val="24"/>
-        </w:rPr>
-        <w:t>El aprendizaje automático tiene como objetivo aprender de una base de datos llena de ejemplos y posteriormente ser capaz de aplicar el aprendizaje en ejemplos desconocidos para la máquina.</w:t>
-      </w:r>
-    </w:p>
-    <w:p>
-      <w:pPr>
-        <w:rPr>
-          <w:sz w:val="24"/>
-          <w:szCs w:val="24"/>
-        </w:rPr>
-      </w:pPr>
-      <w:r>
-        <w:rPr>
-          <w:sz w:val="24"/>
-          <w:szCs w:val="24"/>
-        </w:rPr>
-        <w:tab/>
-        <w:t xml:space="preserve">Para realizar el aprendizaje podemos empezar de diferentes puntos de partida. Si en los ejemplos proporcionados para aprender sabemos la salida que debemos obtener, estamos ante lo que se llama aprendizaje supervisado. Por otro lado, si no lo sabemos, estamos ante aprendizaje no supervisado. </w:t>
-      </w:r>
-      <w:r>
-        <w:rPr>
-          <w:sz w:val="24"/>
-          <w:szCs w:val="24"/>
-        </w:rPr>
-        <w:t>Aparte de estos dos métodos existen más métodos, como el aprendizaje semisupervisado, por refuerzo, multi tarea</w:t>
-      </w:r>
-      <w:r>
-        <w:rPr>
-          <w:sz w:val="24"/>
-          <w:szCs w:val="24"/>
-        </w:rPr>
-        <w:t xml:space="preserve">, </w:t>
-      </w:r>
-      <w:r>
-        <w:rPr>
-          <w:sz w:val="24"/>
-          <w:szCs w:val="24"/>
-        </w:rPr>
-        <w:t>transducción</w:t>
-      </w:r>
-      <w:r>
-        <w:rPr>
-          <w:sz w:val="24"/>
-          <w:szCs w:val="24"/>
-        </w:rPr>
-        <w:t xml:space="preserve"> etc</w:t>
-      </w:r>
-      <w:r>
-        <w:rPr>
-          <w:sz w:val="24"/>
-          <w:szCs w:val="24"/>
-        </w:rPr>
-        <w:t>.</w:t>
-      </w:r>
-      <w:r>
-        <w:rPr>
-          <w:sz w:val="24"/>
-          <w:szCs w:val="24"/>
-        </w:rPr>
-        <w:t xml:space="preserve"> En nuestro caso utilizaremos el aprendizaje supervisado.</w:t>
-      </w:r>
-    </w:p>
-    <w:p>
-      <w:pPr>
-        <w:rPr>
-          <w:sz w:val="24"/>
-          <w:szCs w:val="24"/>
-        </w:rPr>
-      </w:pPr>
-      <w:r>
-        <w:rPr>
-          <w:sz w:val="24"/>
-          <w:szCs w:val="24"/>
-        </w:rPr>
-        <w:tab/>
-        <w:t xml:space="preserve">Este TFG esta basado en </w:t>
-      </w:r>
-      <w:r>
-        <w:rPr>
-          <w:sz w:val="24"/>
-          <w:szCs w:val="24"/>
-        </w:rPr>
-        <w:t>el</w:t>
-      </w:r>
-      <w:r>
-        <w:rPr>
-          <w:sz w:val="24"/>
-          <w:szCs w:val="24"/>
-        </w:rPr>
-        <w:t xml:space="preserve"> algoritmo de clasificación basado en reglas difusas de asociación </w:t>
-      </w:r>
-      <w:r>
-        <w:rPr>
-          <w:sz w:val="24"/>
-          <w:szCs w:val="24"/>
-        </w:rPr>
-        <w:t>FARC-HD</w:t>
-      </w:r>
-      <w:r>
-        <w:rPr>
-          <w:sz w:val="24"/>
-          <w:szCs w:val="24"/>
-        </w:rPr>
-        <w:t xml:space="preserve"> (</w:t>
-      </w:r>
-      <w:r>
-        <w:rPr>
-          <w:i/>
-          <w:iCs/>
-          <w:sz w:val="24"/>
-          <w:szCs w:val="24"/>
-        </w:rPr>
-        <w:t>Fuzzy Rule</w:t>
-      </w:r>
-      <w:r>
-        <w:rPr>
-          <w:i/>
-          <w:iCs/>
-          <w:sz w:val="24"/>
-          <w:szCs w:val="24"/>
-        </w:rPr>
-        <w:t>-</w:t>
-      </w:r>
-      <w:r>
-        <w:rPr>
-          <w:i/>
-          <w:iCs/>
-          <w:sz w:val="24"/>
-          <w:szCs w:val="24"/>
-        </w:rPr>
-        <w:t>Based Classification model for Hig</w:t>
-      </w:r>
-      <w:r>
-        <w:rPr>
-          <w:i/>
-          <w:iCs/>
-          <w:sz w:val="24"/>
-          <w:szCs w:val="24"/>
-        </w:rPr>
-        <w:t>h</w:t>
-      </w:r>
-      <w:r>
-        <w:rPr>
-          <w:i/>
-          <w:iCs/>
-          <w:sz w:val="24"/>
-          <w:szCs w:val="24"/>
-        </w:rPr>
-        <w:t>-Dimensional problems</w:t>
-      </w:r>
-      <w:r>
-        <w:rPr>
-          <w:sz w:val="24"/>
-          <w:szCs w:val="24"/>
-        </w:rPr>
-        <w:t>)</w:t>
-      </w:r>
-      <w:r>
-        <w:rPr>
-          <w:sz w:val="24"/>
-          <w:szCs w:val="24"/>
-        </w:rPr>
-        <w:t xml:space="preserve"> [1].</w:t>
-      </w:r>
-      <w:r>
-        <w:rPr>
-          <w:sz w:val="24"/>
-          <w:szCs w:val="24"/>
-        </w:rPr>
-        <w:t xml:space="preserve"> </w:t>
-      </w:r>
-    </w:p>
-    <w:p>
-      <w:pPr>
-        <w:rPr>
-          <w:sz w:val="24"/>
-          <w:szCs w:val="24"/>
-        </w:rPr>
-      </w:pPr>
-      <w:r>
-        <w:rPr>
-          <w:sz w:val="24"/>
-          <w:szCs w:val="24"/>
-        </w:rPr>
-        <w:tab/>
-      </w:r>
-      <w:r>
-        <w:rPr>
-          <w:sz w:val="24"/>
-          <w:szCs w:val="24"/>
-        </w:rPr>
-        <w:t>El algoritmo tiene tres fases. En la primera fase, se extraen reglas difusas de</w:t>
-      </w:r>
-      <w:r>
-        <w:rPr>
-          <w:sz w:val="24"/>
-          <w:szCs w:val="24"/>
-        </w:rPr>
-        <w:t xml:space="preserve"> </w:t>
-      </w:r>
-      <w:r>
-        <w:rPr>
-          <w:sz w:val="24"/>
-          <w:szCs w:val="24"/>
-        </w:rPr>
-        <w:t>asociación. En la segunda fase, se minimizan las reglas preseleccionándolas conforme</w:t>
-      </w:r>
-      <w:r>
-        <w:rPr>
-          <w:sz w:val="24"/>
-          <w:szCs w:val="24"/>
-        </w:rPr>
-        <w:t xml:space="preserve"> </w:t>
-      </w:r>
-      <w:r>
-        <w:rPr>
-          <w:sz w:val="24"/>
-          <w:szCs w:val="24"/>
-        </w:rPr>
-        <w:t>su calidad. Por último, en la tercera fase, se aplica un algoritmo genético para</w:t>
-      </w:r>
-      <w:r>
-        <w:rPr>
-          <w:sz w:val="24"/>
-          <w:szCs w:val="24"/>
-        </w:rPr>
-        <w:t xml:space="preserve"> </w:t>
-      </w:r>
-      <w:r>
-        <w:rPr>
-          <w:sz w:val="24"/>
-          <w:szCs w:val="24"/>
-        </w:rPr>
-        <w:t>seleccionar las mejores reglas y ajustar las funciones de pertenencia.</w:t>
-      </w:r>
-    </w:p>
-    <w:p>
-      <w:pPr>
-        <w:ind w:firstLine="708"/>
-        <w:rPr>
-          <w:sz w:val="24"/>
-          <w:szCs w:val="24"/>
-        </w:rPr>
-      </w:pPr>
-      <w:r>
-        <w:rPr>
-          <w:sz w:val="24"/>
-          <w:szCs w:val="24"/>
-        </w:rPr>
-        <w:t>Este trabajo se centra en cambiar el ajuste a las funciones de pertenencia. En el</w:t>
-      </w:r>
-      <w:r>
-        <w:rPr>
-          <w:sz w:val="24"/>
-          <w:szCs w:val="24"/>
-        </w:rPr>
-        <w:t xml:space="preserve"> </w:t>
-      </w:r>
-      <w:r>
-        <w:rPr>
-          <w:sz w:val="24"/>
-          <w:szCs w:val="24"/>
-        </w:rPr>
-        <w:t>FARC-HD se ajusta de forma global con el fin de mantener la interpretabilidad del</w:t>
-      </w:r>
-      <w:r>
-        <w:rPr>
-          <w:sz w:val="24"/>
-          <w:szCs w:val="24"/>
-        </w:rPr>
-        <w:t xml:space="preserve"> </w:t>
-      </w:r>
-      <w:r>
-        <w:rPr>
-          <w:sz w:val="24"/>
-          <w:szCs w:val="24"/>
-        </w:rPr>
-        <w:t>sistema. Nosotros estudiaremos el efecto de ajustarnos de forma local para cada regla.</w:t>
-      </w:r>
-    </w:p>
-    <w:p>
-      <w:pPr>
-        <w:ind w:firstLine="708"/>
-        <w:rPr>
-          <w:sz w:val="24"/>
-          <w:szCs w:val="24"/>
-        </w:rPr>
-      </w:pPr>
-      <w:r>
-        <w:rPr>
-          <w:sz w:val="24"/>
-          <w:szCs w:val="24"/>
-        </w:rPr>
-        <w:t>Al ajustarnos de forma local, perdemos la interpretabilidad del sistema, pero</w:t>
-      </w:r>
-      <w:r>
-        <w:rPr>
-          <w:sz w:val="24"/>
-          <w:szCs w:val="24"/>
-        </w:rPr>
-        <w:t xml:space="preserve"> </w:t>
-      </w:r>
-      <w:r>
-        <w:rPr>
-          <w:sz w:val="24"/>
-          <w:szCs w:val="24"/>
-        </w:rPr>
-        <w:t>logramos ajustarnos mejor a cada regla, por lo tanto, deberíamos mejorar el</w:t>
-      </w:r>
-      <w:r>
-        <w:rPr>
-          <w:sz w:val="24"/>
-          <w:szCs w:val="24"/>
-        </w:rPr>
-        <w:t xml:space="preserve"> </w:t>
-      </w:r>
-      <w:r>
-        <w:rPr>
-          <w:sz w:val="24"/>
-          <w:szCs w:val="24"/>
-        </w:rPr>
-        <w:t>rendimiento. Por otro lado, para ajustarnos de forma local necesitaremos una base de</w:t>
-      </w:r>
-      <w:r>
-        <w:rPr>
-          <w:sz w:val="24"/>
-          <w:szCs w:val="24"/>
-        </w:rPr>
-        <w:t xml:space="preserve"> </w:t>
-      </w:r>
-      <w:r>
-        <w:rPr>
-          <w:sz w:val="24"/>
-          <w:szCs w:val="24"/>
-        </w:rPr>
-        <w:t>datos para cada regla, lo que supone un aumento en el tiempo de computación.</w:t>
-      </w:r>
-    </w:p>
-    <w:p>
-      <w:pPr>
-        <w:rPr>
-          <w:sz w:val="24"/>
-          <w:szCs w:val="24"/>
-        </w:rPr>
-      </w:pPr>
-      <w:r>
-        <w:rPr>
-          <w:sz w:val="24"/>
-          <w:szCs w:val="24"/>
-        </w:rPr>
-        <w:tab/>
-      </w:r>
-    </w:p>
-    <w:p>
-      <w:pPr>
-        <w:rPr>
-          <w:sz w:val="24"/>
-          <w:szCs w:val="24"/>
-        </w:rPr>
-      </w:pPr>
-      <w:r>
-        <w:rPr>
-          <w:sz w:val="24"/>
-          <w:szCs w:val="24"/>
-        </w:rPr>
-        <w:tab/>
-      </w:r>
-    </w:p>
-    <w:p>
-      <w:r>
-        <w:br w:type="page"/>
-      </w:r>
-    </w:p>
-    <w:p>
-      <w:pPr>
-        <w:pStyle w:val="Ttulo1"/>
+      </w:pPr>
+      <w:r>
         <w:rPr>
           <w:color w:val="808080" w:themeColor="background1" w:themeShade="80"/>
           <w:sz w:val="44"/>
           <w:szCs w:val="44"/>
         </w:rPr>
-      </w:pPr>
-      <w:bookmarkStart w:id="3" w:name="_Toc51946252"/>
-      <w:r>
+        <w:fldChar w:fldCharType="end"/>
+      </w:r>
+    </w:p>
+    <w:p>
+      <w:pPr>
+        <w:pStyle w:val="Ttulo1"/>
         <w:rPr>
           <w:color w:val="808080" w:themeColor="background1" w:themeShade="80"/>
           <w:sz w:val="44"/>
           <w:szCs w:val="44"/>
         </w:rPr>
+      </w:pPr>
+      <w:r>
+        <w:rPr>
+          <w:color w:val="808080" w:themeColor="background1" w:themeShade="80"/>
+          <w:sz w:val="44"/>
+          <w:szCs w:val="44"/>
+        </w:rPr>
+        <w:br w:type="page"/>
+      </w:r>
+      <w:bookmarkStart w:id="1" w:name="_Toc52275223"/>
+      <w:r>
+        <w:rPr>
+          <w:color w:val="808080" w:themeColor="background1" w:themeShade="80"/>
+          <w:sz w:val="44"/>
+          <w:szCs w:val="44"/>
+        </w:rPr>
+        <w:lastRenderedPageBreak/>
+        <w:t>1.- Introducción y motivación</w:t>
+      </w:r>
+      <w:bookmarkEnd w:id="1"/>
+    </w:p>
+    <w:p/>
+    <w:p>
+      <w:r>
+        <w:tab/>
+        <w:t xml:space="preserve">La inteligencia artificial es la ciencia que tiene como objetivo hacer que lo ordenadores puedan realizar tareas de humanos tal y como los haría un humano. Dentro de la ciencia de la inteligencia Artificial se encuentra el subcampo del </w:t>
+      </w:r>
+      <w:r>
+        <w:rPr>
+          <w:i/>
+          <w:iCs/>
+        </w:rPr>
+        <w:t xml:space="preserve">Machine </w:t>
+      </w:r>
+      <w:proofErr w:type="spellStart"/>
+      <w:r>
+        <w:rPr>
+          <w:i/>
+          <w:iCs/>
+        </w:rPr>
+        <w:t>Learning</w:t>
+      </w:r>
+      <w:proofErr w:type="spellEnd"/>
+      <w:r>
+        <w:t xml:space="preserve"> o </w:t>
+      </w:r>
+      <w:r>
+        <w:t>Aprendizaje</w:t>
+      </w:r>
+      <w:r>
+        <w:t xml:space="preserve"> Automático. Este subcampo se encarga de entrenar a la máquina para que aprenda por sí solo.</w:t>
+      </w:r>
+    </w:p>
+    <w:p>
+      <w:pPr>
+        <w:rPr>
+          <w:sz w:val="24"/>
+          <w:szCs w:val="24"/>
+        </w:rPr>
+      </w:pPr>
+      <w:r>
+        <w:rPr>
+          <w:sz w:val="24"/>
+          <w:szCs w:val="24"/>
+        </w:rPr>
+        <w:tab/>
+      </w:r>
+      <w:r>
+        <w:rPr>
+          <w:sz w:val="24"/>
+          <w:szCs w:val="24"/>
+        </w:rPr>
+        <w:t>El aprendizaje automático tiene como objetivo aprender de una base de datos llena de ejemplos y posteriormente ser capaz de aplicar el aprendizaje en ejemplos desconocidos para la máquina.</w:t>
+      </w:r>
+    </w:p>
+    <w:p>
+      <w:pPr>
+        <w:rPr>
+          <w:sz w:val="24"/>
+          <w:szCs w:val="24"/>
+        </w:rPr>
+      </w:pPr>
+      <w:r>
+        <w:rPr>
+          <w:sz w:val="24"/>
+          <w:szCs w:val="24"/>
+        </w:rPr>
+        <w:tab/>
+        <w:t xml:space="preserve">Para realizar el aprendizaje podemos empezar de diferentes puntos de partida. Si en los ejemplos proporcionados para aprender sabemos la salida que debemos obtener, estamos ante lo que se llama aprendizaje supervisado. Por otro lado, si no lo sabemos, estamos ante aprendizaje no supervisado. </w:t>
+      </w:r>
+      <w:r>
+        <w:rPr>
+          <w:sz w:val="24"/>
+          <w:szCs w:val="24"/>
+        </w:rPr>
+        <w:t>Aparte de estos dos métodos existen más métodos, como el aprendizaje semisupervisado, por refuerzo, multi tarea</w:t>
+      </w:r>
+      <w:r>
+        <w:rPr>
+          <w:sz w:val="24"/>
+          <w:szCs w:val="24"/>
+        </w:rPr>
+        <w:t xml:space="preserve">, </w:t>
+      </w:r>
+      <w:r>
+        <w:rPr>
+          <w:sz w:val="24"/>
+          <w:szCs w:val="24"/>
+        </w:rPr>
+        <w:t>transducción</w:t>
+      </w:r>
+      <w:r>
+        <w:rPr>
+          <w:sz w:val="24"/>
+          <w:szCs w:val="24"/>
+        </w:rPr>
+        <w:t xml:space="preserve"> etc</w:t>
+      </w:r>
+      <w:r>
+        <w:rPr>
+          <w:sz w:val="24"/>
+          <w:szCs w:val="24"/>
+        </w:rPr>
+        <w:t>.</w:t>
+      </w:r>
+      <w:r>
+        <w:rPr>
+          <w:sz w:val="24"/>
+          <w:szCs w:val="24"/>
+        </w:rPr>
+        <w:t xml:space="preserve"> En nuestro caso utilizaremos el aprendizaje supervisado.</w:t>
+      </w:r>
+    </w:p>
+    <w:p>
+      <w:pPr>
+        <w:rPr>
+          <w:sz w:val="24"/>
+          <w:szCs w:val="24"/>
+        </w:rPr>
+      </w:pPr>
+      <w:r>
+        <w:rPr>
+          <w:sz w:val="24"/>
+          <w:szCs w:val="24"/>
+        </w:rPr>
+        <w:tab/>
+        <w:t xml:space="preserve">Este TFG </w:t>
+      </w:r>
+      <w:proofErr w:type="spellStart"/>
+      <w:r>
+        <w:rPr>
+          <w:sz w:val="24"/>
+          <w:szCs w:val="24"/>
+        </w:rPr>
+        <w:t>esta</w:t>
+      </w:r>
+      <w:proofErr w:type="spellEnd"/>
+      <w:r>
+        <w:rPr>
+          <w:sz w:val="24"/>
+          <w:szCs w:val="24"/>
+        </w:rPr>
+        <w:t xml:space="preserve"> basado en </w:t>
+      </w:r>
+      <w:r>
+        <w:rPr>
+          <w:sz w:val="24"/>
+          <w:szCs w:val="24"/>
+        </w:rPr>
+        <w:t>el</w:t>
+      </w:r>
+      <w:r>
+        <w:rPr>
+          <w:sz w:val="24"/>
+          <w:szCs w:val="24"/>
+        </w:rPr>
+        <w:t xml:space="preserve"> algoritmo de clasificación basado en reglas difusas de asociación </w:t>
+      </w:r>
+      <w:r>
+        <w:rPr>
+          <w:sz w:val="24"/>
+          <w:szCs w:val="24"/>
+        </w:rPr>
+        <w:t>FARC-HD</w:t>
+      </w:r>
+      <w:r>
+        <w:rPr>
+          <w:sz w:val="24"/>
+          <w:szCs w:val="24"/>
+        </w:rPr>
+        <w:t xml:space="preserve"> (</w:t>
+      </w:r>
+      <w:proofErr w:type="spellStart"/>
+      <w:r>
+        <w:rPr>
+          <w:i/>
+          <w:iCs/>
+          <w:sz w:val="24"/>
+          <w:szCs w:val="24"/>
+        </w:rPr>
+        <w:t>Fuzzy</w:t>
+      </w:r>
+      <w:proofErr w:type="spellEnd"/>
+      <w:r>
+        <w:rPr>
+          <w:i/>
+          <w:iCs/>
+          <w:sz w:val="24"/>
+          <w:szCs w:val="24"/>
+        </w:rPr>
+        <w:t xml:space="preserve"> Rule</w:t>
+      </w:r>
+      <w:r>
+        <w:rPr>
+          <w:i/>
+          <w:iCs/>
+          <w:sz w:val="24"/>
+          <w:szCs w:val="24"/>
+        </w:rPr>
+        <w:t>-</w:t>
+      </w:r>
+      <w:proofErr w:type="spellStart"/>
+      <w:r>
+        <w:rPr>
+          <w:i/>
+          <w:iCs/>
+          <w:sz w:val="24"/>
+          <w:szCs w:val="24"/>
+        </w:rPr>
+        <w:t>Based</w:t>
+      </w:r>
+      <w:proofErr w:type="spellEnd"/>
+      <w:r>
+        <w:rPr>
+          <w:i/>
+          <w:iCs/>
+          <w:sz w:val="24"/>
+          <w:szCs w:val="24"/>
+        </w:rPr>
+        <w:t xml:space="preserve"> </w:t>
+      </w:r>
+      <w:proofErr w:type="spellStart"/>
+      <w:r>
+        <w:rPr>
+          <w:i/>
+          <w:iCs/>
+          <w:sz w:val="24"/>
+          <w:szCs w:val="24"/>
+        </w:rPr>
+        <w:t>Classification</w:t>
+      </w:r>
+      <w:proofErr w:type="spellEnd"/>
+      <w:r>
+        <w:rPr>
+          <w:i/>
+          <w:iCs/>
+          <w:sz w:val="24"/>
+          <w:szCs w:val="24"/>
+        </w:rPr>
+        <w:t xml:space="preserve"> </w:t>
+      </w:r>
+      <w:proofErr w:type="spellStart"/>
+      <w:r>
+        <w:rPr>
+          <w:i/>
+          <w:iCs/>
+          <w:sz w:val="24"/>
+          <w:szCs w:val="24"/>
+        </w:rPr>
+        <w:t>model</w:t>
+      </w:r>
+      <w:proofErr w:type="spellEnd"/>
+      <w:r>
+        <w:rPr>
+          <w:i/>
+          <w:iCs/>
+          <w:sz w:val="24"/>
+          <w:szCs w:val="24"/>
+        </w:rPr>
+        <w:t xml:space="preserve"> </w:t>
+      </w:r>
+      <w:proofErr w:type="spellStart"/>
+      <w:r>
+        <w:rPr>
+          <w:i/>
+          <w:iCs/>
+          <w:sz w:val="24"/>
+          <w:szCs w:val="24"/>
+        </w:rPr>
+        <w:t>for</w:t>
+      </w:r>
+      <w:proofErr w:type="spellEnd"/>
+      <w:r>
+        <w:rPr>
+          <w:i/>
+          <w:iCs/>
+          <w:sz w:val="24"/>
+          <w:szCs w:val="24"/>
+        </w:rPr>
+        <w:t xml:space="preserve"> Hig</w:t>
+      </w:r>
+      <w:r>
+        <w:rPr>
+          <w:i/>
+          <w:iCs/>
+          <w:sz w:val="24"/>
+          <w:szCs w:val="24"/>
+        </w:rPr>
+        <w:t>h</w:t>
+      </w:r>
+      <w:r>
+        <w:rPr>
+          <w:i/>
+          <w:iCs/>
+          <w:sz w:val="24"/>
+          <w:szCs w:val="24"/>
+        </w:rPr>
+        <w:t xml:space="preserve">-Dimensional </w:t>
+      </w:r>
+      <w:proofErr w:type="spellStart"/>
+      <w:r>
+        <w:rPr>
+          <w:i/>
+          <w:iCs/>
+          <w:sz w:val="24"/>
+          <w:szCs w:val="24"/>
+        </w:rPr>
+        <w:t>problems</w:t>
+      </w:r>
+      <w:proofErr w:type="spellEnd"/>
+      <w:r>
+        <w:rPr>
+          <w:sz w:val="24"/>
+          <w:szCs w:val="24"/>
+        </w:rPr>
+        <w:t>)</w:t>
+      </w:r>
+      <w:r>
+        <w:rPr>
+          <w:sz w:val="24"/>
+          <w:szCs w:val="24"/>
+        </w:rPr>
+        <w:t xml:space="preserve"> [1].</w:t>
+      </w:r>
+      <w:r>
+        <w:rPr>
+          <w:sz w:val="24"/>
+          <w:szCs w:val="24"/>
+        </w:rPr>
+        <w:t xml:space="preserve"> </w:t>
+      </w:r>
+    </w:p>
+    <w:p>
+      <w:pPr>
+        <w:rPr>
+          <w:sz w:val="24"/>
+          <w:szCs w:val="24"/>
+        </w:rPr>
+      </w:pPr>
+      <w:r>
+        <w:rPr>
+          <w:sz w:val="24"/>
+          <w:szCs w:val="24"/>
+        </w:rPr>
+        <w:tab/>
+      </w:r>
+      <w:r>
+        <w:rPr>
+          <w:sz w:val="24"/>
+          <w:szCs w:val="24"/>
+        </w:rPr>
+        <w:t>El algoritmo tiene tres fases. En la primera fase, se extraen reglas difusas de</w:t>
+      </w:r>
+      <w:r>
+        <w:rPr>
+          <w:sz w:val="24"/>
+          <w:szCs w:val="24"/>
+        </w:rPr>
+        <w:t xml:space="preserve"> </w:t>
+      </w:r>
+      <w:r>
+        <w:rPr>
+          <w:sz w:val="24"/>
+          <w:szCs w:val="24"/>
+        </w:rPr>
+        <w:t>asociación. En la segunda fase, se minimizan las reglas preseleccionándolas conforme</w:t>
+      </w:r>
+      <w:r>
+        <w:rPr>
+          <w:sz w:val="24"/>
+          <w:szCs w:val="24"/>
+        </w:rPr>
+        <w:t xml:space="preserve"> </w:t>
+      </w:r>
+      <w:r>
+        <w:rPr>
+          <w:sz w:val="24"/>
+          <w:szCs w:val="24"/>
+        </w:rPr>
+        <w:t>su calidad. Por último, en la tercera fase, se aplica un algoritmo genético para</w:t>
+      </w:r>
+      <w:r>
+        <w:rPr>
+          <w:sz w:val="24"/>
+          <w:szCs w:val="24"/>
+        </w:rPr>
+        <w:t xml:space="preserve"> </w:t>
+      </w:r>
+      <w:r>
+        <w:rPr>
+          <w:sz w:val="24"/>
+          <w:szCs w:val="24"/>
+        </w:rPr>
+        <w:t>seleccionar las mejores reglas y ajustar las funciones de pertenencia.</w:t>
+      </w:r>
+    </w:p>
+    <w:p>
+      <w:pPr>
+        <w:ind w:firstLine="708"/>
+        <w:rPr>
+          <w:sz w:val="24"/>
+          <w:szCs w:val="24"/>
+        </w:rPr>
+      </w:pPr>
+      <w:r>
+        <w:rPr>
+          <w:sz w:val="24"/>
+          <w:szCs w:val="24"/>
+        </w:rPr>
+        <w:t>Este trabajo se centra en cambiar el ajuste a las funciones de pertenencia. En el</w:t>
+      </w:r>
+      <w:r>
+        <w:rPr>
+          <w:sz w:val="24"/>
+          <w:szCs w:val="24"/>
+        </w:rPr>
+        <w:t xml:space="preserve"> </w:t>
+      </w:r>
+      <w:r>
+        <w:rPr>
+          <w:sz w:val="24"/>
+          <w:szCs w:val="24"/>
+        </w:rPr>
+        <w:t>FARC-HD se ajusta de forma global con el fin de mantener la interpretabilidad del</w:t>
+      </w:r>
+      <w:r>
+        <w:rPr>
+          <w:sz w:val="24"/>
+          <w:szCs w:val="24"/>
+        </w:rPr>
+        <w:t xml:space="preserve"> </w:t>
+      </w:r>
+      <w:r>
+        <w:rPr>
+          <w:sz w:val="24"/>
+          <w:szCs w:val="24"/>
+        </w:rPr>
+        <w:t>sistema. Nosotros estudiaremos el efecto de ajustarnos de forma local para cada regla.</w:t>
+      </w:r>
+    </w:p>
+    <w:p>
+      <w:pPr>
+        <w:ind w:firstLine="708"/>
+        <w:rPr>
+          <w:sz w:val="24"/>
+          <w:szCs w:val="24"/>
+        </w:rPr>
+      </w:pPr>
+      <w:r>
+        <w:rPr>
+          <w:sz w:val="24"/>
+          <w:szCs w:val="24"/>
+        </w:rPr>
+        <w:t>Al ajustarnos de forma local, perdemos la interpretabilidad del sistema, pero</w:t>
+      </w:r>
+      <w:r>
+        <w:rPr>
+          <w:sz w:val="24"/>
+          <w:szCs w:val="24"/>
+        </w:rPr>
+        <w:t xml:space="preserve"> </w:t>
+      </w:r>
+      <w:r>
+        <w:rPr>
+          <w:sz w:val="24"/>
+          <w:szCs w:val="24"/>
+        </w:rPr>
+        <w:t>logramos ajustarnos mejor a cada regla, por lo tanto, deberíamos mejorar el</w:t>
+      </w:r>
+      <w:r>
+        <w:rPr>
+          <w:sz w:val="24"/>
+          <w:szCs w:val="24"/>
+        </w:rPr>
+        <w:t xml:space="preserve"> </w:t>
+      </w:r>
+      <w:r>
+        <w:rPr>
+          <w:sz w:val="24"/>
+          <w:szCs w:val="24"/>
+        </w:rPr>
+        <w:t>rendimiento. Por otro lado, para ajustarnos de forma local necesitaremos una base de</w:t>
+      </w:r>
+      <w:r>
+        <w:rPr>
+          <w:sz w:val="24"/>
+          <w:szCs w:val="24"/>
+        </w:rPr>
+        <w:t xml:space="preserve"> </w:t>
+      </w:r>
+      <w:r>
+        <w:rPr>
+          <w:sz w:val="24"/>
+          <w:szCs w:val="24"/>
+        </w:rPr>
+        <w:t>datos para cada regla, lo que supone un aumento en el tiempo de computación.</w:t>
+      </w:r>
+    </w:p>
+    <w:p>
+      <w:pPr>
+        <w:rPr>
+          <w:sz w:val="24"/>
+          <w:szCs w:val="24"/>
+        </w:rPr>
+      </w:pPr>
+      <w:r>
+        <w:rPr>
+          <w:sz w:val="24"/>
+          <w:szCs w:val="24"/>
+        </w:rPr>
+        <w:tab/>
+      </w:r>
+    </w:p>
+    <w:p>
+      <w:pPr>
+        <w:rPr>
+          <w:sz w:val="24"/>
+          <w:szCs w:val="24"/>
+        </w:rPr>
+      </w:pPr>
+      <w:r>
+        <w:rPr>
+          <w:sz w:val="24"/>
+          <w:szCs w:val="24"/>
+        </w:rPr>
+        <w:tab/>
+      </w:r>
+    </w:p>
+    <w:p>
+      <w:r>
+        <w:br w:type="page"/>
+      </w:r>
+    </w:p>
+    <w:p>
+      <w:pPr>
+        <w:pStyle w:val="Ttulo1"/>
+        <w:rPr>
+          <w:color w:val="808080" w:themeColor="background1" w:themeShade="80"/>
+          <w:sz w:val="44"/>
+          <w:szCs w:val="44"/>
+        </w:rPr>
+      </w:pPr>
+      <w:bookmarkStart w:id="2" w:name="_Toc52275224"/>
+      <w:r>
+        <w:rPr>
+          <w:color w:val="808080" w:themeColor="background1" w:themeShade="80"/>
+          <w:sz w:val="44"/>
+          <w:szCs w:val="44"/>
+        </w:rPr>
         <w:lastRenderedPageBreak/>
         <w:t>2.- Preliminares</w:t>
       </w:r>
-      <w:bookmarkEnd w:id="3"/>
+      <w:bookmarkEnd w:id="2"/>
     </w:p>
     <w:p>
       <w:pPr>
@@ -1919,6 +2689,7 @@
           <w:szCs w:val="44"/>
         </w:rPr>
       </w:pPr>
+      <w:bookmarkStart w:id="3" w:name="_Toc52275225"/>
       <w:r>
         <w:rPr>
           <w:rFonts w:cstheme="minorHAnsi"/>
@@ -1929,6 +2700,7 @@
         <w:lastRenderedPageBreak/>
         <w:t>3.- FARC-HD-LOCAL</w:t>
       </w:r>
+      <w:bookmarkEnd w:id="3"/>
     </w:p>
     <w:p>
       <w:r>
@@ -1945,6 +2717,7 @@
           <w:szCs w:val="44"/>
         </w:rPr>
       </w:pPr>
+      <w:bookmarkStart w:id="4" w:name="_Toc52275226"/>
       <w:r>
         <w:rPr>
           <w:rFonts w:cstheme="minorHAnsi"/>
@@ -1955,8 +2728,1904 @@
         <w:lastRenderedPageBreak/>
         <w:t>4.- Marco Experimental</w:t>
       </w:r>
+      <w:bookmarkEnd w:id="4"/>
     </w:p>
     <w:p/>
+    <w:p>
+      <w:pPr>
+        <w:rPr>
+          <w:sz w:val="24"/>
+          <w:szCs w:val="24"/>
+        </w:rPr>
+      </w:pPr>
+      <w:r>
+        <w:rPr>
+          <w:sz w:val="24"/>
+          <w:szCs w:val="24"/>
+        </w:rPr>
+        <w:t>En este apartado se presenta el contexto elegido para la realización de los experimentos. En primer lugar, describimos los conjuntos de datos (</w:t>
+      </w:r>
+      <w:proofErr w:type="spellStart"/>
+      <w:r>
+        <w:rPr>
+          <w:i/>
+          <w:iCs/>
+          <w:sz w:val="24"/>
+          <w:szCs w:val="24"/>
+        </w:rPr>
+        <w:t>datasets</w:t>
+      </w:r>
+      <w:proofErr w:type="spellEnd"/>
+      <w:r>
+        <w:rPr>
+          <w:sz w:val="24"/>
+          <w:szCs w:val="24"/>
+        </w:rPr>
+        <w:t>) utilizados.</w:t>
+      </w:r>
+      <w:r>
+        <w:rPr>
+          <w:sz w:val="24"/>
+          <w:szCs w:val="24"/>
+        </w:rPr>
+        <w:t xml:space="preserve"> Luego, mostramos los parámetros con los que se han ejecutado las pruebas. Por último, definimos las medidas de rendimiento empleadas para evaluar los resultados.</w:t>
+      </w:r>
+    </w:p>
+    <w:p>
+      <w:pPr>
+        <w:rPr>
+          <w:sz w:val="24"/>
+          <w:szCs w:val="24"/>
+        </w:rPr>
+      </w:pPr>
+    </w:p>
+    <w:p>
+      <w:pPr>
+        <w:pStyle w:val="Ttulo2"/>
+        <w:rPr>
+          <w:color w:val="808080" w:themeColor="background1" w:themeShade="80"/>
+          <w:sz w:val="32"/>
+          <w:szCs w:val="32"/>
+        </w:rPr>
+      </w:pPr>
+      <w:bookmarkStart w:id="5" w:name="_Toc52275227"/>
+      <w:r>
+        <w:rPr>
+          <w:color w:val="808080" w:themeColor="background1" w:themeShade="80"/>
+          <w:sz w:val="32"/>
+          <w:szCs w:val="32"/>
+        </w:rPr>
+        <w:t xml:space="preserve">4.1.- </w:t>
+      </w:r>
+      <w:proofErr w:type="spellStart"/>
+      <w:r>
+        <w:rPr>
+          <w:color w:val="808080" w:themeColor="background1" w:themeShade="80"/>
+          <w:sz w:val="32"/>
+          <w:szCs w:val="32"/>
+        </w:rPr>
+        <w:t>Datasets</w:t>
+      </w:r>
+      <w:bookmarkEnd w:id="5"/>
+      <w:proofErr w:type="spellEnd"/>
+    </w:p>
+    <w:p/>
+    <w:p>
+      <w:pPr>
+        <w:rPr>
+          <w:sz w:val="24"/>
+          <w:szCs w:val="24"/>
+        </w:rPr>
+      </w:pPr>
+      <w:r>
+        <w:rPr>
+          <w:sz w:val="24"/>
+          <w:szCs w:val="24"/>
+        </w:rPr>
+        <w:tab/>
+      </w:r>
+      <w:r>
+        <w:rPr>
+          <w:sz w:val="24"/>
+          <w:szCs w:val="24"/>
+        </w:rPr>
+        <w:t>Hemos seleccionado nueve conjuntos de datos (</w:t>
+      </w:r>
+      <w:proofErr w:type="spellStart"/>
+      <w:r>
+        <w:rPr>
+          <w:i/>
+          <w:iCs/>
+          <w:sz w:val="24"/>
+          <w:szCs w:val="24"/>
+        </w:rPr>
+        <w:t>datasets</w:t>
+      </w:r>
+      <w:proofErr w:type="spellEnd"/>
+      <w:r>
+        <w:rPr>
+          <w:sz w:val="24"/>
+          <w:szCs w:val="24"/>
+        </w:rPr>
+        <w:t>) que también se han utilizado para evaluar el rendimiento de FARC-HD original [1]. Estos conjuntos de datos contienen datos del mundo real obtenidos del repositorio de KEEL [2], disponibles públicamente desde el sitio web del</w:t>
+      </w:r>
+      <w:r>
+        <w:rPr>
+          <w:sz w:val="24"/>
+          <w:szCs w:val="24"/>
+        </w:rPr>
+        <w:t xml:space="preserve"> proyecto</w:t>
+      </w:r>
+      <w:bookmarkStart w:id="6" w:name="_GoBack"/>
+      <w:bookmarkEnd w:id="6"/>
+      <w:r>
+        <w:rPr>
+          <w:rStyle w:val="Refdenotaalpie"/>
+        </w:rPr>
+        <w:footnoteReference w:id="1"/>
+      </w:r>
+      <w:r>
+        <w:rPr>
+          <w:sz w:val="24"/>
+          <w:szCs w:val="24"/>
+        </w:rPr>
+        <w:t>.</w:t>
+      </w:r>
+      <w:r>
+        <w:rPr>
+          <w:sz w:val="24"/>
+          <w:szCs w:val="24"/>
+        </w:rPr>
+        <w:t xml:space="preserve"> En la tabla 1 resumimos las características principales de cada conjunto: número de ejemplos (#Ej.), número de atributos (#</w:t>
+      </w:r>
+      <w:proofErr w:type="spellStart"/>
+      <w:r>
+        <w:rPr>
+          <w:sz w:val="24"/>
+          <w:szCs w:val="24"/>
+        </w:rPr>
+        <w:t>Atr</w:t>
+      </w:r>
+      <w:proofErr w:type="spellEnd"/>
+      <w:r>
+        <w:rPr>
+          <w:sz w:val="24"/>
+          <w:szCs w:val="24"/>
+        </w:rPr>
+        <w:t>.), y número de clases (#</w:t>
+      </w:r>
+      <w:proofErr w:type="spellStart"/>
+      <w:r>
+        <w:rPr>
+          <w:sz w:val="24"/>
+          <w:szCs w:val="24"/>
+        </w:rPr>
+        <w:t>Clas</w:t>
+      </w:r>
+      <w:proofErr w:type="spellEnd"/>
+      <w:r>
+        <w:rPr>
+          <w:sz w:val="24"/>
+          <w:szCs w:val="24"/>
+        </w:rPr>
+        <w:t>.).</w:t>
+      </w:r>
+      <w:r>
+        <w:rPr>
+          <w:sz w:val="24"/>
+          <w:szCs w:val="24"/>
+        </w:rPr>
+        <w:t xml:space="preserve"> </w:t>
+      </w:r>
+    </w:p>
+    <w:p>
+      <w:pPr>
+        <w:pStyle w:val="Descripcin"/>
+        <w:keepNext/>
+        <w:jc w:val="center"/>
+        <w:rPr>
+          <w:color w:val="365F91" w:themeColor="accent1" w:themeShade="BF"/>
+          <w:sz w:val="24"/>
+          <w:szCs w:val="24"/>
+        </w:rPr>
+      </w:pPr>
+      <w:bookmarkStart w:id="7" w:name="_Ref52278569"/>
+      <w:bookmarkStart w:id="8" w:name="_Toc52278693"/>
+      <w:r>
+        <w:rPr>
+          <w:color w:val="365F91" w:themeColor="accent1" w:themeShade="BF"/>
+          <w:sz w:val="24"/>
+          <w:szCs w:val="24"/>
+        </w:rPr>
+        <w:t xml:space="preserve">Tabla </w:t>
+      </w:r>
+      <w:r>
+        <w:rPr>
+          <w:color w:val="365F91" w:themeColor="accent1" w:themeShade="BF"/>
+          <w:sz w:val="24"/>
+          <w:szCs w:val="24"/>
+        </w:rPr>
+        <w:fldChar w:fldCharType="begin"/>
+      </w:r>
+      <w:r>
+        <w:rPr>
+          <w:color w:val="365F91" w:themeColor="accent1" w:themeShade="BF"/>
+          <w:sz w:val="24"/>
+          <w:szCs w:val="24"/>
+        </w:rPr>
+        <w:instrText xml:space="preserve"> SEQ Tabla \* ARABIC </w:instrText>
+      </w:r>
+      <w:r>
+        <w:rPr>
+          <w:color w:val="365F91" w:themeColor="accent1" w:themeShade="BF"/>
+          <w:sz w:val="24"/>
+          <w:szCs w:val="24"/>
+        </w:rPr>
+        <w:fldChar w:fldCharType="separate"/>
+      </w:r>
+      <w:r>
+        <w:rPr>
+          <w:noProof/>
+          <w:color w:val="365F91" w:themeColor="accent1" w:themeShade="BF"/>
+          <w:sz w:val="24"/>
+          <w:szCs w:val="24"/>
+        </w:rPr>
+        <w:t>1</w:t>
+      </w:r>
+      <w:r>
+        <w:rPr>
+          <w:color w:val="365F91" w:themeColor="accent1" w:themeShade="BF"/>
+          <w:sz w:val="24"/>
+          <w:szCs w:val="24"/>
+        </w:rPr>
+        <w:fldChar w:fldCharType="end"/>
+      </w:r>
+      <w:r>
+        <w:rPr>
+          <w:color w:val="365F91" w:themeColor="accent1" w:themeShade="BF"/>
+          <w:sz w:val="24"/>
+          <w:szCs w:val="24"/>
+        </w:rPr>
+        <w:t>.</w:t>
+      </w:r>
+      <w:r>
+        <w:rPr>
+          <w:color w:val="365F91" w:themeColor="accent1" w:themeShade="BF"/>
+          <w:sz w:val="24"/>
+          <w:szCs w:val="24"/>
+        </w:rPr>
+        <w:t xml:space="preserve"> Descripción de las características de los </w:t>
+      </w:r>
+      <w:proofErr w:type="spellStart"/>
+      <w:r>
+        <w:rPr>
+          <w:color w:val="365F91" w:themeColor="accent1" w:themeShade="BF"/>
+          <w:sz w:val="24"/>
+          <w:szCs w:val="24"/>
+        </w:rPr>
+        <w:t>dataset</w:t>
+      </w:r>
+      <w:proofErr w:type="spellEnd"/>
+      <w:r>
+        <w:rPr>
+          <w:color w:val="365F91" w:themeColor="accent1" w:themeShade="BF"/>
+          <w:sz w:val="24"/>
+          <w:szCs w:val="24"/>
+        </w:rPr>
+        <w:t xml:space="preserve"> utilizados</w:t>
+      </w:r>
+      <w:bookmarkEnd w:id="7"/>
+      <w:bookmarkEnd w:id="8"/>
+    </w:p>
+    <w:tbl>
+      <w:tblPr>
+        <w:tblStyle w:val="Tablanormal5"/>
+        <w:tblW w:w="5586" w:type="dxa"/>
+        <w:jc w:val="center"/>
+        <w:tblLook w:val="04A0" w:firstRow="1" w:lastRow="0" w:firstColumn="1" w:lastColumn="0" w:noHBand="0" w:noVBand="1"/>
+      </w:tblPr>
+      <w:tblGrid>
+        <w:gridCol w:w="1200"/>
+        <w:gridCol w:w="1212"/>
+        <w:gridCol w:w="774"/>
+        <w:gridCol w:w="1200"/>
+        <w:gridCol w:w="1200"/>
+      </w:tblGrid>
+      <w:tr>
+        <w:trPr>
+          <w:cnfStyle w:val="100000000000" w:firstRow="1" w:lastRow="0" w:firstColumn="0" w:lastColumn="0" w:oddVBand="0" w:evenVBand="0" w:oddHBand="0" w:evenHBand="0" w:firstRowFirstColumn="0" w:firstRowLastColumn="0" w:lastRowFirstColumn="0" w:lastRowLastColumn="0"/>
+          <w:trHeight w:val="300"/>
+          <w:jc w:val="center"/>
+        </w:trPr>
+        <w:tc>
+          <w:tcPr>
+            <w:cnfStyle w:val="001000000100" w:firstRow="0" w:lastRow="0" w:firstColumn="1" w:lastColumn="0" w:oddVBand="0" w:evenVBand="0" w:oddHBand="0" w:evenHBand="0" w:firstRowFirstColumn="1" w:firstRowLastColumn="0" w:lastRowFirstColumn="0" w:lastRowLastColumn="0"/>
+            <w:tcW w:w="1200" w:type="dxa"/>
+            <w:noWrap/>
+            <w:vAlign w:val="center"/>
+            <w:hideMark/>
+          </w:tcPr>
+          <w:p>
+            <w:pPr>
+              <w:jc w:val="center"/>
+              <w:rPr>
+                <w:rFonts w:ascii="Calibri" w:eastAsia="Times New Roman" w:hAnsi="Calibri" w:cs="Times New Roman"/>
+                <w:b/>
+                <w:bCs/>
+                <w:color w:val="000000"/>
+                <w:lang w:eastAsia="es-ES"/>
+              </w:rPr>
+            </w:pPr>
+            <w:r>
+              <w:rPr>
+                <w:rFonts w:ascii="Calibri" w:eastAsia="Times New Roman" w:hAnsi="Calibri" w:cs="Times New Roman"/>
+                <w:b/>
+                <w:bCs/>
+                <w:color w:val="000000"/>
+                <w:lang w:eastAsia="es-ES"/>
+              </w:rPr>
+              <w:t>id.</w:t>
+            </w:r>
+          </w:p>
+        </w:tc>
+        <w:tc>
+          <w:tcPr>
+            <w:tcW w:w="1212" w:type="dxa"/>
+            <w:noWrap/>
+            <w:vAlign w:val="center"/>
+            <w:hideMark/>
+          </w:tcPr>
+          <w:p>
+            <w:pPr>
+              <w:jc w:val="center"/>
+              <w:cnfStyle w:val="100000000000" w:firstRow="1" w:lastRow="0" w:firstColumn="0" w:lastColumn="0" w:oddVBand="0" w:evenVBand="0" w:oddHBand="0" w:evenHBand="0" w:firstRowFirstColumn="0" w:firstRowLastColumn="0" w:lastRowFirstColumn="0" w:lastRowLastColumn="0"/>
+              <w:rPr>
+                <w:rFonts w:ascii="Calibri" w:eastAsia="Times New Roman" w:hAnsi="Calibri" w:cs="Times New Roman"/>
+                <w:b/>
+                <w:bCs/>
+                <w:color w:val="000000"/>
+                <w:lang w:eastAsia="es-ES"/>
+              </w:rPr>
+            </w:pPr>
+            <w:proofErr w:type="spellStart"/>
+            <w:r>
+              <w:rPr>
+                <w:rFonts w:ascii="Calibri" w:eastAsia="Times New Roman" w:hAnsi="Calibri" w:cs="Times New Roman"/>
+                <w:b/>
+                <w:bCs/>
+                <w:color w:val="000000"/>
+                <w:lang w:eastAsia="es-ES"/>
+              </w:rPr>
+              <w:t>Dataset</w:t>
+            </w:r>
+            <w:proofErr w:type="spellEnd"/>
+          </w:p>
+        </w:tc>
+        <w:tc>
+          <w:tcPr>
+            <w:tcW w:w="774" w:type="dxa"/>
+            <w:noWrap/>
+            <w:vAlign w:val="center"/>
+            <w:hideMark/>
+          </w:tcPr>
+          <w:p>
+            <w:pPr>
+              <w:jc w:val="center"/>
+              <w:cnfStyle w:val="100000000000" w:firstRow="1" w:lastRow="0" w:firstColumn="0" w:lastColumn="0" w:oddVBand="0" w:evenVBand="0" w:oddHBand="0" w:evenHBand="0" w:firstRowFirstColumn="0" w:firstRowLastColumn="0" w:lastRowFirstColumn="0" w:lastRowLastColumn="0"/>
+              <w:rPr>
+                <w:rFonts w:ascii="Calibri" w:eastAsia="Times New Roman" w:hAnsi="Calibri" w:cs="Times New Roman"/>
+                <w:b/>
+                <w:bCs/>
+                <w:color w:val="000000"/>
+                <w:lang w:eastAsia="es-ES"/>
+              </w:rPr>
+            </w:pPr>
+            <w:r>
+              <w:rPr>
+                <w:rFonts w:ascii="Calibri" w:eastAsia="Times New Roman" w:hAnsi="Calibri" w:cs="Times New Roman"/>
+                <w:b/>
+                <w:bCs/>
+                <w:color w:val="000000"/>
+                <w:lang w:eastAsia="es-ES"/>
+              </w:rPr>
+              <w:t>#Ej.</w:t>
+            </w:r>
+          </w:p>
+        </w:tc>
+        <w:tc>
+          <w:tcPr>
+            <w:tcW w:w="1200" w:type="dxa"/>
+            <w:noWrap/>
+            <w:vAlign w:val="center"/>
+            <w:hideMark/>
+          </w:tcPr>
+          <w:p>
+            <w:pPr>
+              <w:jc w:val="center"/>
+              <w:cnfStyle w:val="100000000000" w:firstRow="1" w:lastRow="0" w:firstColumn="0" w:lastColumn="0" w:oddVBand="0" w:evenVBand="0" w:oddHBand="0" w:evenHBand="0" w:firstRowFirstColumn="0" w:firstRowLastColumn="0" w:lastRowFirstColumn="0" w:lastRowLastColumn="0"/>
+              <w:rPr>
+                <w:rFonts w:ascii="Calibri" w:eastAsia="Times New Roman" w:hAnsi="Calibri" w:cs="Times New Roman"/>
+                <w:b/>
+                <w:bCs/>
+                <w:color w:val="000000"/>
+                <w:lang w:eastAsia="es-ES"/>
+              </w:rPr>
+            </w:pPr>
+            <w:r>
+              <w:rPr>
+                <w:rFonts w:ascii="Calibri" w:eastAsia="Times New Roman" w:hAnsi="Calibri" w:cs="Times New Roman"/>
+                <w:b/>
+                <w:bCs/>
+                <w:color w:val="000000"/>
+                <w:lang w:eastAsia="es-ES"/>
+              </w:rPr>
+              <w:t>#</w:t>
+            </w:r>
+            <w:proofErr w:type="spellStart"/>
+            <w:r>
+              <w:rPr>
+                <w:rFonts w:ascii="Calibri" w:eastAsia="Times New Roman" w:hAnsi="Calibri" w:cs="Times New Roman"/>
+                <w:b/>
+                <w:bCs/>
+                <w:color w:val="000000"/>
+                <w:lang w:eastAsia="es-ES"/>
+              </w:rPr>
+              <w:t>Atr</w:t>
+            </w:r>
+            <w:proofErr w:type="spellEnd"/>
+            <w:r>
+              <w:rPr>
+                <w:rFonts w:ascii="Calibri" w:eastAsia="Times New Roman" w:hAnsi="Calibri" w:cs="Times New Roman"/>
+                <w:b/>
+                <w:bCs/>
+                <w:color w:val="000000"/>
+                <w:lang w:eastAsia="es-ES"/>
+              </w:rPr>
+              <w:t>.</w:t>
+            </w:r>
+          </w:p>
+        </w:tc>
+        <w:tc>
+          <w:tcPr>
+            <w:tcW w:w="1200" w:type="dxa"/>
+            <w:noWrap/>
+            <w:vAlign w:val="center"/>
+            <w:hideMark/>
+          </w:tcPr>
+          <w:p>
+            <w:pPr>
+              <w:jc w:val="center"/>
+              <w:cnfStyle w:val="100000000000" w:firstRow="1" w:lastRow="0" w:firstColumn="0" w:lastColumn="0" w:oddVBand="0" w:evenVBand="0" w:oddHBand="0" w:evenHBand="0" w:firstRowFirstColumn="0" w:firstRowLastColumn="0" w:lastRowFirstColumn="0" w:lastRowLastColumn="0"/>
+              <w:rPr>
+                <w:rFonts w:ascii="Calibri" w:eastAsia="Times New Roman" w:hAnsi="Calibri" w:cs="Times New Roman"/>
+                <w:b/>
+                <w:bCs/>
+                <w:color w:val="000000"/>
+                <w:lang w:eastAsia="es-ES"/>
+              </w:rPr>
+            </w:pPr>
+            <w:r>
+              <w:rPr>
+                <w:rFonts w:ascii="Calibri" w:eastAsia="Times New Roman" w:hAnsi="Calibri" w:cs="Times New Roman"/>
+                <w:b/>
+                <w:bCs/>
+                <w:color w:val="000000"/>
+                <w:lang w:eastAsia="es-ES"/>
+              </w:rPr>
+              <w:t>#</w:t>
+            </w:r>
+            <w:proofErr w:type="spellStart"/>
+            <w:r>
+              <w:rPr>
+                <w:rFonts w:ascii="Calibri" w:eastAsia="Times New Roman" w:hAnsi="Calibri" w:cs="Times New Roman"/>
+                <w:b/>
+                <w:bCs/>
+                <w:color w:val="000000"/>
+                <w:lang w:eastAsia="es-ES"/>
+              </w:rPr>
+              <w:t>Clas</w:t>
+            </w:r>
+            <w:proofErr w:type="spellEnd"/>
+            <w:r>
+              <w:rPr>
+                <w:rFonts w:ascii="Calibri" w:eastAsia="Times New Roman" w:hAnsi="Calibri" w:cs="Times New Roman"/>
+                <w:b/>
+                <w:bCs/>
+                <w:color w:val="000000"/>
+                <w:lang w:eastAsia="es-ES"/>
+              </w:rPr>
+              <w:t>.</w:t>
+            </w:r>
+          </w:p>
+        </w:tc>
+      </w:tr>
+      <w:tr>
+        <w:trPr>
+          <w:cnfStyle w:val="000000100000" w:firstRow="0" w:lastRow="0" w:firstColumn="0" w:lastColumn="0" w:oddVBand="0" w:evenVBand="0" w:oddHBand="1" w:evenHBand="0" w:firstRowFirstColumn="0" w:firstRowLastColumn="0" w:lastRowFirstColumn="0" w:lastRowLastColumn="0"/>
+          <w:trHeight w:val="300"/>
+          <w:jc w:val="center"/>
+        </w:trPr>
+        <w:tc>
+          <w:tcPr>
+            <w:cnfStyle w:val="001000000000" w:firstRow="0" w:lastRow="0" w:firstColumn="1" w:lastColumn="0" w:oddVBand="0" w:evenVBand="0" w:oddHBand="0" w:evenHBand="0" w:firstRowFirstColumn="0" w:firstRowLastColumn="0" w:lastRowFirstColumn="0" w:lastRowLastColumn="0"/>
+            <w:tcW w:w="1200" w:type="dxa"/>
+            <w:noWrap/>
+            <w:vAlign w:val="center"/>
+            <w:hideMark/>
+          </w:tcPr>
+          <w:p>
+            <w:pPr>
+              <w:jc w:val="center"/>
+              <w:rPr>
+                <w:rFonts w:ascii="Calibri" w:eastAsia="Times New Roman" w:hAnsi="Calibri" w:cs="Times New Roman"/>
+                <w:color w:val="000000"/>
+                <w:lang w:eastAsia="es-ES"/>
+              </w:rPr>
+            </w:pPr>
+            <w:proofErr w:type="spellStart"/>
+            <w:r>
+              <w:rPr>
+                <w:rFonts w:ascii="Calibri" w:eastAsia="Times New Roman" w:hAnsi="Calibri" w:cs="Times New Roman"/>
+                <w:color w:val="000000"/>
+                <w:lang w:eastAsia="es-ES"/>
+              </w:rPr>
+              <w:t>clv</w:t>
+            </w:r>
+            <w:proofErr w:type="spellEnd"/>
+          </w:p>
+        </w:tc>
+        <w:tc>
+          <w:tcPr>
+            <w:tcW w:w="1212" w:type="dxa"/>
+            <w:noWrap/>
+            <w:vAlign w:val="center"/>
+            <w:hideMark/>
+          </w:tcPr>
+          <w:p>
+            <w:pPr>
+              <w:jc w:val="center"/>
+              <w:cnfStyle w:val="000000100000" w:firstRow="0" w:lastRow="0" w:firstColumn="0" w:lastColumn="0" w:oddVBand="0" w:evenVBand="0" w:oddHBand="1" w:evenHBand="0" w:firstRowFirstColumn="0" w:firstRowLastColumn="0" w:lastRowFirstColumn="0" w:lastRowLastColumn="0"/>
+              <w:rPr>
+                <w:rFonts w:ascii="Calibri" w:eastAsia="Times New Roman" w:hAnsi="Calibri" w:cs="Times New Roman"/>
+                <w:color w:val="000000"/>
+                <w:lang w:eastAsia="es-ES"/>
+              </w:rPr>
+            </w:pPr>
+            <w:proofErr w:type="spellStart"/>
+            <w:r>
+              <w:rPr>
+                <w:rFonts w:ascii="Calibri" w:eastAsia="Times New Roman" w:hAnsi="Calibri" w:cs="Times New Roman"/>
+                <w:color w:val="000000"/>
+                <w:lang w:eastAsia="es-ES"/>
+              </w:rPr>
+              <w:t>cleveland</w:t>
+            </w:r>
+            <w:proofErr w:type="spellEnd"/>
+          </w:p>
+        </w:tc>
+        <w:tc>
+          <w:tcPr>
+            <w:tcW w:w="774" w:type="dxa"/>
+            <w:noWrap/>
+            <w:vAlign w:val="center"/>
+            <w:hideMark/>
+          </w:tcPr>
+          <w:p>
+            <w:pPr>
+              <w:jc w:val="center"/>
+              <w:cnfStyle w:val="000000100000" w:firstRow="0" w:lastRow="0" w:firstColumn="0" w:lastColumn="0" w:oddVBand="0" w:evenVBand="0" w:oddHBand="1" w:evenHBand="0" w:firstRowFirstColumn="0" w:firstRowLastColumn="0" w:lastRowFirstColumn="0" w:lastRowLastColumn="0"/>
+              <w:rPr>
+                <w:rFonts w:ascii="Calibri" w:eastAsia="Times New Roman" w:hAnsi="Calibri" w:cs="Times New Roman"/>
+                <w:color w:val="000000"/>
+                <w:lang w:eastAsia="es-ES"/>
+              </w:rPr>
+            </w:pPr>
+            <w:r>
+              <w:rPr>
+                <w:rFonts w:ascii="Calibri" w:eastAsia="Times New Roman" w:hAnsi="Calibri" w:cs="Times New Roman"/>
+                <w:color w:val="000000"/>
+                <w:lang w:eastAsia="es-ES"/>
+              </w:rPr>
+              <w:t>297</w:t>
+            </w:r>
+          </w:p>
+        </w:tc>
+        <w:tc>
+          <w:tcPr>
+            <w:tcW w:w="1200" w:type="dxa"/>
+            <w:noWrap/>
+            <w:vAlign w:val="center"/>
+            <w:hideMark/>
+          </w:tcPr>
+          <w:p>
+            <w:pPr>
+              <w:jc w:val="center"/>
+              <w:cnfStyle w:val="000000100000" w:firstRow="0" w:lastRow="0" w:firstColumn="0" w:lastColumn="0" w:oddVBand="0" w:evenVBand="0" w:oddHBand="1" w:evenHBand="0" w:firstRowFirstColumn="0" w:firstRowLastColumn="0" w:lastRowFirstColumn="0" w:lastRowLastColumn="0"/>
+              <w:rPr>
+                <w:rFonts w:ascii="Calibri" w:eastAsia="Times New Roman" w:hAnsi="Calibri" w:cs="Times New Roman"/>
+                <w:color w:val="000000"/>
+                <w:lang w:eastAsia="es-ES"/>
+              </w:rPr>
+            </w:pPr>
+            <w:r>
+              <w:rPr>
+                <w:rFonts w:ascii="Calibri" w:eastAsia="Times New Roman" w:hAnsi="Calibri" w:cs="Times New Roman"/>
+                <w:color w:val="000000"/>
+                <w:lang w:eastAsia="es-ES"/>
+              </w:rPr>
+              <w:t>13</w:t>
+            </w:r>
+          </w:p>
+        </w:tc>
+        <w:tc>
+          <w:tcPr>
+            <w:tcW w:w="1200" w:type="dxa"/>
+            <w:noWrap/>
+            <w:vAlign w:val="center"/>
+            <w:hideMark/>
+          </w:tcPr>
+          <w:p>
+            <w:pPr>
+              <w:jc w:val="center"/>
+              <w:cnfStyle w:val="000000100000" w:firstRow="0" w:lastRow="0" w:firstColumn="0" w:lastColumn="0" w:oddVBand="0" w:evenVBand="0" w:oddHBand="1" w:evenHBand="0" w:firstRowFirstColumn="0" w:firstRowLastColumn="0" w:lastRowFirstColumn="0" w:lastRowLastColumn="0"/>
+              <w:rPr>
+                <w:rFonts w:ascii="Calibri" w:eastAsia="Times New Roman" w:hAnsi="Calibri" w:cs="Times New Roman"/>
+                <w:color w:val="000000"/>
+                <w:lang w:eastAsia="es-ES"/>
+              </w:rPr>
+            </w:pPr>
+            <w:r>
+              <w:rPr>
+                <w:rFonts w:ascii="Calibri" w:eastAsia="Times New Roman" w:hAnsi="Calibri" w:cs="Times New Roman"/>
+                <w:color w:val="000000"/>
+                <w:lang w:eastAsia="es-ES"/>
+              </w:rPr>
+              <w:t>5</w:t>
+            </w:r>
+          </w:p>
+        </w:tc>
+      </w:tr>
+      <w:tr>
+        <w:trPr>
+          <w:trHeight w:val="300"/>
+          <w:jc w:val="center"/>
+        </w:trPr>
+        <w:tc>
+          <w:tcPr>
+            <w:cnfStyle w:val="001000000000" w:firstRow="0" w:lastRow="0" w:firstColumn="1" w:lastColumn="0" w:oddVBand="0" w:evenVBand="0" w:oddHBand="0" w:evenHBand="0" w:firstRowFirstColumn="0" w:firstRowLastColumn="0" w:lastRowFirstColumn="0" w:lastRowLastColumn="0"/>
+            <w:tcW w:w="1200" w:type="dxa"/>
+            <w:noWrap/>
+            <w:vAlign w:val="center"/>
+            <w:hideMark/>
+          </w:tcPr>
+          <w:p>
+            <w:pPr>
+              <w:jc w:val="center"/>
+              <w:rPr>
+                <w:rFonts w:ascii="Calibri" w:eastAsia="Times New Roman" w:hAnsi="Calibri" w:cs="Times New Roman"/>
+                <w:color w:val="000000"/>
+                <w:lang w:eastAsia="es-ES"/>
+              </w:rPr>
+            </w:pPr>
+            <w:r>
+              <w:rPr>
+                <w:rFonts w:ascii="Calibri" w:eastAsia="Times New Roman" w:hAnsi="Calibri" w:cs="Times New Roman"/>
+                <w:color w:val="000000"/>
+                <w:lang w:eastAsia="es-ES"/>
+              </w:rPr>
+              <w:t>eco</w:t>
+            </w:r>
+          </w:p>
+        </w:tc>
+        <w:tc>
+          <w:tcPr>
+            <w:tcW w:w="1212" w:type="dxa"/>
+            <w:noWrap/>
+            <w:vAlign w:val="center"/>
+            <w:hideMark/>
+          </w:tcPr>
+          <w:p>
+            <w:pPr>
+              <w:jc w:val="center"/>
+              <w:cnfStyle w:val="000000000000" w:firstRow="0" w:lastRow="0" w:firstColumn="0" w:lastColumn="0" w:oddVBand="0" w:evenVBand="0" w:oddHBand="0" w:evenHBand="0" w:firstRowFirstColumn="0" w:firstRowLastColumn="0" w:lastRowFirstColumn="0" w:lastRowLastColumn="0"/>
+              <w:rPr>
+                <w:rFonts w:ascii="Calibri" w:eastAsia="Times New Roman" w:hAnsi="Calibri" w:cs="Times New Roman"/>
+                <w:color w:val="000000"/>
+                <w:lang w:eastAsia="es-ES"/>
+              </w:rPr>
+            </w:pPr>
+            <w:proofErr w:type="spellStart"/>
+            <w:r>
+              <w:rPr>
+                <w:rFonts w:ascii="Calibri" w:eastAsia="Times New Roman" w:hAnsi="Calibri" w:cs="Times New Roman"/>
+                <w:color w:val="000000"/>
+                <w:lang w:eastAsia="es-ES"/>
+              </w:rPr>
+              <w:t>ecoli</w:t>
+            </w:r>
+            <w:proofErr w:type="spellEnd"/>
+          </w:p>
+        </w:tc>
+        <w:tc>
+          <w:tcPr>
+            <w:tcW w:w="774" w:type="dxa"/>
+            <w:noWrap/>
+            <w:vAlign w:val="center"/>
+            <w:hideMark/>
+          </w:tcPr>
+          <w:p>
+            <w:pPr>
+              <w:jc w:val="center"/>
+              <w:cnfStyle w:val="000000000000" w:firstRow="0" w:lastRow="0" w:firstColumn="0" w:lastColumn="0" w:oddVBand="0" w:evenVBand="0" w:oddHBand="0" w:evenHBand="0" w:firstRowFirstColumn="0" w:firstRowLastColumn="0" w:lastRowFirstColumn="0" w:lastRowLastColumn="0"/>
+              <w:rPr>
+                <w:rFonts w:ascii="Calibri" w:eastAsia="Times New Roman" w:hAnsi="Calibri" w:cs="Times New Roman"/>
+                <w:color w:val="000000"/>
+                <w:lang w:eastAsia="es-ES"/>
+              </w:rPr>
+            </w:pPr>
+            <w:r>
+              <w:rPr>
+                <w:rFonts w:ascii="Calibri" w:eastAsia="Times New Roman" w:hAnsi="Calibri" w:cs="Times New Roman"/>
+                <w:color w:val="000000"/>
+                <w:lang w:eastAsia="es-ES"/>
+              </w:rPr>
+              <w:t>336</w:t>
+            </w:r>
+          </w:p>
+        </w:tc>
+        <w:tc>
+          <w:tcPr>
+            <w:tcW w:w="1200" w:type="dxa"/>
+            <w:noWrap/>
+            <w:vAlign w:val="center"/>
+            <w:hideMark/>
+          </w:tcPr>
+          <w:p>
+            <w:pPr>
+              <w:jc w:val="center"/>
+              <w:cnfStyle w:val="000000000000" w:firstRow="0" w:lastRow="0" w:firstColumn="0" w:lastColumn="0" w:oddVBand="0" w:evenVBand="0" w:oddHBand="0" w:evenHBand="0" w:firstRowFirstColumn="0" w:firstRowLastColumn="0" w:lastRowFirstColumn="0" w:lastRowLastColumn="0"/>
+              <w:rPr>
+                <w:rFonts w:ascii="Calibri" w:eastAsia="Times New Roman" w:hAnsi="Calibri" w:cs="Times New Roman"/>
+                <w:color w:val="000000"/>
+                <w:lang w:eastAsia="es-ES"/>
+              </w:rPr>
+            </w:pPr>
+            <w:r>
+              <w:rPr>
+                <w:rFonts w:ascii="Calibri" w:eastAsia="Times New Roman" w:hAnsi="Calibri" w:cs="Times New Roman"/>
+                <w:color w:val="000000"/>
+                <w:lang w:eastAsia="es-ES"/>
+              </w:rPr>
+              <w:t>7</w:t>
+            </w:r>
+          </w:p>
+        </w:tc>
+        <w:tc>
+          <w:tcPr>
+            <w:tcW w:w="1200" w:type="dxa"/>
+            <w:noWrap/>
+            <w:vAlign w:val="center"/>
+            <w:hideMark/>
+          </w:tcPr>
+          <w:p>
+            <w:pPr>
+              <w:jc w:val="center"/>
+              <w:cnfStyle w:val="000000000000" w:firstRow="0" w:lastRow="0" w:firstColumn="0" w:lastColumn="0" w:oddVBand="0" w:evenVBand="0" w:oddHBand="0" w:evenHBand="0" w:firstRowFirstColumn="0" w:firstRowLastColumn="0" w:lastRowFirstColumn="0" w:lastRowLastColumn="0"/>
+              <w:rPr>
+                <w:rFonts w:ascii="Calibri" w:eastAsia="Times New Roman" w:hAnsi="Calibri" w:cs="Times New Roman"/>
+                <w:color w:val="000000"/>
+                <w:lang w:eastAsia="es-ES"/>
+              </w:rPr>
+            </w:pPr>
+            <w:r>
+              <w:rPr>
+                <w:rFonts w:ascii="Calibri" w:eastAsia="Times New Roman" w:hAnsi="Calibri" w:cs="Times New Roman"/>
+                <w:color w:val="000000"/>
+                <w:lang w:eastAsia="es-ES"/>
+              </w:rPr>
+              <w:t>8</w:t>
+            </w:r>
+          </w:p>
+        </w:tc>
+      </w:tr>
+      <w:tr>
+        <w:trPr>
+          <w:cnfStyle w:val="000000100000" w:firstRow="0" w:lastRow="0" w:firstColumn="0" w:lastColumn="0" w:oddVBand="0" w:evenVBand="0" w:oddHBand="1" w:evenHBand="0" w:firstRowFirstColumn="0" w:firstRowLastColumn="0" w:lastRowFirstColumn="0" w:lastRowLastColumn="0"/>
+          <w:trHeight w:val="300"/>
+          <w:jc w:val="center"/>
+        </w:trPr>
+        <w:tc>
+          <w:tcPr>
+            <w:cnfStyle w:val="001000000000" w:firstRow="0" w:lastRow="0" w:firstColumn="1" w:lastColumn="0" w:oddVBand="0" w:evenVBand="0" w:oddHBand="0" w:evenHBand="0" w:firstRowFirstColumn="0" w:firstRowLastColumn="0" w:lastRowFirstColumn="0" w:lastRowLastColumn="0"/>
+            <w:tcW w:w="1200" w:type="dxa"/>
+            <w:noWrap/>
+            <w:vAlign w:val="center"/>
+            <w:hideMark/>
+          </w:tcPr>
+          <w:p>
+            <w:pPr>
+              <w:jc w:val="center"/>
+              <w:rPr>
+                <w:rFonts w:ascii="Calibri" w:eastAsia="Times New Roman" w:hAnsi="Calibri" w:cs="Times New Roman"/>
+                <w:color w:val="000000"/>
+                <w:lang w:eastAsia="es-ES"/>
+              </w:rPr>
+            </w:pPr>
+            <w:proofErr w:type="spellStart"/>
+            <w:r>
+              <w:rPr>
+                <w:rFonts w:ascii="Calibri" w:eastAsia="Times New Roman" w:hAnsi="Calibri" w:cs="Times New Roman"/>
+                <w:color w:val="000000"/>
+                <w:lang w:eastAsia="es-ES"/>
+              </w:rPr>
+              <w:t>iri</w:t>
+            </w:r>
+            <w:proofErr w:type="spellEnd"/>
+          </w:p>
+        </w:tc>
+        <w:tc>
+          <w:tcPr>
+            <w:tcW w:w="1212" w:type="dxa"/>
+            <w:noWrap/>
+            <w:vAlign w:val="center"/>
+            <w:hideMark/>
+          </w:tcPr>
+          <w:p>
+            <w:pPr>
+              <w:jc w:val="center"/>
+              <w:cnfStyle w:val="000000100000" w:firstRow="0" w:lastRow="0" w:firstColumn="0" w:lastColumn="0" w:oddVBand="0" w:evenVBand="0" w:oddHBand="1" w:evenHBand="0" w:firstRowFirstColumn="0" w:firstRowLastColumn="0" w:lastRowFirstColumn="0" w:lastRowLastColumn="0"/>
+              <w:rPr>
+                <w:rFonts w:ascii="Calibri" w:eastAsia="Times New Roman" w:hAnsi="Calibri" w:cs="Times New Roman"/>
+                <w:color w:val="000000"/>
+                <w:lang w:eastAsia="es-ES"/>
+              </w:rPr>
+            </w:pPr>
+            <w:r>
+              <w:rPr>
+                <w:rFonts w:ascii="Calibri" w:eastAsia="Times New Roman" w:hAnsi="Calibri" w:cs="Times New Roman"/>
+                <w:color w:val="000000"/>
+                <w:lang w:eastAsia="es-ES"/>
+              </w:rPr>
+              <w:t>iris</w:t>
+            </w:r>
+          </w:p>
+        </w:tc>
+        <w:tc>
+          <w:tcPr>
+            <w:tcW w:w="774" w:type="dxa"/>
+            <w:noWrap/>
+            <w:vAlign w:val="center"/>
+            <w:hideMark/>
+          </w:tcPr>
+          <w:p>
+            <w:pPr>
+              <w:jc w:val="center"/>
+              <w:cnfStyle w:val="000000100000" w:firstRow="0" w:lastRow="0" w:firstColumn="0" w:lastColumn="0" w:oddVBand="0" w:evenVBand="0" w:oddHBand="1" w:evenHBand="0" w:firstRowFirstColumn="0" w:firstRowLastColumn="0" w:lastRowFirstColumn="0" w:lastRowLastColumn="0"/>
+              <w:rPr>
+                <w:rFonts w:ascii="Calibri" w:eastAsia="Times New Roman" w:hAnsi="Calibri" w:cs="Times New Roman"/>
+                <w:color w:val="000000"/>
+                <w:lang w:eastAsia="es-ES"/>
+              </w:rPr>
+            </w:pPr>
+            <w:r>
+              <w:rPr>
+                <w:rFonts w:ascii="Calibri" w:eastAsia="Times New Roman" w:hAnsi="Calibri" w:cs="Times New Roman"/>
+                <w:color w:val="000000"/>
+                <w:lang w:eastAsia="es-ES"/>
+              </w:rPr>
+              <w:t>150</w:t>
+            </w:r>
+          </w:p>
+        </w:tc>
+        <w:tc>
+          <w:tcPr>
+            <w:tcW w:w="1200" w:type="dxa"/>
+            <w:noWrap/>
+            <w:vAlign w:val="center"/>
+            <w:hideMark/>
+          </w:tcPr>
+          <w:p>
+            <w:pPr>
+              <w:jc w:val="center"/>
+              <w:cnfStyle w:val="000000100000" w:firstRow="0" w:lastRow="0" w:firstColumn="0" w:lastColumn="0" w:oddVBand="0" w:evenVBand="0" w:oddHBand="1" w:evenHBand="0" w:firstRowFirstColumn="0" w:firstRowLastColumn="0" w:lastRowFirstColumn="0" w:lastRowLastColumn="0"/>
+              <w:rPr>
+                <w:rFonts w:ascii="Calibri" w:eastAsia="Times New Roman" w:hAnsi="Calibri" w:cs="Times New Roman"/>
+                <w:color w:val="000000"/>
+                <w:lang w:eastAsia="es-ES"/>
+              </w:rPr>
+            </w:pPr>
+            <w:r>
+              <w:rPr>
+                <w:rFonts w:ascii="Calibri" w:eastAsia="Times New Roman" w:hAnsi="Calibri" w:cs="Times New Roman"/>
+                <w:color w:val="000000"/>
+                <w:lang w:eastAsia="es-ES"/>
+              </w:rPr>
+              <w:t>4</w:t>
+            </w:r>
+          </w:p>
+        </w:tc>
+        <w:tc>
+          <w:tcPr>
+            <w:tcW w:w="1200" w:type="dxa"/>
+            <w:noWrap/>
+            <w:vAlign w:val="center"/>
+            <w:hideMark/>
+          </w:tcPr>
+          <w:p>
+            <w:pPr>
+              <w:jc w:val="center"/>
+              <w:cnfStyle w:val="000000100000" w:firstRow="0" w:lastRow="0" w:firstColumn="0" w:lastColumn="0" w:oddVBand="0" w:evenVBand="0" w:oddHBand="1" w:evenHBand="0" w:firstRowFirstColumn="0" w:firstRowLastColumn="0" w:lastRowFirstColumn="0" w:lastRowLastColumn="0"/>
+              <w:rPr>
+                <w:rFonts w:ascii="Calibri" w:eastAsia="Times New Roman" w:hAnsi="Calibri" w:cs="Times New Roman"/>
+                <w:color w:val="000000"/>
+                <w:lang w:eastAsia="es-ES"/>
+              </w:rPr>
+            </w:pPr>
+            <w:r>
+              <w:rPr>
+                <w:rFonts w:ascii="Calibri" w:eastAsia="Times New Roman" w:hAnsi="Calibri" w:cs="Times New Roman"/>
+                <w:color w:val="000000"/>
+                <w:lang w:eastAsia="es-ES"/>
+              </w:rPr>
+              <w:t>3</w:t>
+            </w:r>
+          </w:p>
+        </w:tc>
+      </w:tr>
+      <w:tr>
+        <w:trPr>
+          <w:trHeight w:val="300"/>
+          <w:jc w:val="center"/>
+        </w:trPr>
+        <w:tc>
+          <w:tcPr>
+            <w:cnfStyle w:val="001000000000" w:firstRow="0" w:lastRow="0" w:firstColumn="1" w:lastColumn="0" w:oddVBand="0" w:evenVBand="0" w:oddHBand="0" w:evenHBand="0" w:firstRowFirstColumn="0" w:firstRowLastColumn="0" w:lastRowFirstColumn="0" w:lastRowLastColumn="0"/>
+            <w:tcW w:w="1200" w:type="dxa"/>
+            <w:noWrap/>
+            <w:vAlign w:val="center"/>
+            <w:hideMark/>
+          </w:tcPr>
+          <w:p>
+            <w:pPr>
+              <w:jc w:val="center"/>
+              <w:rPr>
+                <w:rFonts w:ascii="Calibri" w:eastAsia="Times New Roman" w:hAnsi="Calibri" w:cs="Times New Roman"/>
+                <w:color w:val="000000"/>
+                <w:lang w:eastAsia="es-ES"/>
+              </w:rPr>
+            </w:pPr>
+            <w:proofErr w:type="spellStart"/>
+            <w:r>
+              <w:rPr>
+                <w:rFonts w:ascii="Calibri" w:eastAsia="Times New Roman" w:hAnsi="Calibri" w:cs="Times New Roman"/>
+                <w:color w:val="000000"/>
+                <w:lang w:eastAsia="es-ES"/>
+              </w:rPr>
+              <w:t>mag</w:t>
+            </w:r>
+            <w:proofErr w:type="spellEnd"/>
+          </w:p>
+        </w:tc>
+        <w:tc>
+          <w:tcPr>
+            <w:tcW w:w="1212" w:type="dxa"/>
+            <w:noWrap/>
+            <w:vAlign w:val="center"/>
+            <w:hideMark/>
+          </w:tcPr>
+          <w:p>
+            <w:pPr>
+              <w:jc w:val="center"/>
+              <w:cnfStyle w:val="000000000000" w:firstRow="0" w:lastRow="0" w:firstColumn="0" w:lastColumn="0" w:oddVBand="0" w:evenVBand="0" w:oddHBand="0" w:evenHBand="0" w:firstRowFirstColumn="0" w:firstRowLastColumn="0" w:lastRowFirstColumn="0" w:lastRowLastColumn="0"/>
+              <w:rPr>
+                <w:rFonts w:ascii="Calibri" w:eastAsia="Times New Roman" w:hAnsi="Calibri" w:cs="Times New Roman"/>
+                <w:color w:val="000000"/>
+                <w:lang w:eastAsia="es-ES"/>
+              </w:rPr>
+            </w:pPr>
+            <w:proofErr w:type="spellStart"/>
+            <w:r>
+              <w:rPr>
+                <w:rFonts w:ascii="Calibri" w:eastAsia="Times New Roman" w:hAnsi="Calibri" w:cs="Times New Roman"/>
+                <w:color w:val="000000"/>
+                <w:lang w:eastAsia="es-ES"/>
+              </w:rPr>
+              <w:t>magic</w:t>
+            </w:r>
+            <w:proofErr w:type="spellEnd"/>
+          </w:p>
+        </w:tc>
+        <w:tc>
+          <w:tcPr>
+            <w:tcW w:w="774" w:type="dxa"/>
+            <w:noWrap/>
+            <w:vAlign w:val="center"/>
+            <w:hideMark/>
+          </w:tcPr>
+          <w:p>
+            <w:pPr>
+              <w:jc w:val="center"/>
+              <w:cnfStyle w:val="000000000000" w:firstRow="0" w:lastRow="0" w:firstColumn="0" w:lastColumn="0" w:oddVBand="0" w:evenVBand="0" w:oddHBand="0" w:evenHBand="0" w:firstRowFirstColumn="0" w:firstRowLastColumn="0" w:lastRowFirstColumn="0" w:lastRowLastColumn="0"/>
+              <w:rPr>
+                <w:rFonts w:ascii="Calibri" w:eastAsia="Times New Roman" w:hAnsi="Calibri" w:cs="Times New Roman"/>
+                <w:color w:val="000000"/>
+                <w:lang w:eastAsia="es-ES"/>
+              </w:rPr>
+            </w:pPr>
+            <w:r>
+              <w:rPr>
+                <w:rFonts w:ascii="Calibri" w:eastAsia="Times New Roman" w:hAnsi="Calibri" w:cs="Times New Roman"/>
+                <w:color w:val="000000"/>
+                <w:lang w:eastAsia="es-ES"/>
+              </w:rPr>
+              <w:t>19020</w:t>
+            </w:r>
+          </w:p>
+        </w:tc>
+        <w:tc>
+          <w:tcPr>
+            <w:tcW w:w="1200" w:type="dxa"/>
+            <w:noWrap/>
+            <w:vAlign w:val="center"/>
+            <w:hideMark/>
+          </w:tcPr>
+          <w:p>
+            <w:pPr>
+              <w:jc w:val="center"/>
+              <w:cnfStyle w:val="000000000000" w:firstRow="0" w:lastRow="0" w:firstColumn="0" w:lastColumn="0" w:oddVBand="0" w:evenVBand="0" w:oddHBand="0" w:evenHBand="0" w:firstRowFirstColumn="0" w:firstRowLastColumn="0" w:lastRowFirstColumn="0" w:lastRowLastColumn="0"/>
+              <w:rPr>
+                <w:rFonts w:ascii="Calibri" w:eastAsia="Times New Roman" w:hAnsi="Calibri" w:cs="Times New Roman"/>
+                <w:color w:val="000000"/>
+                <w:lang w:eastAsia="es-ES"/>
+              </w:rPr>
+            </w:pPr>
+            <w:r>
+              <w:rPr>
+                <w:rFonts w:ascii="Calibri" w:eastAsia="Times New Roman" w:hAnsi="Calibri" w:cs="Times New Roman"/>
+                <w:color w:val="000000"/>
+                <w:lang w:eastAsia="es-ES"/>
+              </w:rPr>
+              <w:t>10</w:t>
+            </w:r>
+          </w:p>
+        </w:tc>
+        <w:tc>
+          <w:tcPr>
+            <w:tcW w:w="1200" w:type="dxa"/>
+            <w:noWrap/>
+            <w:vAlign w:val="center"/>
+            <w:hideMark/>
+          </w:tcPr>
+          <w:p>
+            <w:pPr>
+              <w:jc w:val="center"/>
+              <w:cnfStyle w:val="000000000000" w:firstRow="0" w:lastRow="0" w:firstColumn="0" w:lastColumn="0" w:oddVBand="0" w:evenVBand="0" w:oddHBand="0" w:evenHBand="0" w:firstRowFirstColumn="0" w:firstRowLastColumn="0" w:lastRowFirstColumn="0" w:lastRowLastColumn="0"/>
+              <w:rPr>
+                <w:rFonts w:ascii="Calibri" w:eastAsia="Times New Roman" w:hAnsi="Calibri" w:cs="Times New Roman"/>
+                <w:color w:val="000000"/>
+                <w:lang w:eastAsia="es-ES"/>
+              </w:rPr>
+            </w:pPr>
+            <w:r>
+              <w:rPr>
+                <w:rFonts w:ascii="Calibri" w:eastAsia="Times New Roman" w:hAnsi="Calibri" w:cs="Times New Roman"/>
+                <w:color w:val="000000"/>
+                <w:lang w:eastAsia="es-ES"/>
+              </w:rPr>
+              <w:t>2</w:t>
+            </w:r>
+          </w:p>
+        </w:tc>
+      </w:tr>
+      <w:tr>
+        <w:trPr>
+          <w:cnfStyle w:val="000000100000" w:firstRow="0" w:lastRow="0" w:firstColumn="0" w:lastColumn="0" w:oddVBand="0" w:evenVBand="0" w:oddHBand="1" w:evenHBand="0" w:firstRowFirstColumn="0" w:firstRowLastColumn="0" w:lastRowFirstColumn="0" w:lastRowLastColumn="0"/>
+          <w:trHeight w:val="300"/>
+          <w:jc w:val="center"/>
+        </w:trPr>
+        <w:tc>
+          <w:tcPr>
+            <w:cnfStyle w:val="001000000000" w:firstRow="0" w:lastRow="0" w:firstColumn="1" w:lastColumn="0" w:oddVBand="0" w:evenVBand="0" w:oddHBand="0" w:evenHBand="0" w:firstRowFirstColumn="0" w:firstRowLastColumn="0" w:lastRowFirstColumn="0" w:lastRowLastColumn="0"/>
+            <w:tcW w:w="1200" w:type="dxa"/>
+            <w:noWrap/>
+            <w:vAlign w:val="center"/>
+            <w:hideMark/>
+          </w:tcPr>
+          <w:p>
+            <w:pPr>
+              <w:jc w:val="center"/>
+              <w:rPr>
+                <w:rFonts w:ascii="Calibri" w:eastAsia="Times New Roman" w:hAnsi="Calibri" w:cs="Times New Roman"/>
+                <w:color w:val="000000"/>
+                <w:lang w:eastAsia="es-ES"/>
+              </w:rPr>
+            </w:pPr>
+            <w:proofErr w:type="spellStart"/>
+            <w:r>
+              <w:rPr>
+                <w:rFonts w:ascii="Calibri" w:eastAsia="Times New Roman" w:hAnsi="Calibri" w:cs="Times New Roman"/>
+                <w:color w:val="000000"/>
+                <w:lang w:eastAsia="es-ES"/>
+              </w:rPr>
+              <w:t>pag</w:t>
+            </w:r>
+            <w:proofErr w:type="spellEnd"/>
+          </w:p>
+        </w:tc>
+        <w:tc>
+          <w:tcPr>
+            <w:tcW w:w="1212" w:type="dxa"/>
+            <w:noWrap/>
+            <w:vAlign w:val="center"/>
+            <w:hideMark/>
+          </w:tcPr>
+          <w:p>
+            <w:pPr>
+              <w:jc w:val="center"/>
+              <w:cnfStyle w:val="000000100000" w:firstRow="0" w:lastRow="0" w:firstColumn="0" w:lastColumn="0" w:oddVBand="0" w:evenVBand="0" w:oddHBand="1" w:evenHBand="0" w:firstRowFirstColumn="0" w:firstRowLastColumn="0" w:lastRowFirstColumn="0" w:lastRowLastColumn="0"/>
+              <w:rPr>
+                <w:rFonts w:ascii="Calibri" w:eastAsia="Times New Roman" w:hAnsi="Calibri" w:cs="Times New Roman"/>
+                <w:color w:val="000000"/>
+                <w:lang w:eastAsia="es-ES"/>
+              </w:rPr>
+            </w:pPr>
+            <w:proofErr w:type="spellStart"/>
+            <w:r>
+              <w:rPr>
+                <w:rFonts w:ascii="Calibri" w:eastAsia="Times New Roman" w:hAnsi="Calibri" w:cs="Times New Roman"/>
+                <w:color w:val="000000"/>
+                <w:lang w:eastAsia="es-ES"/>
+              </w:rPr>
+              <w:t>pageblocks</w:t>
+            </w:r>
+            <w:proofErr w:type="spellEnd"/>
+          </w:p>
+        </w:tc>
+        <w:tc>
+          <w:tcPr>
+            <w:tcW w:w="774" w:type="dxa"/>
+            <w:noWrap/>
+            <w:vAlign w:val="center"/>
+            <w:hideMark/>
+          </w:tcPr>
+          <w:p>
+            <w:pPr>
+              <w:jc w:val="center"/>
+              <w:cnfStyle w:val="000000100000" w:firstRow="0" w:lastRow="0" w:firstColumn="0" w:lastColumn="0" w:oddVBand="0" w:evenVBand="0" w:oddHBand="1" w:evenHBand="0" w:firstRowFirstColumn="0" w:firstRowLastColumn="0" w:lastRowFirstColumn="0" w:lastRowLastColumn="0"/>
+              <w:rPr>
+                <w:rFonts w:ascii="Calibri" w:eastAsia="Times New Roman" w:hAnsi="Calibri" w:cs="Times New Roman"/>
+                <w:color w:val="000000"/>
+                <w:lang w:eastAsia="es-ES"/>
+              </w:rPr>
+            </w:pPr>
+            <w:r>
+              <w:rPr>
+                <w:rFonts w:ascii="Calibri" w:eastAsia="Times New Roman" w:hAnsi="Calibri" w:cs="Times New Roman"/>
+                <w:color w:val="000000"/>
+                <w:lang w:eastAsia="es-ES"/>
+              </w:rPr>
+              <w:t>5472</w:t>
+            </w:r>
+          </w:p>
+        </w:tc>
+        <w:tc>
+          <w:tcPr>
+            <w:tcW w:w="1200" w:type="dxa"/>
+            <w:noWrap/>
+            <w:vAlign w:val="center"/>
+            <w:hideMark/>
+          </w:tcPr>
+          <w:p>
+            <w:pPr>
+              <w:jc w:val="center"/>
+              <w:cnfStyle w:val="000000100000" w:firstRow="0" w:lastRow="0" w:firstColumn="0" w:lastColumn="0" w:oddVBand="0" w:evenVBand="0" w:oddHBand="1" w:evenHBand="0" w:firstRowFirstColumn="0" w:firstRowLastColumn="0" w:lastRowFirstColumn="0" w:lastRowLastColumn="0"/>
+              <w:rPr>
+                <w:rFonts w:ascii="Calibri" w:eastAsia="Times New Roman" w:hAnsi="Calibri" w:cs="Times New Roman"/>
+                <w:color w:val="000000"/>
+                <w:lang w:eastAsia="es-ES"/>
+              </w:rPr>
+            </w:pPr>
+            <w:r>
+              <w:rPr>
+                <w:rFonts w:ascii="Calibri" w:eastAsia="Times New Roman" w:hAnsi="Calibri" w:cs="Times New Roman"/>
+                <w:color w:val="000000"/>
+                <w:lang w:eastAsia="es-ES"/>
+              </w:rPr>
+              <w:t>10</w:t>
+            </w:r>
+          </w:p>
+        </w:tc>
+        <w:tc>
+          <w:tcPr>
+            <w:tcW w:w="1200" w:type="dxa"/>
+            <w:noWrap/>
+            <w:vAlign w:val="center"/>
+            <w:hideMark/>
+          </w:tcPr>
+          <w:p>
+            <w:pPr>
+              <w:jc w:val="center"/>
+              <w:cnfStyle w:val="000000100000" w:firstRow="0" w:lastRow="0" w:firstColumn="0" w:lastColumn="0" w:oddVBand="0" w:evenVBand="0" w:oddHBand="1" w:evenHBand="0" w:firstRowFirstColumn="0" w:firstRowLastColumn="0" w:lastRowFirstColumn="0" w:lastRowLastColumn="0"/>
+              <w:rPr>
+                <w:rFonts w:ascii="Calibri" w:eastAsia="Times New Roman" w:hAnsi="Calibri" w:cs="Times New Roman"/>
+                <w:color w:val="000000"/>
+                <w:lang w:eastAsia="es-ES"/>
+              </w:rPr>
+            </w:pPr>
+            <w:r>
+              <w:rPr>
+                <w:rFonts w:ascii="Calibri" w:eastAsia="Times New Roman" w:hAnsi="Calibri" w:cs="Times New Roman"/>
+                <w:color w:val="000000"/>
+                <w:lang w:eastAsia="es-ES"/>
+              </w:rPr>
+              <w:t>5</w:t>
+            </w:r>
+          </w:p>
+        </w:tc>
+      </w:tr>
+      <w:tr>
+        <w:trPr>
+          <w:trHeight w:val="300"/>
+          <w:jc w:val="center"/>
+        </w:trPr>
+        <w:tc>
+          <w:tcPr>
+            <w:cnfStyle w:val="001000000000" w:firstRow="0" w:lastRow="0" w:firstColumn="1" w:lastColumn="0" w:oddVBand="0" w:evenVBand="0" w:oddHBand="0" w:evenHBand="0" w:firstRowFirstColumn="0" w:firstRowLastColumn="0" w:lastRowFirstColumn="0" w:lastRowLastColumn="0"/>
+            <w:tcW w:w="1200" w:type="dxa"/>
+            <w:noWrap/>
+            <w:vAlign w:val="center"/>
+            <w:hideMark/>
+          </w:tcPr>
+          <w:p>
+            <w:pPr>
+              <w:jc w:val="center"/>
+              <w:rPr>
+                <w:rFonts w:ascii="Calibri" w:eastAsia="Times New Roman" w:hAnsi="Calibri" w:cs="Times New Roman"/>
+                <w:color w:val="000000"/>
+                <w:lang w:eastAsia="es-ES"/>
+              </w:rPr>
+            </w:pPr>
+            <w:r>
+              <w:rPr>
+                <w:rFonts w:ascii="Calibri" w:eastAsia="Times New Roman" w:hAnsi="Calibri" w:cs="Times New Roman"/>
+                <w:color w:val="000000"/>
+                <w:lang w:eastAsia="es-ES"/>
+              </w:rPr>
+              <w:t>pen</w:t>
+            </w:r>
+          </w:p>
+        </w:tc>
+        <w:tc>
+          <w:tcPr>
+            <w:tcW w:w="1212" w:type="dxa"/>
+            <w:noWrap/>
+            <w:vAlign w:val="center"/>
+            <w:hideMark/>
+          </w:tcPr>
+          <w:p>
+            <w:pPr>
+              <w:jc w:val="center"/>
+              <w:cnfStyle w:val="000000000000" w:firstRow="0" w:lastRow="0" w:firstColumn="0" w:lastColumn="0" w:oddVBand="0" w:evenVBand="0" w:oddHBand="0" w:evenHBand="0" w:firstRowFirstColumn="0" w:firstRowLastColumn="0" w:lastRowFirstColumn="0" w:lastRowLastColumn="0"/>
+              <w:rPr>
+                <w:rFonts w:ascii="Calibri" w:eastAsia="Times New Roman" w:hAnsi="Calibri" w:cs="Times New Roman"/>
+                <w:color w:val="000000"/>
+                <w:lang w:eastAsia="es-ES"/>
+              </w:rPr>
+            </w:pPr>
+            <w:proofErr w:type="spellStart"/>
+            <w:r>
+              <w:rPr>
+                <w:rFonts w:ascii="Calibri" w:eastAsia="Times New Roman" w:hAnsi="Calibri" w:cs="Times New Roman"/>
+                <w:color w:val="000000"/>
+                <w:lang w:eastAsia="es-ES"/>
+              </w:rPr>
+              <w:t>penbased</w:t>
+            </w:r>
+            <w:proofErr w:type="spellEnd"/>
+          </w:p>
+        </w:tc>
+        <w:tc>
+          <w:tcPr>
+            <w:tcW w:w="774" w:type="dxa"/>
+            <w:noWrap/>
+            <w:vAlign w:val="center"/>
+            <w:hideMark/>
+          </w:tcPr>
+          <w:p>
+            <w:pPr>
+              <w:jc w:val="center"/>
+              <w:cnfStyle w:val="000000000000" w:firstRow="0" w:lastRow="0" w:firstColumn="0" w:lastColumn="0" w:oddVBand="0" w:evenVBand="0" w:oddHBand="0" w:evenHBand="0" w:firstRowFirstColumn="0" w:firstRowLastColumn="0" w:lastRowFirstColumn="0" w:lastRowLastColumn="0"/>
+              <w:rPr>
+                <w:rFonts w:ascii="Calibri" w:eastAsia="Times New Roman" w:hAnsi="Calibri" w:cs="Times New Roman"/>
+                <w:color w:val="000000"/>
+                <w:lang w:eastAsia="es-ES"/>
+              </w:rPr>
+            </w:pPr>
+            <w:r>
+              <w:rPr>
+                <w:rFonts w:ascii="Calibri" w:eastAsia="Times New Roman" w:hAnsi="Calibri" w:cs="Times New Roman"/>
+                <w:color w:val="000000"/>
+                <w:lang w:eastAsia="es-ES"/>
+              </w:rPr>
+              <w:t>10992</w:t>
+            </w:r>
+          </w:p>
+        </w:tc>
+        <w:tc>
+          <w:tcPr>
+            <w:tcW w:w="1200" w:type="dxa"/>
+            <w:noWrap/>
+            <w:vAlign w:val="center"/>
+            <w:hideMark/>
+          </w:tcPr>
+          <w:p>
+            <w:pPr>
+              <w:jc w:val="center"/>
+              <w:cnfStyle w:val="000000000000" w:firstRow="0" w:lastRow="0" w:firstColumn="0" w:lastColumn="0" w:oddVBand="0" w:evenVBand="0" w:oddHBand="0" w:evenHBand="0" w:firstRowFirstColumn="0" w:firstRowLastColumn="0" w:lastRowFirstColumn="0" w:lastRowLastColumn="0"/>
+              <w:rPr>
+                <w:rFonts w:ascii="Calibri" w:eastAsia="Times New Roman" w:hAnsi="Calibri" w:cs="Times New Roman"/>
+                <w:color w:val="000000"/>
+                <w:lang w:eastAsia="es-ES"/>
+              </w:rPr>
+            </w:pPr>
+            <w:r>
+              <w:rPr>
+                <w:rFonts w:ascii="Calibri" w:eastAsia="Times New Roman" w:hAnsi="Calibri" w:cs="Times New Roman"/>
+                <w:color w:val="000000"/>
+                <w:lang w:eastAsia="es-ES"/>
+              </w:rPr>
+              <w:t>16</w:t>
+            </w:r>
+          </w:p>
+        </w:tc>
+        <w:tc>
+          <w:tcPr>
+            <w:tcW w:w="1200" w:type="dxa"/>
+            <w:noWrap/>
+            <w:vAlign w:val="center"/>
+            <w:hideMark/>
+          </w:tcPr>
+          <w:p>
+            <w:pPr>
+              <w:jc w:val="center"/>
+              <w:cnfStyle w:val="000000000000" w:firstRow="0" w:lastRow="0" w:firstColumn="0" w:lastColumn="0" w:oddVBand="0" w:evenVBand="0" w:oddHBand="0" w:evenHBand="0" w:firstRowFirstColumn="0" w:firstRowLastColumn="0" w:lastRowFirstColumn="0" w:lastRowLastColumn="0"/>
+              <w:rPr>
+                <w:rFonts w:ascii="Calibri" w:eastAsia="Times New Roman" w:hAnsi="Calibri" w:cs="Times New Roman"/>
+                <w:color w:val="000000"/>
+                <w:lang w:eastAsia="es-ES"/>
+              </w:rPr>
+            </w:pPr>
+            <w:r>
+              <w:rPr>
+                <w:rFonts w:ascii="Calibri" w:eastAsia="Times New Roman" w:hAnsi="Calibri" w:cs="Times New Roman"/>
+                <w:color w:val="000000"/>
+                <w:lang w:eastAsia="es-ES"/>
+              </w:rPr>
+              <w:t>10</w:t>
+            </w:r>
+          </w:p>
+        </w:tc>
+      </w:tr>
+      <w:tr>
+        <w:trPr>
+          <w:cnfStyle w:val="000000100000" w:firstRow="0" w:lastRow="0" w:firstColumn="0" w:lastColumn="0" w:oddVBand="0" w:evenVBand="0" w:oddHBand="1" w:evenHBand="0" w:firstRowFirstColumn="0" w:firstRowLastColumn="0" w:lastRowFirstColumn="0" w:lastRowLastColumn="0"/>
+          <w:trHeight w:val="300"/>
+          <w:jc w:val="center"/>
+        </w:trPr>
+        <w:tc>
+          <w:tcPr>
+            <w:cnfStyle w:val="001000000000" w:firstRow="0" w:lastRow="0" w:firstColumn="1" w:lastColumn="0" w:oddVBand="0" w:evenVBand="0" w:oddHBand="0" w:evenHBand="0" w:firstRowFirstColumn="0" w:firstRowLastColumn="0" w:lastRowFirstColumn="0" w:lastRowLastColumn="0"/>
+            <w:tcW w:w="1200" w:type="dxa"/>
+            <w:noWrap/>
+            <w:vAlign w:val="center"/>
+            <w:hideMark/>
+          </w:tcPr>
+          <w:p>
+            <w:pPr>
+              <w:jc w:val="center"/>
+              <w:rPr>
+                <w:rFonts w:ascii="Calibri" w:eastAsia="Times New Roman" w:hAnsi="Calibri" w:cs="Times New Roman"/>
+                <w:color w:val="000000"/>
+                <w:lang w:eastAsia="es-ES"/>
+              </w:rPr>
+            </w:pPr>
+            <w:r>
+              <w:rPr>
+                <w:rFonts w:ascii="Calibri" w:eastAsia="Times New Roman" w:hAnsi="Calibri" w:cs="Times New Roman"/>
+                <w:color w:val="000000"/>
+                <w:lang w:eastAsia="es-ES"/>
+              </w:rPr>
+              <w:t>pm</w:t>
+            </w:r>
+          </w:p>
+        </w:tc>
+        <w:tc>
+          <w:tcPr>
+            <w:tcW w:w="1212" w:type="dxa"/>
+            <w:noWrap/>
+            <w:vAlign w:val="center"/>
+            <w:hideMark/>
+          </w:tcPr>
+          <w:p>
+            <w:pPr>
+              <w:jc w:val="center"/>
+              <w:cnfStyle w:val="000000100000" w:firstRow="0" w:lastRow="0" w:firstColumn="0" w:lastColumn="0" w:oddVBand="0" w:evenVBand="0" w:oddHBand="1" w:evenHBand="0" w:firstRowFirstColumn="0" w:firstRowLastColumn="0" w:lastRowFirstColumn="0" w:lastRowLastColumn="0"/>
+              <w:rPr>
+                <w:rFonts w:ascii="Calibri" w:eastAsia="Times New Roman" w:hAnsi="Calibri" w:cs="Times New Roman"/>
+                <w:color w:val="000000"/>
+                <w:lang w:eastAsia="es-ES"/>
+              </w:rPr>
+            </w:pPr>
+            <w:r>
+              <w:rPr>
+                <w:rFonts w:ascii="Calibri" w:eastAsia="Times New Roman" w:hAnsi="Calibri" w:cs="Times New Roman"/>
+                <w:color w:val="000000"/>
+                <w:lang w:eastAsia="es-ES"/>
+              </w:rPr>
+              <w:t>pima</w:t>
+            </w:r>
+          </w:p>
+        </w:tc>
+        <w:tc>
+          <w:tcPr>
+            <w:tcW w:w="774" w:type="dxa"/>
+            <w:noWrap/>
+            <w:vAlign w:val="center"/>
+            <w:hideMark/>
+          </w:tcPr>
+          <w:p>
+            <w:pPr>
+              <w:jc w:val="center"/>
+              <w:cnfStyle w:val="000000100000" w:firstRow="0" w:lastRow="0" w:firstColumn="0" w:lastColumn="0" w:oddVBand="0" w:evenVBand="0" w:oddHBand="1" w:evenHBand="0" w:firstRowFirstColumn="0" w:firstRowLastColumn="0" w:lastRowFirstColumn="0" w:lastRowLastColumn="0"/>
+              <w:rPr>
+                <w:rFonts w:ascii="Calibri" w:eastAsia="Times New Roman" w:hAnsi="Calibri" w:cs="Times New Roman"/>
+                <w:color w:val="000000"/>
+                <w:lang w:eastAsia="es-ES"/>
+              </w:rPr>
+            </w:pPr>
+            <w:r>
+              <w:rPr>
+                <w:rFonts w:ascii="Calibri" w:eastAsia="Times New Roman" w:hAnsi="Calibri" w:cs="Times New Roman"/>
+                <w:color w:val="000000"/>
+                <w:lang w:eastAsia="es-ES"/>
+              </w:rPr>
+              <w:t>768</w:t>
+            </w:r>
+          </w:p>
+        </w:tc>
+        <w:tc>
+          <w:tcPr>
+            <w:tcW w:w="1200" w:type="dxa"/>
+            <w:noWrap/>
+            <w:vAlign w:val="center"/>
+            <w:hideMark/>
+          </w:tcPr>
+          <w:p>
+            <w:pPr>
+              <w:jc w:val="center"/>
+              <w:cnfStyle w:val="000000100000" w:firstRow="0" w:lastRow="0" w:firstColumn="0" w:lastColumn="0" w:oddVBand="0" w:evenVBand="0" w:oddHBand="1" w:evenHBand="0" w:firstRowFirstColumn="0" w:firstRowLastColumn="0" w:lastRowFirstColumn="0" w:lastRowLastColumn="0"/>
+              <w:rPr>
+                <w:rFonts w:ascii="Calibri" w:eastAsia="Times New Roman" w:hAnsi="Calibri" w:cs="Times New Roman"/>
+                <w:color w:val="000000"/>
+                <w:lang w:eastAsia="es-ES"/>
+              </w:rPr>
+            </w:pPr>
+            <w:r>
+              <w:rPr>
+                <w:rFonts w:ascii="Calibri" w:eastAsia="Times New Roman" w:hAnsi="Calibri" w:cs="Times New Roman"/>
+                <w:color w:val="000000"/>
+                <w:lang w:eastAsia="es-ES"/>
+              </w:rPr>
+              <w:t>8</w:t>
+            </w:r>
+          </w:p>
+        </w:tc>
+        <w:tc>
+          <w:tcPr>
+            <w:tcW w:w="1200" w:type="dxa"/>
+            <w:noWrap/>
+            <w:vAlign w:val="center"/>
+            <w:hideMark/>
+          </w:tcPr>
+          <w:p>
+            <w:pPr>
+              <w:jc w:val="center"/>
+              <w:cnfStyle w:val="000000100000" w:firstRow="0" w:lastRow="0" w:firstColumn="0" w:lastColumn="0" w:oddVBand="0" w:evenVBand="0" w:oddHBand="1" w:evenHBand="0" w:firstRowFirstColumn="0" w:firstRowLastColumn="0" w:lastRowFirstColumn="0" w:lastRowLastColumn="0"/>
+              <w:rPr>
+                <w:rFonts w:ascii="Calibri" w:eastAsia="Times New Roman" w:hAnsi="Calibri" w:cs="Times New Roman"/>
+                <w:color w:val="000000"/>
+                <w:lang w:eastAsia="es-ES"/>
+              </w:rPr>
+            </w:pPr>
+            <w:r>
+              <w:rPr>
+                <w:rFonts w:ascii="Calibri" w:eastAsia="Times New Roman" w:hAnsi="Calibri" w:cs="Times New Roman"/>
+                <w:color w:val="000000"/>
+                <w:lang w:eastAsia="es-ES"/>
+              </w:rPr>
+              <w:t>2</w:t>
+            </w:r>
+          </w:p>
+        </w:tc>
+      </w:tr>
+      <w:tr>
+        <w:trPr>
+          <w:trHeight w:val="300"/>
+          <w:jc w:val="center"/>
+        </w:trPr>
+        <w:tc>
+          <w:tcPr>
+            <w:cnfStyle w:val="001000000000" w:firstRow="0" w:lastRow="0" w:firstColumn="1" w:lastColumn="0" w:oddVBand="0" w:evenVBand="0" w:oddHBand="0" w:evenHBand="0" w:firstRowFirstColumn="0" w:firstRowLastColumn="0" w:lastRowFirstColumn="0" w:lastRowLastColumn="0"/>
+            <w:tcW w:w="1200" w:type="dxa"/>
+            <w:noWrap/>
+            <w:vAlign w:val="center"/>
+            <w:hideMark/>
+          </w:tcPr>
+          <w:p>
+            <w:pPr>
+              <w:jc w:val="center"/>
+              <w:rPr>
+                <w:rFonts w:ascii="Calibri" w:eastAsia="Times New Roman" w:hAnsi="Calibri" w:cs="Times New Roman"/>
+                <w:color w:val="000000"/>
+                <w:lang w:eastAsia="es-ES"/>
+              </w:rPr>
+            </w:pPr>
+            <w:proofErr w:type="spellStart"/>
+            <w:r>
+              <w:rPr>
+                <w:rFonts w:ascii="Calibri" w:eastAsia="Times New Roman" w:hAnsi="Calibri" w:cs="Times New Roman"/>
+                <w:color w:val="000000"/>
+                <w:lang w:eastAsia="es-ES"/>
+              </w:rPr>
+              <w:t>wine</w:t>
+            </w:r>
+            <w:proofErr w:type="spellEnd"/>
+          </w:p>
+        </w:tc>
+        <w:tc>
+          <w:tcPr>
+            <w:tcW w:w="1212" w:type="dxa"/>
+            <w:noWrap/>
+            <w:vAlign w:val="center"/>
+            <w:hideMark/>
+          </w:tcPr>
+          <w:p>
+            <w:pPr>
+              <w:jc w:val="center"/>
+              <w:cnfStyle w:val="000000000000" w:firstRow="0" w:lastRow="0" w:firstColumn="0" w:lastColumn="0" w:oddVBand="0" w:evenVBand="0" w:oddHBand="0" w:evenHBand="0" w:firstRowFirstColumn="0" w:firstRowLastColumn="0" w:lastRowFirstColumn="0" w:lastRowLastColumn="0"/>
+              <w:rPr>
+                <w:rFonts w:ascii="Calibri" w:eastAsia="Times New Roman" w:hAnsi="Calibri" w:cs="Times New Roman"/>
+                <w:color w:val="000000"/>
+                <w:lang w:eastAsia="es-ES"/>
+              </w:rPr>
+            </w:pPr>
+            <w:proofErr w:type="spellStart"/>
+            <w:r>
+              <w:rPr>
+                <w:rFonts w:ascii="Calibri" w:eastAsia="Times New Roman" w:hAnsi="Calibri" w:cs="Times New Roman"/>
+                <w:color w:val="000000"/>
+                <w:lang w:eastAsia="es-ES"/>
+              </w:rPr>
+              <w:t>wine</w:t>
+            </w:r>
+            <w:proofErr w:type="spellEnd"/>
+          </w:p>
+        </w:tc>
+        <w:tc>
+          <w:tcPr>
+            <w:tcW w:w="774" w:type="dxa"/>
+            <w:noWrap/>
+            <w:vAlign w:val="center"/>
+            <w:hideMark/>
+          </w:tcPr>
+          <w:p>
+            <w:pPr>
+              <w:jc w:val="center"/>
+              <w:cnfStyle w:val="000000000000" w:firstRow="0" w:lastRow="0" w:firstColumn="0" w:lastColumn="0" w:oddVBand="0" w:evenVBand="0" w:oddHBand="0" w:evenHBand="0" w:firstRowFirstColumn="0" w:firstRowLastColumn="0" w:lastRowFirstColumn="0" w:lastRowLastColumn="0"/>
+              <w:rPr>
+                <w:rFonts w:ascii="Calibri" w:eastAsia="Times New Roman" w:hAnsi="Calibri" w:cs="Times New Roman"/>
+                <w:color w:val="000000"/>
+                <w:lang w:eastAsia="es-ES"/>
+              </w:rPr>
+            </w:pPr>
+            <w:r>
+              <w:rPr>
+                <w:rFonts w:ascii="Calibri" w:eastAsia="Times New Roman" w:hAnsi="Calibri" w:cs="Times New Roman"/>
+                <w:color w:val="000000"/>
+                <w:lang w:eastAsia="es-ES"/>
+              </w:rPr>
+              <w:t>178</w:t>
+            </w:r>
+          </w:p>
+        </w:tc>
+        <w:tc>
+          <w:tcPr>
+            <w:tcW w:w="1200" w:type="dxa"/>
+            <w:noWrap/>
+            <w:vAlign w:val="center"/>
+            <w:hideMark/>
+          </w:tcPr>
+          <w:p>
+            <w:pPr>
+              <w:jc w:val="center"/>
+              <w:cnfStyle w:val="000000000000" w:firstRow="0" w:lastRow="0" w:firstColumn="0" w:lastColumn="0" w:oddVBand="0" w:evenVBand="0" w:oddHBand="0" w:evenHBand="0" w:firstRowFirstColumn="0" w:firstRowLastColumn="0" w:lastRowFirstColumn="0" w:lastRowLastColumn="0"/>
+              <w:rPr>
+                <w:rFonts w:ascii="Calibri" w:eastAsia="Times New Roman" w:hAnsi="Calibri" w:cs="Times New Roman"/>
+                <w:color w:val="000000"/>
+                <w:lang w:eastAsia="es-ES"/>
+              </w:rPr>
+            </w:pPr>
+            <w:r>
+              <w:rPr>
+                <w:rFonts w:ascii="Calibri" w:eastAsia="Times New Roman" w:hAnsi="Calibri" w:cs="Times New Roman"/>
+                <w:color w:val="000000"/>
+                <w:lang w:eastAsia="es-ES"/>
+              </w:rPr>
+              <w:t>13</w:t>
+            </w:r>
+          </w:p>
+        </w:tc>
+        <w:tc>
+          <w:tcPr>
+            <w:tcW w:w="1200" w:type="dxa"/>
+            <w:noWrap/>
+            <w:vAlign w:val="center"/>
+            <w:hideMark/>
+          </w:tcPr>
+          <w:p>
+            <w:pPr>
+              <w:jc w:val="center"/>
+              <w:cnfStyle w:val="000000000000" w:firstRow="0" w:lastRow="0" w:firstColumn="0" w:lastColumn="0" w:oddVBand="0" w:evenVBand="0" w:oddHBand="0" w:evenHBand="0" w:firstRowFirstColumn="0" w:firstRowLastColumn="0" w:lastRowFirstColumn="0" w:lastRowLastColumn="0"/>
+              <w:rPr>
+                <w:rFonts w:ascii="Calibri" w:eastAsia="Times New Roman" w:hAnsi="Calibri" w:cs="Times New Roman"/>
+                <w:color w:val="000000"/>
+                <w:lang w:eastAsia="es-ES"/>
+              </w:rPr>
+            </w:pPr>
+            <w:r>
+              <w:rPr>
+                <w:rFonts w:ascii="Calibri" w:eastAsia="Times New Roman" w:hAnsi="Calibri" w:cs="Times New Roman"/>
+                <w:color w:val="000000"/>
+                <w:lang w:eastAsia="es-ES"/>
+              </w:rPr>
+              <w:t>3</w:t>
+            </w:r>
+          </w:p>
+        </w:tc>
+      </w:tr>
+      <w:tr>
+        <w:trPr>
+          <w:cnfStyle w:val="000000100000" w:firstRow="0" w:lastRow="0" w:firstColumn="0" w:lastColumn="0" w:oddVBand="0" w:evenVBand="0" w:oddHBand="1" w:evenHBand="0" w:firstRowFirstColumn="0" w:firstRowLastColumn="0" w:lastRowFirstColumn="0" w:lastRowLastColumn="0"/>
+          <w:trHeight w:val="300"/>
+          <w:jc w:val="center"/>
+        </w:trPr>
+        <w:tc>
+          <w:tcPr>
+            <w:cnfStyle w:val="001000000000" w:firstRow="0" w:lastRow="0" w:firstColumn="1" w:lastColumn="0" w:oddVBand="0" w:evenVBand="0" w:oddHBand="0" w:evenHBand="0" w:firstRowFirstColumn="0" w:firstRowLastColumn="0" w:lastRowFirstColumn="0" w:lastRowLastColumn="0"/>
+            <w:tcW w:w="1200" w:type="dxa"/>
+            <w:noWrap/>
+            <w:vAlign w:val="center"/>
+            <w:hideMark/>
+          </w:tcPr>
+          <w:p>
+            <w:pPr>
+              <w:jc w:val="center"/>
+              <w:rPr>
+                <w:rFonts w:ascii="Calibri" w:eastAsia="Times New Roman" w:hAnsi="Calibri" w:cs="Times New Roman"/>
+                <w:color w:val="000000"/>
+                <w:lang w:eastAsia="es-ES"/>
+              </w:rPr>
+            </w:pPr>
+            <w:proofErr w:type="spellStart"/>
+            <w:r>
+              <w:rPr>
+                <w:rFonts w:ascii="Calibri" w:eastAsia="Times New Roman" w:hAnsi="Calibri" w:cs="Times New Roman"/>
+                <w:color w:val="000000"/>
+                <w:lang w:eastAsia="es-ES"/>
+              </w:rPr>
+              <w:t>yst</w:t>
+            </w:r>
+            <w:proofErr w:type="spellEnd"/>
+          </w:p>
+        </w:tc>
+        <w:tc>
+          <w:tcPr>
+            <w:tcW w:w="1212" w:type="dxa"/>
+            <w:noWrap/>
+            <w:vAlign w:val="center"/>
+            <w:hideMark/>
+          </w:tcPr>
+          <w:p>
+            <w:pPr>
+              <w:jc w:val="center"/>
+              <w:cnfStyle w:val="000000100000" w:firstRow="0" w:lastRow="0" w:firstColumn="0" w:lastColumn="0" w:oddVBand="0" w:evenVBand="0" w:oddHBand="1" w:evenHBand="0" w:firstRowFirstColumn="0" w:firstRowLastColumn="0" w:lastRowFirstColumn="0" w:lastRowLastColumn="0"/>
+              <w:rPr>
+                <w:rFonts w:ascii="Calibri" w:eastAsia="Times New Roman" w:hAnsi="Calibri" w:cs="Times New Roman"/>
+                <w:color w:val="000000"/>
+                <w:lang w:eastAsia="es-ES"/>
+              </w:rPr>
+            </w:pPr>
+            <w:proofErr w:type="spellStart"/>
+            <w:r>
+              <w:rPr>
+                <w:rFonts w:ascii="Calibri" w:eastAsia="Times New Roman" w:hAnsi="Calibri" w:cs="Times New Roman"/>
+                <w:color w:val="000000"/>
+                <w:lang w:eastAsia="es-ES"/>
+              </w:rPr>
+              <w:t>yeast</w:t>
+            </w:r>
+            <w:proofErr w:type="spellEnd"/>
+          </w:p>
+        </w:tc>
+        <w:tc>
+          <w:tcPr>
+            <w:tcW w:w="774" w:type="dxa"/>
+            <w:noWrap/>
+            <w:vAlign w:val="center"/>
+            <w:hideMark/>
+          </w:tcPr>
+          <w:p>
+            <w:pPr>
+              <w:jc w:val="center"/>
+              <w:cnfStyle w:val="000000100000" w:firstRow="0" w:lastRow="0" w:firstColumn="0" w:lastColumn="0" w:oddVBand="0" w:evenVBand="0" w:oddHBand="1" w:evenHBand="0" w:firstRowFirstColumn="0" w:firstRowLastColumn="0" w:lastRowFirstColumn="0" w:lastRowLastColumn="0"/>
+              <w:rPr>
+                <w:rFonts w:ascii="Calibri" w:eastAsia="Times New Roman" w:hAnsi="Calibri" w:cs="Times New Roman"/>
+                <w:color w:val="000000"/>
+                <w:lang w:eastAsia="es-ES"/>
+              </w:rPr>
+            </w:pPr>
+            <w:r>
+              <w:rPr>
+                <w:rFonts w:ascii="Calibri" w:eastAsia="Times New Roman" w:hAnsi="Calibri" w:cs="Times New Roman"/>
+                <w:color w:val="000000"/>
+                <w:lang w:eastAsia="es-ES"/>
+              </w:rPr>
+              <w:t>1484</w:t>
+            </w:r>
+          </w:p>
+        </w:tc>
+        <w:tc>
+          <w:tcPr>
+            <w:tcW w:w="1200" w:type="dxa"/>
+            <w:noWrap/>
+            <w:vAlign w:val="center"/>
+            <w:hideMark/>
+          </w:tcPr>
+          <w:p>
+            <w:pPr>
+              <w:jc w:val="center"/>
+              <w:cnfStyle w:val="000000100000" w:firstRow="0" w:lastRow="0" w:firstColumn="0" w:lastColumn="0" w:oddVBand="0" w:evenVBand="0" w:oddHBand="1" w:evenHBand="0" w:firstRowFirstColumn="0" w:firstRowLastColumn="0" w:lastRowFirstColumn="0" w:lastRowLastColumn="0"/>
+              <w:rPr>
+                <w:rFonts w:ascii="Calibri" w:eastAsia="Times New Roman" w:hAnsi="Calibri" w:cs="Times New Roman"/>
+                <w:color w:val="000000"/>
+                <w:lang w:eastAsia="es-ES"/>
+              </w:rPr>
+            </w:pPr>
+            <w:r>
+              <w:rPr>
+                <w:rFonts w:ascii="Calibri" w:eastAsia="Times New Roman" w:hAnsi="Calibri" w:cs="Times New Roman"/>
+                <w:color w:val="000000"/>
+                <w:lang w:eastAsia="es-ES"/>
+              </w:rPr>
+              <w:t>8</w:t>
+            </w:r>
+          </w:p>
+        </w:tc>
+        <w:tc>
+          <w:tcPr>
+            <w:tcW w:w="1200" w:type="dxa"/>
+            <w:noWrap/>
+            <w:vAlign w:val="center"/>
+            <w:hideMark/>
+          </w:tcPr>
+          <w:p>
+            <w:pPr>
+              <w:jc w:val="center"/>
+              <w:cnfStyle w:val="000000100000" w:firstRow="0" w:lastRow="0" w:firstColumn="0" w:lastColumn="0" w:oddVBand="0" w:evenVBand="0" w:oddHBand="1" w:evenHBand="0" w:firstRowFirstColumn="0" w:firstRowLastColumn="0" w:lastRowFirstColumn="0" w:lastRowLastColumn="0"/>
+              <w:rPr>
+                <w:rFonts w:ascii="Calibri" w:eastAsia="Times New Roman" w:hAnsi="Calibri" w:cs="Times New Roman"/>
+                <w:color w:val="000000"/>
+                <w:lang w:eastAsia="es-ES"/>
+              </w:rPr>
+            </w:pPr>
+            <w:r>
+              <w:rPr>
+                <w:rFonts w:ascii="Calibri" w:eastAsia="Times New Roman" w:hAnsi="Calibri" w:cs="Times New Roman"/>
+                <w:color w:val="000000"/>
+                <w:lang w:eastAsia="es-ES"/>
+              </w:rPr>
+              <w:t>10</w:t>
+            </w:r>
+          </w:p>
+        </w:tc>
+      </w:tr>
+    </w:tbl>
+    <w:p>
+      <w:pPr>
+        <w:rPr>
+          <w:sz w:val="24"/>
+          <w:szCs w:val="24"/>
+        </w:rPr>
+      </w:pPr>
+    </w:p>
+    <w:p>
+      <w:pPr>
+        <w:pStyle w:val="Ttulo2"/>
+        <w:rPr>
+          <w:color w:val="808080" w:themeColor="background1" w:themeShade="80"/>
+          <w:sz w:val="32"/>
+          <w:szCs w:val="32"/>
+        </w:rPr>
+      </w:pPr>
+      <w:bookmarkStart w:id="9" w:name="_Toc52275228"/>
+      <w:r>
+        <w:rPr>
+          <w:color w:val="808080" w:themeColor="background1" w:themeShade="80"/>
+          <w:sz w:val="32"/>
+          <w:szCs w:val="32"/>
+        </w:rPr>
+        <w:t xml:space="preserve">4.2.- Configuración de </w:t>
+      </w:r>
+      <w:r>
+        <w:rPr>
+          <w:color w:val="808080" w:themeColor="background1" w:themeShade="80"/>
+          <w:sz w:val="32"/>
+          <w:szCs w:val="32"/>
+        </w:rPr>
+        <w:t>parámetros</w:t>
+      </w:r>
+      <w:bookmarkEnd w:id="9"/>
+    </w:p>
+    <w:p/>
+    <w:p>
+      <w:r>
+        <w:t>Tabla</w:t>
+      </w:r>
+    </w:p>
+    <w:p/>
+    <w:p>
+      <w:pPr>
+        <w:pStyle w:val="Ttulo2"/>
+        <w:rPr>
+          <w:color w:val="808080" w:themeColor="background1" w:themeShade="80"/>
+          <w:sz w:val="32"/>
+          <w:szCs w:val="32"/>
+        </w:rPr>
+      </w:pPr>
+      <w:bookmarkStart w:id="10" w:name="_Toc52275229"/>
+      <w:r>
+        <w:rPr>
+          <w:color w:val="808080" w:themeColor="background1" w:themeShade="80"/>
+          <w:sz w:val="32"/>
+          <w:szCs w:val="32"/>
+        </w:rPr>
+        <w:lastRenderedPageBreak/>
+        <w:t>4.3.- Medidas de Rendimiento</w:t>
+      </w:r>
+      <w:bookmarkEnd w:id="10"/>
+    </w:p>
+    <w:p/>
+    <w:p>
+      <w:r>
+        <w:t xml:space="preserve">Convergencia, </w:t>
+      </w:r>
+      <w:proofErr w:type="spellStart"/>
+      <w:r>
+        <w:t>accuracy</w:t>
+      </w:r>
+      <w:proofErr w:type="spellEnd"/>
+      <w:r>
+        <w:t xml:space="preserve"> </w:t>
+      </w:r>
+      <w:proofErr w:type="spellStart"/>
+      <w:r>
+        <w:t>rate</w:t>
+      </w:r>
+      <w:proofErr w:type="spellEnd"/>
+      <w:r>
+        <w:t>, tiempo.</w:t>
+      </w:r>
+    </w:p>
     <w:p>
       <w:r>
         <w:br w:type="page"/>
@@ -1971,6 +4640,7 @@
           <w:szCs w:val="44"/>
         </w:rPr>
       </w:pPr>
+      <w:bookmarkStart w:id="11" w:name="_Toc52275230"/>
       <w:r>
         <w:rPr>
           <w:color w:val="808080" w:themeColor="background1" w:themeShade="80"/>
@@ -1980,6 +4650,7 @@
         <w:lastRenderedPageBreak/>
         <w:t>5.- Estudio Experimental</w:t>
       </w:r>
+      <w:bookmarkEnd w:id="11"/>
     </w:p>
     <w:p>
       <w:pPr>
@@ -2005,7 +4676,7 @@
           <w:szCs w:val="44"/>
         </w:rPr>
       </w:pPr>
-      <w:bookmarkStart w:id="4" w:name="_Toc51946253"/>
+      <w:bookmarkStart w:id="12" w:name="_Toc52275231"/>
       <w:r>
         <w:rPr>
           <w:color w:val="808080" w:themeColor="background1" w:themeShade="80"/>
@@ -2015,7 +4686,7 @@
         <w:lastRenderedPageBreak/>
         <w:t>Bibliografía</w:t>
       </w:r>
-      <w:bookmarkEnd w:id="4"/>
+      <w:bookmarkEnd w:id="12"/>
     </w:p>
     <w:p>
       <w:pPr>
@@ -2042,8 +4713,33 @@
           <w:sz w:val="24"/>
           <w:szCs w:val="24"/>
         </w:rPr>
-        <w:t>J. Alcalá-Fdez, R. Alcalá y F. Herrera, «A fuzzy association rule-based classification model for high-dimensional problems with genetic rule selection and lateral</w:t>
-      </w:r>
+        <w:t>J. Alcalá-</w:t>
+      </w:r>
+      <w:proofErr w:type="spellStart"/>
+      <w:r>
+        <w:rPr>
+          <w:sz w:val="24"/>
+          <w:szCs w:val="24"/>
+        </w:rPr>
+        <w:t>Fdez</w:t>
+      </w:r>
+      <w:proofErr w:type="spellEnd"/>
+      <w:r>
+        <w:rPr>
+          <w:sz w:val="24"/>
+          <w:szCs w:val="24"/>
+        </w:rPr>
+        <w:t xml:space="preserve">, R. Alcalá y F. Herrera, «A </w:t>
+      </w:r>
+      <w:proofErr w:type="spellStart"/>
+      <w:r>
+        <w:rPr>
+          <w:sz w:val="24"/>
+          <w:szCs w:val="24"/>
+        </w:rPr>
+        <w:t>fuzzy</w:t>
+      </w:r>
+      <w:proofErr w:type="spellEnd"/>
       <w:r>
         <w:rPr>
           <w:sz w:val="24"/>
@@ -2051,12 +4747,268 @@
         </w:rPr>
         <w:t xml:space="preserve"> </w:t>
       </w:r>
-      <w:r>
-        <w:rPr>
-          <w:sz w:val="24"/>
-          <w:szCs w:val="24"/>
-        </w:rPr>
-        <w:t xml:space="preserve">tunning.,» IEEE Transactions on Fuzzy Systems, vol. 19, nº 5, pp. 857-872, 2011. </w:t>
+      <w:proofErr w:type="spellStart"/>
+      <w:r>
+        <w:rPr>
+          <w:sz w:val="24"/>
+          <w:szCs w:val="24"/>
+        </w:rPr>
+        <w:t>association</w:t>
+      </w:r>
+      <w:proofErr w:type="spellEnd"/>
+      <w:r>
+        <w:rPr>
+          <w:sz w:val="24"/>
+          <w:szCs w:val="24"/>
+        </w:rPr>
+        <w:t xml:space="preserve"> rule-</w:t>
+      </w:r>
+      <w:proofErr w:type="spellStart"/>
+      <w:r>
+        <w:rPr>
+          <w:sz w:val="24"/>
+          <w:szCs w:val="24"/>
+        </w:rPr>
+        <w:t>based</w:t>
+      </w:r>
+      <w:proofErr w:type="spellEnd"/>
+      <w:r>
+        <w:rPr>
+          <w:sz w:val="24"/>
+          <w:szCs w:val="24"/>
+        </w:rPr>
+        <w:t xml:space="preserve"> </w:t>
+      </w:r>
+      <w:proofErr w:type="spellStart"/>
+      <w:r>
+        <w:rPr>
+          <w:sz w:val="24"/>
+          <w:szCs w:val="24"/>
+        </w:rPr>
+        <w:t>classification</w:t>
+      </w:r>
+      <w:proofErr w:type="spellEnd"/>
+      <w:r>
+        <w:rPr>
+          <w:sz w:val="24"/>
+          <w:szCs w:val="24"/>
+        </w:rPr>
+        <w:t xml:space="preserve"> </w:t>
+      </w:r>
+      <w:proofErr w:type="spellStart"/>
+      <w:r>
+        <w:rPr>
+          <w:sz w:val="24"/>
+          <w:szCs w:val="24"/>
+        </w:rPr>
+        <w:t>model</w:t>
+      </w:r>
+      <w:proofErr w:type="spellEnd"/>
+      <w:r>
+        <w:rPr>
+          <w:sz w:val="24"/>
+          <w:szCs w:val="24"/>
+        </w:rPr>
+        <w:t xml:space="preserve"> </w:t>
+      </w:r>
+      <w:proofErr w:type="spellStart"/>
+      <w:r>
+        <w:rPr>
+          <w:sz w:val="24"/>
+          <w:szCs w:val="24"/>
+        </w:rPr>
+        <w:t>for</w:t>
+      </w:r>
+      <w:proofErr w:type="spellEnd"/>
+      <w:r>
+        <w:rPr>
+          <w:sz w:val="24"/>
+          <w:szCs w:val="24"/>
+        </w:rPr>
+        <w:t xml:space="preserve"> </w:t>
+      </w:r>
+      <w:proofErr w:type="spellStart"/>
+      <w:r>
+        <w:rPr>
+          <w:sz w:val="24"/>
+          <w:szCs w:val="24"/>
+        </w:rPr>
+        <w:t>high</w:t>
+      </w:r>
+      <w:proofErr w:type="spellEnd"/>
+      <w:r>
+        <w:rPr>
+          <w:sz w:val="24"/>
+          <w:szCs w:val="24"/>
+        </w:rPr>
+        <w:t xml:space="preserve">-dimensional </w:t>
+      </w:r>
+      <w:proofErr w:type="spellStart"/>
+      <w:r>
+        <w:rPr>
+          <w:sz w:val="24"/>
+          <w:szCs w:val="24"/>
+        </w:rPr>
+        <w:t>problems</w:t>
+      </w:r>
+      <w:proofErr w:type="spellEnd"/>
+      <w:r>
+        <w:rPr>
+          <w:sz w:val="24"/>
+          <w:szCs w:val="24"/>
+        </w:rPr>
+        <w:t xml:space="preserve"> </w:t>
+      </w:r>
+      <w:proofErr w:type="spellStart"/>
+      <w:r>
+        <w:rPr>
+          <w:sz w:val="24"/>
+          <w:szCs w:val="24"/>
+        </w:rPr>
+        <w:t>with</w:t>
+      </w:r>
+      <w:proofErr w:type="spellEnd"/>
+      <w:r>
+        <w:rPr>
+          <w:sz w:val="24"/>
+          <w:szCs w:val="24"/>
+        </w:rPr>
+        <w:t xml:space="preserve"> </w:t>
+      </w:r>
+      <w:proofErr w:type="spellStart"/>
+      <w:r>
+        <w:rPr>
+          <w:sz w:val="24"/>
+          <w:szCs w:val="24"/>
+        </w:rPr>
+        <w:t>genetic</w:t>
+      </w:r>
+      <w:proofErr w:type="spellEnd"/>
+      <w:r>
+        <w:rPr>
+          <w:sz w:val="24"/>
+          <w:szCs w:val="24"/>
+        </w:rPr>
+        <w:t xml:space="preserve"> rule </w:t>
+      </w:r>
+      <w:proofErr w:type="spellStart"/>
+      <w:r>
+        <w:rPr>
+          <w:sz w:val="24"/>
+          <w:szCs w:val="24"/>
+        </w:rPr>
+        <w:t>selection</w:t>
+      </w:r>
+      <w:proofErr w:type="spellEnd"/>
+      <w:r>
+        <w:rPr>
+          <w:sz w:val="24"/>
+          <w:szCs w:val="24"/>
+        </w:rPr>
+        <w:t xml:space="preserve"> and lateral</w:t>
+      </w:r>
+      <w:r>
+        <w:rPr>
+          <w:sz w:val="24"/>
+          <w:szCs w:val="24"/>
+        </w:rPr>
+        <w:t xml:space="preserve"> </w:t>
+      </w:r>
+      <w:proofErr w:type="spellStart"/>
+      <w:r>
+        <w:rPr>
+          <w:sz w:val="24"/>
+          <w:szCs w:val="24"/>
+        </w:rPr>
+        <w:t>tunning</w:t>
+      </w:r>
+      <w:proofErr w:type="spellEnd"/>
+      <w:r>
+        <w:rPr>
+          <w:sz w:val="24"/>
+          <w:szCs w:val="24"/>
+        </w:rPr>
+        <w:t xml:space="preserve">.,» IEEE </w:t>
+      </w:r>
+      <w:proofErr w:type="spellStart"/>
+      <w:r>
+        <w:rPr>
+          <w:sz w:val="24"/>
+          <w:szCs w:val="24"/>
+        </w:rPr>
+        <w:t>Transactions</w:t>
+      </w:r>
+      <w:proofErr w:type="spellEnd"/>
+      <w:r>
+        <w:rPr>
+          <w:sz w:val="24"/>
+          <w:szCs w:val="24"/>
+        </w:rPr>
+        <w:t xml:space="preserve"> </w:t>
+      </w:r>
+      <w:proofErr w:type="spellStart"/>
+      <w:r>
+        <w:rPr>
+          <w:sz w:val="24"/>
+          <w:szCs w:val="24"/>
+        </w:rPr>
+        <w:t>on</w:t>
+      </w:r>
+      <w:proofErr w:type="spellEnd"/>
+      <w:r>
+        <w:rPr>
+          <w:sz w:val="24"/>
+          <w:szCs w:val="24"/>
+        </w:rPr>
+        <w:t xml:space="preserve"> </w:t>
+      </w:r>
+      <w:proofErr w:type="spellStart"/>
+      <w:r>
+        <w:rPr>
+          <w:sz w:val="24"/>
+          <w:szCs w:val="24"/>
+        </w:rPr>
+        <w:t>Fuzzy</w:t>
+      </w:r>
+      <w:proofErr w:type="spellEnd"/>
+      <w:r>
+        <w:rPr>
+          <w:sz w:val="24"/>
+          <w:szCs w:val="24"/>
+        </w:rPr>
+        <w:t xml:space="preserve"> </w:t>
+      </w:r>
+      <w:proofErr w:type="spellStart"/>
+      <w:r>
+        <w:rPr>
+          <w:sz w:val="24"/>
+          <w:szCs w:val="24"/>
+        </w:rPr>
+        <w:t>Systems</w:t>
+      </w:r>
+      <w:proofErr w:type="spellEnd"/>
+      <w:r>
+        <w:rPr>
+          <w:sz w:val="24"/>
+          <w:szCs w:val="24"/>
+        </w:rPr>
+        <w:t xml:space="preserve">, vol. 19, </w:t>
+      </w:r>
+      <w:proofErr w:type="spellStart"/>
+      <w:r>
+        <w:rPr>
+          <w:sz w:val="24"/>
+          <w:szCs w:val="24"/>
+        </w:rPr>
+        <w:t>nº</w:t>
+      </w:r>
+      <w:proofErr w:type="spellEnd"/>
+      <w:r>
+        <w:rPr>
+          <w:sz w:val="24"/>
+          <w:szCs w:val="24"/>
+        </w:rPr>
+        <w:t xml:space="preserve"> 5, pp. 857-872, 2011. </w:t>
       </w:r>
       <w:r>
         <w:rPr>
@@ -2065,6 +5017,292 @@
         </w:rPr>
         <w:cr/>
       </w:r>
+    </w:p>
+    <w:p>
+      <w:pPr>
+        <w:pStyle w:val="Prrafodelista"/>
+        <w:numPr>
+          <w:ilvl w:val="0"/>
+          <w:numId w:val="5"/>
+        </w:numPr>
+        <w:rPr>
+          <w:sz w:val="24"/>
+          <w:szCs w:val="24"/>
+        </w:rPr>
+      </w:pPr>
+      <w:r>
+        <w:t>J. Alcalá-</w:t>
+      </w:r>
+      <w:proofErr w:type="spellStart"/>
+      <w:r>
+        <w:t>Fdez</w:t>
+      </w:r>
+      <w:proofErr w:type="spellEnd"/>
+      <w:r>
+        <w:t xml:space="preserve">, A. </w:t>
+      </w:r>
+      <w:proofErr w:type="spellStart"/>
+      <w:r>
+        <w:t>Fernandez</w:t>
+      </w:r>
+      <w:proofErr w:type="spellEnd"/>
+      <w:r>
+        <w:t xml:space="preserve">, J. Luengo, J. </w:t>
+      </w:r>
+      <w:proofErr w:type="spellStart"/>
+      <w:r>
+        <w:t>Derrac</w:t>
+      </w:r>
+      <w:proofErr w:type="spellEnd"/>
+      <w:r>
+        <w:t>, S. García, L. Sánchez y F. Herrera, «KEEL data-</w:t>
+      </w:r>
+      <w:proofErr w:type="spellStart"/>
+      <w:r>
+        <w:t>mining</w:t>
+      </w:r>
+      <w:proofErr w:type="spellEnd"/>
+      <w:r>
+        <w:t xml:space="preserve"> software </w:t>
+      </w:r>
+      <w:proofErr w:type="spellStart"/>
+      <w:r>
+        <w:t>tool</w:t>
+      </w:r>
+      <w:proofErr w:type="spellEnd"/>
+      <w:r>
+        <w:t xml:space="preserve">: Data set </w:t>
+      </w:r>
+      <w:proofErr w:type="spellStart"/>
+      <w:r>
+        <w:t>repository</w:t>
+      </w:r>
+      <w:proofErr w:type="spellEnd"/>
+      <w:r>
+        <w:t xml:space="preserve">, </w:t>
+      </w:r>
+      <w:proofErr w:type="spellStart"/>
+      <w:r>
+        <w:t>integration</w:t>
+      </w:r>
+      <w:proofErr w:type="spellEnd"/>
+      <w:r>
+        <w:t xml:space="preserve"> </w:t>
+      </w:r>
+      <w:proofErr w:type="spellStart"/>
+      <w:r>
+        <w:t>of</w:t>
+      </w:r>
+      <w:proofErr w:type="spellEnd"/>
+      <w:r>
+        <w:t xml:space="preserve"> </w:t>
+      </w:r>
+      <w:proofErr w:type="spellStart"/>
+      <w:r>
+        <w:t>algorithms</w:t>
+      </w:r>
+      <w:proofErr w:type="spellEnd"/>
+      <w:r>
+        <w:t xml:space="preserve"> and experimental </w:t>
+      </w:r>
+      <w:proofErr w:type="spellStart"/>
+      <w:r>
+        <w:t>analysis</w:t>
+      </w:r>
+      <w:proofErr w:type="spellEnd"/>
+      <w:r>
+        <w:t xml:space="preserve"> </w:t>
+      </w:r>
+      <w:proofErr w:type="spellStart"/>
+      <w:r>
+        <w:t>framework</w:t>
+      </w:r>
+      <w:proofErr w:type="spellEnd"/>
+      <w:r>
+        <w:t xml:space="preserve">,» </w:t>
+      </w:r>
+      <w:proofErr w:type="spellStart"/>
+      <w:r>
+        <w:t>Journal</w:t>
+      </w:r>
+      <w:proofErr w:type="spellEnd"/>
+      <w:r>
+        <w:t xml:space="preserve"> </w:t>
+      </w:r>
+      <w:proofErr w:type="spellStart"/>
+      <w:r>
+        <w:t>of</w:t>
+      </w:r>
+      <w:proofErr w:type="spellEnd"/>
+      <w:r>
+        <w:t xml:space="preserve"> </w:t>
+      </w:r>
+      <w:proofErr w:type="spellStart"/>
+      <w:r>
+        <w:t>Multiple-Valued</w:t>
+      </w:r>
+      <w:proofErr w:type="spellEnd"/>
+      <w:r>
+        <w:t xml:space="preserve"> </w:t>
+      </w:r>
+      <w:proofErr w:type="spellStart"/>
+      <w:r>
+        <w:t>Logic</w:t>
+      </w:r>
+      <w:proofErr w:type="spellEnd"/>
+      <w:r>
+        <w:t xml:space="preserve"> and </w:t>
+      </w:r>
+      <w:proofErr w:type="spellStart"/>
+      <w:r>
+        <w:t>Soft</w:t>
+      </w:r>
+      <w:proofErr w:type="spellEnd"/>
+      <w:r>
+        <w:t xml:space="preserve"> Computing, Vols. %1 de %217:2-3, pp. 255-287, 2011</w:t>
+      </w:r>
+    </w:p>
+    <w:p>
+      <w:pPr>
+        <w:rPr>
+          <w:sz w:val="24"/>
+          <w:szCs w:val="24"/>
+        </w:rPr>
+      </w:pPr>
+      <w:r>
+        <w:rPr>
+          <w:sz w:val="24"/>
+          <w:szCs w:val="24"/>
+        </w:rPr>
+        <w:br w:type="page"/>
+      </w:r>
+      <w:proofErr w:type="gramStart"/>
+      <w:r>
+        <w:rPr>
+          <w:sz w:val="48"/>
+          <w:szCs w:val="48"/>
+          <w:highlight w:val="yellow"/>
+        </w:rPr>
+        <w:lastRenderedPageBreak/>
+        <w:t>Cosas</w:t>
+      </w:r>
+      <w:r>
+        <w:rPr>
+          <w:sz w:val="48"/>
+          <w:szCs w:val="48"/>
+          <w:highlight w:val="yellow"/>
+        </w:rPr>
+        <w:t xml:space="preserve"> a revisar</w:t>
+      </w:r>
+      <w:proofErr w:type="gramEnd"/>
+      <w:r>
+        <w:rPr>
+          <w:sz w:val="48"/>
+          <w:szCs w:val="48"/>
+          <w:highlight w:val="yellow"/>
+        </w:rPr>
+        <w:t xml:space="preserve"> </w:t>
+      </w:r>
+    </w:p>
+    <w:p>
+      <w:pPr>
+        <w:pStyle w:val="Prrafodelista"/>
+        <w:numPr>
+          <w:ilvl w:val="0"/>
+          <w:numId w:val="4"/>
+        </w:numPr>
+        <w:rPr>
+          <w:sz w:val="24"/>
+          <w:szCs w:val="24"/>
+        </w:rPr>
+      </w:pPr>
+      <w:r>
+        <w:rPr>
+          <w:sz w:val="24"/>
+          <w:szCs w:val="24"/>
+        </w:rPr>
+        <w:t xml:space="preserve">Traducir </w:t>
+      </w:r>
+      <w:proofErr w:type="spellStart"/>
+      <w:r>
+        <w:rPr>
+          <w:sz w:val="24"/>
+          <w:szCs w:val="24"/>
+        </w:rPr>
+        <w:t>resumenes</w:t>
+      </w:r>
+      <w:proofErr w:type="spellEnd"/>
+    </w:p>
+    <w:p>
+      <w:pPr>
+        <w:pStyle w:val="Prrafodelista"/>
+        <w:numPr>
+          <w:ilvl w:val="0"/>
+          <w:numId w:val="4"/>
+        </w:numPr>
+        <w:rPr>
+          <w:sz w:val="24"/>
+          <w:szCs w:val="24"/>
+        </w:rPr>
+      </w:pPr>
+      <w:r>
+        <w:rPr>
+          <w:sz w:val="24"/>
+          <w:szCs w:val="24"/>
+        </w:rPr>
+        <w:t>Poner bien números bibliografía</w:t>
+      </w:r>
+    </w:p>
+    <w:p>
+      <w:pPr>
+        <w:pStyle w:val="Prrafodelista"/>
+        <w:numPr>
+          <w:ilvl w:val="0"/>
+          <w:numId w:val="4"/>
+        </w:numPr>
+        <w:rPr>
+          <w:sz w:val="24"/>
+          <w:szCs w:val="24"/>
+        </w:rPr>
+      </w:pPr>
+      <w:proofErr w:type="gramStart"/>
+      <w:r>
+        <w:rPr>
+          <w:sz w:val="24"/>
+          <w:szCs w:val="24"/>
+        </w:rPr>
+        <w:t>Tablas con nombre abreviado?</w:t>
+      </w:r>
+      <w:proofErr w:type="gramEnd"/>
+    </w:p>
+    <w:p>
+      <w:pPr>
+        <w:pStyle w:val="Prrafodelista"/>
+        <w:numPr>
+          <w:ilvl w:val="0"/>
+          <w:numId w:val="4"/>
+        </w:numPr>
+        <w:rPr>
+          <w:sz w:val="24"/>
+          <w:szCs w:val="24"/>
+        </w:rPr>
+      </w:pPr>
+      <w:r>
+        <w:rPr>
+          <w:sz w:val="24"/>
+          <w:szCs w:val="24"/>
+        </w:rPr>
+        <w:t xml:space="preserve">Referencia a tablas, ilustraciones, </w:t>
+      </w:r>
+      <w:proofErr w:type="gramStart"/>
+      <w:r>
+        <w:rPr>
+          <w:sz w:val="24"/>
+          <w:szCs w:val="24"/>
+        </w:rPr>
+        <w:t>bibliografía..</w:t>
+      </w:r>
+      <w:proofErr w:type="gramEnd"/>
     </w:p>
     <w:sectPr>
       <w:pgSz w:w="11906" w:h="16838"/>
@@ -2121,6 +5359,35 @@
       <w:r>
         <w:continuationSeparator/>
       </w:r>
+    </w:p>
+  </w:footnote>
+  <w:footnote w:id="1">
+    <w:p>
+      <w:pPr>
+        <w:pStyle w:val="Piedepgina"/>
+      </w:pPr>
+      <w:r>
+        <w:rPr>
+          <w:rStyle w:val="Refdenotaalpie"/>
+        </w:rPr>
+        <w:footnoteRef/>
+      </w:r>
+      <w:r>
+        <w:t xml:space="preserve"> </w:t>
+      </w:r>
+      <w:hyperlink r:id="rId1" w:history="1">
+        <w:r>
+          <w:rPr>
+            <w:rStyle w:val="Hipervnculo"/>
+          </w:rPr>
+          <w:t>https://sci2s.ugr.es/keel/datasets.php</w:t>
+        </w:r>
+      </w:hyperlink>
+    </w:p>
+    <w:p>
+      <w:pPr>
+        <w:pStyle w:val="Textonotapie"/>
+      </w:pPr>
     </w:p>
   </w:footnote>
 </w:footnotes>
@@ -3113,7 +6380,6 @@
     <w:next w:val="Normal"/>
     <w:link w:val="Ttulo2Car"/>
     <w:uiPriority w:val="9"/>
-    <w:semiHidden/>
     <w:unhideWhenUsed/>
     <w:qFormat/>
     <w:rsid w:val="006E27A9"/>
@@ -3246,7 +6512,6 @@
     <w:basedOn w:val="Normal"/>
     <w:next w:val="Normal"/>
     <w:uiPriority w:val="35"/>
-    <w:semiHidden/>
     <w:unhideWhenUsed/>
     <w:qFormat/>
     <w:rsid w:val="00330FC7"/>
@@ -3403,7 +6668,6 @@
     <w:basedOn w:val="Fuentedeprrafopredeter"/>
     <w:link w:val="Ttulo2"/>
     <w:uiPriority w:val="9"/>
-    <w:semiHidden/>
     <w:rsid w:val="006E27A9"/>
     <w:rPr>
       <w:rFonts w:asciiTheme="majorHAnsi" w:eastAsiaTheme="majorEastAsia" w:hAnsiTheme="majorHAnsi" w:cstheme="majorBidi"/>
@@ -3411,6 +6675,228 @@
       <w:sz w:val="26"/>
       <w:szCs w:val="26"/>
     </w:rPr>
+  </w:style>
+  <w:style w:type="paragraph" w:styleId="TDC2">
+    <w:name w:val="toc 2"/>
+    <w:basedOn w:val="Normal"/>
+    <w:next w:val="Normal"/>
+    <w:autoRedefine/>
+    <w:uiPriority w:val="39"/>
+    <w:unhideWhenUsed/>
+    <w:rsid w:val="00C35EF2"/>
+    <w:pPr>
+      <w:spacing w:after="100"/>
+      <w:ind w:left="220"/>
+    </w:pPr>
+  </w:style>
+  <w:style w:type="paragraph" w:styleId="Textonotaalfinal">
+    <w:name w:val="endnote text"/>
+    <w:basedOn w:val="Normal"/>
+    <w:link w:val="TextonotaalfinalCar"/>
+    <w:uiPriority w:val="99"/>
+    <w:semiHidden/>
+    <w:unhideWhenUsed/>
+    <w:rsid w:val="008550B5"/>
+    <w:pPr>
+      <w:spacing w:after="0" w:line="240" w:lineRule="auto"/>
+    </w:pPr>
+    <w:rPr>
+      <w:sz w:val="20"/>
+      <w:szCs w:val="20"/>
+    </w:rPr>
+  </w:style>
+  <w:style w:type="character" w:customStyle="1" w:styleId="TextonotaalfinalCar">
+    <w:name w:val="Texto nota al final Car"/>
+    <w:basedOn w:val="Fuentedeprrafopredeter"/>
+    <w:link w:val="Textonotaalfinal"/>
+    <w:uiPriority w:val="99"/>
+    <w:semiHidden/>
+    <w:rsid w:val="008550B5"/>
+    <w:rPr>
+      <w:sz w:val="20"/>
+      <w:szCs w:val="20"/>
+    </w:rPr>
+  </w:style>
+  <w:style w:type="character" w:styleId="Refdenotaalfinal">
+    <w:name w:val="endnote reference"/>
+    <w:basedOn w:val="Fuentedeprrafopredeter"/>
+    <w:uiPriority w:val="99"/>
+    <w:semiHidden/>
+    <w:unhideWhenUsed/>
+    <w:rsid w:val="008550B5"/>
+    <w:rPr>
+      <w:vertAlign w:val="superscript"/>
+    </w:rPr>
+  </w:style>
+  <w:style w:type="paragraph" w:styleId="Textonotapie">
+    <w:name w:val="footnote text"/>
+    <w:basedOn w:val="Normal"/>
+    <w:link w:val="TextonotapieCar"/>
+    <w:uiPriority w:val="99"/>
+    <w:semiHidden/>
+    <w:unhideWhenUsed/>
+    <w:rsid w:val="008550B5"/>
+    <w:pPr>
+      <w:spacing w:after="0" w:line="240" w:lineRule="auto"/>
+    </w:pPr>
+    <w:rPr>
+      <w:sz w:val="20"/>
+      <w:szCs w:val="20"/>
+    </w:rPr>
+  </w:style>
+  <w:style w:type="character" w:customStyle="1" w:styleId="TextonotapieCar">
+    <w:name w:val="Texto nota pie Car"/>
+    <w:basedOn w:val="Fuentedeprrafopredeter"/>
+    <w:link w:val="Textonotapie"/>
+    <w:uiPriority w:val="99"/>
+    <w:semiHidden/>
+    <w:rsid w:val="008550B5"/>
+    <w:rPr>
+      <w:sz w:val="20"/>
+      <w:szCs w:val="20"/>
+    </w:rPr>
+  </w:style>
+  <w:style w:type="character" w:styleId="Refdenotaalpie">
+    <w:name w:val="footnote reference"/>
+    <w:basedOn w:val="Fuentedeprrafopredeter"/>
+    <w:uiPriority w:val="99"/>
+    <w:semiHidden/>
+    <w:unhideWhenUsed/>
+    <w:rsid w:val="008550B5"/>
+    <w:rPr>
+      <w:vertAlign w:val="superscript"/>
+    </w:rPr>
+  </w:style>
+  <w:style w:type="table" w:styleId="Tablanormal5">
+    <w:name w:val="Plain Table 5"/>
+    <w:basedOn w:val="Tablanormal"/>
+    <w:uiPriority w:val="45"/>
+    <w:rsid w:val="00742B28"/>
+    <w:pPr>
+      <w:spacing w:after="0" w:line="240" w:lineRule="auto"/>
+    </w:pPr>
+    <w:tblPr>
+      <w:tblStyleRowBandSize w:val="1"/>
+      <w:tblStyleColBandSize w:val="1"/>
+    </w:tblPr>
+    <w:tblStylePr w:type="firstRow">
+      <w:rPr>
+        <w:rFonts w:asciiTheme="majorHAnsi" w:eastAsiaTheme="majorEastAsia" w:hAnsiTheme="majorHAnsi" w:cstheme="majorBidi"/>
+        <w:i/>
+        <w:iCs/>
+        <w:sz w:val="26"/>
+      </w:rPr>
+      <w:tblPr/>
+      <w:tcPr>
+        <w:tcBorders>
+          <w:bottom w:val="single" w:sz="4" w:space="0" w:color="7F7F7F" w:themeColor="text1" w:themeTint="80"/>
+        </w:tcBorders>
+        <w:shd w:val="clear" w:color="auto" w:fill="FFFFFF" w:themeFill="background1"/>
+      </w:tcPr>
+    </w:tblStylePr>
+    <w:tblStylePr w:type="lastRow">
+      <w:rPr>
+        <w:rFonts w:asciiTheme="majorHAnsi" w:eastAsiaTheme="majorEastAsia" w:hAnsiTheme="majorHAnsi" w:cstheme="majorBidi"/>
+        <w:i/>
+        <w:iCs/>
+        <w:sz w:val="26"/>
+      </w:rPr>
+      <w:tblPr/>
+      <w:tcPr>
+        <w:tcBorders>
+          <w:top w:val="single" w:sz="4" w:space="0" w:color="7F7F7F" w:themeColor="text1" w:themeTint="80"/>
+        </w:tcBorders>
+        <w:shd w:val="clear" w:color="auto" w:fill="FFFFFF" w:themeFill="background1"/>
+      </w:tcPr>
+    </w:tblStylePr>
+    <w:tblStylePr w:type="firstCol">
+      <w:pPr>
+        <w:jc w:val="right"/>
+      </w:pPr>
+      <w:rPr>
+        <w:rFonts w:asciiTheme="majorHAnsi" w:eastAsiaTheme="majorEastAsia" w:hAnsiTheme="majorHAnsi" w:cstheme="majorBidi"/>
+        <w:i/>
+        <w:iCs/>
+        <w:sz w:val="26"/>
+      </w:rPr>
+      <w:tblPr/>
+      <w:tcPr>
+        <w:tcBorders>
+          <w:right w:val="single" w:sz="4" w:space="0" w:color="7F7F7F" w:themeColor="text1" w:themeTint="80"/>
+        </w:tcBorders>
+        <w:shd w:val="clear" w:color="auto" w:fill="FFFFFF" w:themeFill="background1"/>
+      </w:tcPr>
+    </w:tblStylePr>
+    <w:tblStylePr w:type="lastCol">
+      <w:rPr>
+        <w:rFonts w:asciiTheme="majorHAnsi" w:eastAsiaTheme="majorEastAsia" w:hAnsiTheme="majorHAnsi" w:cstheme="majorBidi"/>
+        <w:i/>
+        <w:iCs/>
+        <w:sz w:val="26"/>
+      </w:rPr>
+      <w:tblPr/>
+      <w:tcPr>
+        <w:tcBorders>
+          <w:left w:val="single" w:sz="4" w:space="0" w:color="7F7F7F" w:themeColor="text1" w:themeTint="80"/>
+        </w:tcBorders>
+        <w:shd w:val="clear" w:color="auto" w:fill="FFFFFF" w:themeFill="background1"/>
+      </w:tcPr>
+    </w:tblStylePr>
+    <w:tblStylePr w:type="band1Vert">
+      <w:tblPr/>
+      <w:tcPr>
+        <w:shd w:val="clear" w:color="auto" w:fill="F2F2F2" w:themeFill="background1" w:themeFillShade="F2"/>
+      </w:tcPr>
+    </w:tblStylePr>
+    <w:tblStylePr w:type="band1Horz">
+      <w:tblPr/>
+      <w:tcPr>
+        <w:shd w:val="clear" w:color="auto" w:fill="F2F2F2" w:themeFill="background1" w:themeFillShade="F2"/>
+      </w:tcPr>
+    </w:tblStylePr>
+    <w:tblStylePr w:type="neCell">
+      <w:tblPr/>
+      <w:tcPr>
+        <w:tcBorders>
+          <w:left w:val="nil"/>
+        </w:tcBorders>
+      </w:tcPr>
+    </w:tblStylePr>
+    <w:tblStylePr w:type="nwCell">
+      <w:tblPr/>
+      <w:tcPr>
+        <w:tcBorders>
+          <w:right w:val="nil"/>
+        </w:tcBorders>
+      </w:tcPr>
+    </w:tblStylePr>
+    <w:tblStylePr w:type="seCell">
+      <w:tblPr/>
+      <w:tcPr>
+        <w:tcBorders>
+          <w:left w:val="nil"/>
+        </w:tcBorders>
+      </w:tcPr>
+    </w:tblStylePr>
+    <w:tblStylePr w:type="swCell">
+      <w:tblPr/>
+      <w:tcPr>
+        <w:tcBorders>
+          <w:right w:val="nil"/>
+        </w:tcBorders>
+      </w:tcPr>
+    </w:tblStylePr>
+  </w:style>
+  <w:style w:type="paragraph" w:styleId="Tabladeilustraciones">
+    <w:name w:val="table of figures"/>
+    <w:basedOn w:val="Normal"/>
+    <w:next w:val="Normal"/>
+    <w:uiPriority w:val="99"/>
+    <w:unhideWhenUsed/>
+    <w:rsid w:val="0045307B"/>
+    <w:pPr>
+      <w:spacing w:after="0"/>
+    </w:pPr>
   </w:style>
 </w:styles>
 </file>
@@ -3705,7 +7191,7 @@
 </file>
 
 <file path=customXml/itemProps1.xml><?xml version="1.0" encoding="utf-8"?>
-<ds:datastoreItem xmlns:ds="http://schemas.openxmlformats.org/officeDocument/2006/customXml" ds:itemID="{659600B5-2990-44F9-8B51-F90D3DC8FF00}">
+<ds:datastoreItem xmlns:ds="http://schemas.openxmlformats.org/officeDocument/2006/customXml" ds:itemID="{0DCFE829-4998-400E-923A-5746861311E7}">
   <ds:schemaRefs>
     <ds:schemaRef ds:uri="http://schemas.openxmlformats.org/officeDocument/2006/bibliography"/>
   </ds:schemaRefs>

</xml_diff>

<commit_message>
Un poco de geneticos en preliminares
</commit_message>
<xml_diff>
--- a/Docs/Memoria_TFG_Oier_Etxeberria.docx
+++ b/Docs/Memoria_TFG_Oier_Etxeberria.docx
@@ -142,21 +142,12 @@
                     </w:rPr>
                     <w:t xml:space="preserve">Análisis de la eficacia del </w:t>
                   </w:r>
-                  <w:proofErr w:type="spellStart"/>
                   <w:r>
                     <w:rPr>
                       <w:sz w:val="56"/>
                       <w:szCs w:val="56"/>
                     </w:rPr>
-                    <w:t>tuning</w:t>
-                  </w:r>
-                  <w:proofErr w:type="spellEnd"/>
-                  <w:r>
-                    <w:rPr>
-                      <w:sz w:val="56"/>
-                      <w:szCs w:val="56"/>
-                    </w:rPr>
-                    <w:t xml:space="preserve"> local en un modelo de clasificación basado en reglas difusas de asociación (FARC-HD)</w:t>
+                    <w:t>tuning local en un modelo de clasificación basado en reglas difusas de asociación (FARC-HD)</w:t>
                   </w:r>
                 </w:p>
               </w:txbxContent>
@@ -469,77 +460,13 @@
                     </w:rPr>
                     <w:t xml:space="preserve"> (I </w:t>
                   </w:r>
-                  <w:proofErr w:type="spellStart"/>
                   <w:r>
                     <w:rPr>
                       <w:color w:val="FFFFFF" w:themeColor="background1"/>
                       <w:sz w:val="32"/>
                       <w:szCs w:val="32"/>
                     </w:rPr>
-                    <w:t>don´t</w:t>
-                  </w:r>
-                  <w:proofErr w:type="spellEnd"/>
-                  <w:r>
-                    <w:rPr>
-                      <w:color w:val="FFFFFF" w:themeColor="background1"/>
-                      <w:sz w:val="32"/>
-                      <w:szCs w:val="32"/>
-                    </w:rPr>
-                    <w:t xml:space="preserve"> </w:t>
-                  </w:r>
-                  <w:proofErr w:type="spellStart"/>
-                  <w:r>
-                    <w:rPr>
-                      <w:color w:val="FFFFFF" w:themeColor="background1"/>
-                      <w:sz w:val="32"/>
-                      <w:szCs w:val="32"/>
-                    </w:rPr>
-                    <w:t>know</w:t>
-                  </w:r>
-                  <w:proofErr w:type="spellEnd"/>
-                  <w:r>
-                    <w:rPr>
-                      <w:color w:val="FFFFFF" w:themeColor="background1"/>
-                      <w:sz w:val="32"/>
-                      <w:szCs w:val="32"/>
-                    </w:rPr>
-                    <w:t xml:space="preserve"> </w:t>
-                  </w:r>
-                  <w:proofErr w:type="spellStart"/>
-                  <w:r>
-                    <w:rPr>
-                      <w:color w:val="FFFFFF" w:themeColor="background1"/>
-                      <w:sz w:val="32"/>
-                      <w:szCs w:val="32"/>
-                    </w:rPr>
-                    <w:t>yet</w:t>
-                  </w:r>
-                  <w:proofErr w:type="spellEnd"/>
-                  <w:r>
-                    <w:rPr>
-                      <w:color w:val="FFFFFF" w:themeColor="background1"/>
-                      <w:sz w:val="32"/>
-                      <w:szCs w:val="32"/>
-                    </w:rPr>
-                    <w:t xml:space="preserve"> </w:t>
-                  </w:r>
-                  <w:proofErr w:type="spellStart"/>
-                  <w:r>
-                    <w:rPr>
-                      <w:color w:val="FFFFFF" w:themeColor="background1"/>
-                      <w:sz w:val="32"/>
-                      <w:szCs w:val="32"/>
-                    </w:rPr>
-                    <w:t>men</w:t>
-                  </w:r>
-                  <w:proofErr w:type="spellEnd"/>
-                  <w:r>
-                    <w:rPr>
-                      <w:color w:val="FFFFFF" w:themeColor="background1"/>
-                      <w:sz w:val="32"/>
-                      <w:szCs w:val="32"/>
-                    </w:rPr>
-                    <w:t>)</w:t>
+                    <w:t>don´t know yet men)</w:t>
                   </w:r>
                 </w:p>
               </w:txbxContent>
@@ -1192,7 +1119,7 @@
           <w:r>
             <w:fldChar w:fldCharType="separate"/>
           </w:r>
-          <w:hyperlink w:anchor="_Toc52384541" w:history="1">
+          <w:hyperlink w:anchor="_Toc52548968" w:history="1">
             <w:r>
               <w:rPr>
                 <w:rStyle w:val="Hipervnculo"/>
@@ -1219,7 +1146,7 @@
                 <w:noProof/>
                 <w:webHidden/>
               </w:rPr>
-              <w:instrText xml:space="preserve"> PAGEREF _Toc52384541 \h </w:instrText>
+              <w:instrText xml:space="preserve"> PAGEREF _Toc52548968 \h </w:instrText>
             </w:r>
             <w:r>
               <w:rPr>
@@ -1262,7 +1189,7 @@
               <w:lang w:eastAsia="es-ES"/>
             </w:rPr>
           </w:pPr>
-          <w:hyperlink w:anchor="_Toc52384542" w:history="1">
+          <w:hyperlink w:anchor="_Toc52548969" w:history="1">
             <w:r>
               <w:rPr>
                 <w:rStyle w:val="Hipervnculo"/>
@@ -1289,7 +1216,7 @@
                 <w:noProof/>
                 <w:webHidden/>
               </w:rPr>
-              <w:instrText xml:space="preserve"> PAGEREF _Toc52384542 \h </w:instrText>
+              <w:instrText xml:space="preserve"> PAGEREF _Toc52548969 \h </w:instrText>
             </w:r>
             <w:r>
               <w:rPr>
@@ -1332,7 +1259,7 @@
               <w:lang w:eastAsia="es-ES"/>
             </w:rPr>
           </w:pPr>
-          <w:hyperlink w:anchor="_Toc52384543" w:history="1">
+          <w:hyperlink w:anchor="_Toc52548970" w:history="1">
             <w:r>
               <w:rPr>
                 <w:rStyle w:val="Hipervnculo"/>
@@ -1359,7 +1286,7 @@
                 <w:noProof/>
                 <w:webHidden/>
               </w:rPr>
-              <w:instrText xml:space="preserve"> PAGEREF _Toc52384543 \h </w:instrText>
+              <w:instrText xml:space="preserve"> PAGEREF _Toc52548970 \h </w:instrText>
             </w:r>
             <w:r>
               <w:rPr>
@@ -1402,7 +1329,7 @@
               <w:lang w:eastAsia="es-ES"/>
             </w:rPr>
           </w:pPr>
-          <w:hyperlink w:anchor="_Toc52384544" w:history="1">
+          <w:hyperlink w:anchor="_Toc52548971" w:history="1">
             <w:r>
               <w:rPr>
                 <w:rStyle w:val="Hipervnculo"/>
@@ -1429,7 +1356,7 @@
                 <w:noProof/>
                 <w:webHidden/>
               </w:rPr>
-              <w:instrText xml:space="preserve"> PAGEREF _Toc52384544 \h </w:instrText>
+              <w:instrText xml:space="preserve"> PAGEREF _Toc52548971 \h </w:instrText>
             </w:r>
             <w:r>
               <w:rPr>
@@ -1472,7 +1399,7 @@
               <w:lang w:eastAsia="es-ES"/>
             </w:rPr>
           </w:pPr>
-          <w:hyperlink w:anchor="_Toc52384545" w:history="1">
+          <w:hyperlink w:anchor="_Toc52548972" w:history="1">
             <w:r>
               <w:rPr>
                 <w:rStyle w:val="Hipervnculo"/>
@@ -1499,7 +1426,7 @@
                 <w:noProof/>
                 <w:webHidden/>
               </w:rPr>
-              <w:instrText xml:space="preserve"> PAGEREF _Toc52384545 \h </w:instrText>
+              <w:instrText xml:space="preserve"> PAGEREF _Toc52548972 \h </w:instrText>
             </w:r>
             <w:r>
               <w:rPr>
@@ -1541,7 +1468,7 @@
               <w:noProof/>
             </w:rPr>
           </w:pPr>
-          <w:hyperlink w:anchor="_Toc52384546" w:history="1">
+          <w:hyperlink w:anchor="_Toc52548973" w:history="1">
             <w:r>
               <w:rPr>
                 <w:rStyle w:val="Hipervnculo"/>
@@ -1568,7 +1495,7 @@
                 <w:noProof/>
                 <w:webHidden/>
               </w:rPr>
-              <w:instrText xml:space="preserve"> PAGEREF _Toc52384546 \h </w:instrText>
+              <w:instrText xml:space="preserve"> PAGEREF _Toc52548973 \h </w:instrText>
             </w:r>
             <w:r>
               <w:rPr>
@@ -1589,6 +1516,145 @@
                 <w:webHidden/>
               </w:rPr>
               <w:t>12</w:t>
+            </w:r>
+            <w:r>
+              <w:rPr>
+                <w:noProof/>
+                <w:webHidden/>
+              </w:rPr>
+              <w:fldChar w:fldCharType="end"/>
+            </w:r>
+          </w:hyperlink>
+        </w:p>
+        <w:p>
+          <w:pPr>
+            <w:pStyle w:val="TDC3"/>
+            <w:tabs>
+              <w:tab w:val="right" w:leader="dot" w:pos="8494"/>
+            </w:tabs>
+            <w:rPr>
+              <w:rFonts w:cstheme="minorBidi"/>
+              <w:noProof/>
+            </w:rPr>
+          </w:pPr>
+          <w:hyperlink w:anchor="_Toc52548974" w:history="1">
+            <w:r>
+              <w:rPr>
+                <w:rStyle w:val="Hipervnculo"/>
+                <w:iCs/>
+                <w:noProof/>
+              </w:rPr>
+              <w:t>2.3.2.- Implicación</w:t>
+            </w:r>
+            <w:r>
+              <w:rPr>
+                <w:noProof/>
+                <w:webHidden/>
+              </w:rPr>
+              <w:tab/>
+            </w:r>
+            <w:r>
+              <w:rPr>
+                <w:noProof/>
+                <w:webHidden/>
+              </w:rPr>
+              <w:fldChar w:fldCharType="begin"/>
+            </w:r>
+            <w:r>
+              <w:rPr>
+                <w:noProof/>
+                <w:webHidden/>
+              </w:rPr>
+              <w:instrText xml:space="preserve"> PAGEREF _Toc52548974 \h </w:instrText>
+            </w:r>
+            <w:r>
+              <w:rPr>
+                <w:noProof/>
+                <w:webHidden/>
+              </w:rPr>
+            </w:r>
+            <w:r>
+              <w:rPr>
+                <w:noProof/>
+                <w:webHidden/>
+              </w:rPr>
+              <w:fldChar w:fldCharType="separate"/>
+            </w:r>
+            <w:r>
+              <w:rPr>
+                <w:noProof/>
+                <w:webHidden/>
+              </w:rPr>
+              <w:t>13</w:t>
+            </w:r>
+            <w:r>
+              <w:rPr>
+                <w:noProof/>
+                <w:webHidden/>
+              </w:rPr>
+              <w:fldChar w:fldCharType="end"/>
+            </w:r>
+          </w:hyperlink>
+        </w:p>
+        <w:p>
+          <w:pPr>
+            <w:pStyle w:val="TDC3"/>
+            <w:tabs>
+              <w:tab w:val="right" w:leader="dot" w:pos="8494"/>
+            </w:tabs>
+            <w:rPr>
+              <w:rFonts w:cstheme="minorBidi"/>
+              <w:noProof/>
+            </w:rPr>
+          </w:pPr>
+          <w:hyperlink w:anchor="_Toc52548975" w:history="1">
+            <w:r>
+              <w:rPr>
+                <w:rStyle w:val="Hipervnculo"/>
+                <w:noProof/>
+              </w:rPr>
+              <w:t>2.3.3.- Reglas Difusas</w:t>
+            </w:r>
+            <w:r>
+              <w:rPr>
+                <w:noProof/>
+                <w:webHidden/>
+              </w:rPr>
+              <w:tab/>
+            </w:r>
+            <w:r>
+              <w:rPr>
+                <w:noProof/>
+                <w:webHidden/>
+              </w:rPr>
+              <w:fldChar w:fldCharType="begin"/>
+            </w:r>
+            <w:r>
+              <w:rPr>
+                <w:noProof/>
+                <w:webHidden/>
+              </w:rPr>
+              <w:instrText xml:space="preserve"> PAGEREF _Toc52548975 \h </w:instrText>
+            </w:r>
+            <w:r>
+              <w:rPr>
+                <w:noProof/>
+                <w:webHidden/>
+              </w:rPr>
+            </w:r>
+            <w:r>
+              <w:rPr>
+                <w:noProof/>
+                <w:webHidden/>
+              </w:rPr>
+              <w:fldChar w:fldCharType="separate"/>
+            </w:r>
+            <w:r>
+              <w:rPr>
+                <w:noProof/>
+                <w:webHidden/>
+              </w:rPr>
+              <w:t>14</w:t>
             </w:r>
             <w:r>
               <w:rPr>
@@ -1611,13 +1677,13 @@
               <w:lang w:eastAsia="es-ES"/>
             </w:rPr>
           </w:pPr>
-          <w:hyperlink w:anchor="_Toc52384547" w:history="1">
+          <w:hyperlink w:anchor="_Toc52548976" w:history="1">
             <w:r>
               <w:rPr>
                 <w:rStyle w:val="Hipervnculo"/>
                 <w:noProof/>
               </w:rPr>
-              <w:t>2.4.- Reglas Difusas</w:t>
+              <w:t>2.4.- Tuning Local</w:t>
             </w:r>
             <w:r>
               <w:rPr>
@@ -1638,7 +1704,7 @@
                 <w:noProof/>
                 <w:webHidden/>
               </w:rPr>
-              <w:instrText xml:space="preserve"> PAGEREF _Toc52384547 \h </w:instrText>
+              <w:instrText xml:space="preserve"> PAGEREF _Toc52548976 \h </w:instrText>
             </w:r>
             <w:r>
               <w:rPr>
@@ -1658,7 +1724,7 @@
                 <w:noProof/>
                 <w:webHidden/>
               </w:rPr>
-              <w:t>13</w:t>
+              <w:t>15</w:t>
             </w:r>
             <w:r>
               <w:rPr>
@@ -1681,13 +1747,13 @@
               <w:lang w:eastAsia="es-ES"/>
             </w:rPr>
           </w:pPr>
-          <w:hyperlink w:anchor="_Toc52384548" w:history="1">
+          <w:hyperlink w:anchor="_Toc52548977" w:history="1">
             <w:r>
               <w:rPr>
                 <w:rStyle w:val="Hipervnculo"/>
                 <w:noProof/>
               </w:rPr>
-              <w:t>2.5.- Tuning Local</w:t>
+              <w:t>2.5.- Sistemas de Clasificación Basados en Reglas Difusas</w:t>
             </w:r>
             <w:r>
               <w:rPr>
@@ -1708,7 +1774,7 @@
                 <w:noProof/>
                 <w:webHidden/>
               </w:rPr>
-              <w:instrText xml:space="preserve"> PAGEREF _Toc52384548 \h </w:instrText>
+              <w:instrText xml:space="preserve"> PAGEREF _Toc52548977 \h </w:instrText>
             </w:r>
             <w:r>
               <w:rPr>
@@ -1728,7 +1794,7 @@
                 <w:noProof/>
                 <w:webHidden/>
               </w:rPr>
-              <w:t>13</w:t>
+              <w:t>15</w:t>
             </w:r>
             <w:r>
               <w:rPr>
@@ -1751,13 +1817,13 @@
               <w:lang w:eastAsia="es-ES"/>
             </w:rPr>
           </w:pPr>
-          <w:hyperlink w:anchor="_Toc52384549" w:history="1">
+          <w:hyperlink w:anchor="_Toc52548978" w:history="1">
             <w:r>
               <w:rPr>
                 <w:rStyle w:val="Hipervnculo"/>
                 <w:noProof/>
               </w:rPr>
-              <w:t>2.6.- Sistemas de Clasificación Basados en Reglas Difusas</w:t>
+              <w:t>2.6.- Algoritmos Genéticos</w:t>
             </w:r>
             <w:r>
               <w:rPr>
@@ -1778,7 +1844,7 @@
                 <w:noProof/>
                 <w:webHidden/>
               </w:rPr>
-              <w:instrText xml:space="preserve"> PAGEREF _Toc52384549 \h </w:instrText>
+              <w:instrText xml:space="preserve"> PAGEREF _Toc52548978 \h </w:instrText>
             </w:r>
             <w:r>
               <w:rPr>
@@ -1798,7 +1864,283 @@
                 <w:noProof/>
                 <w:webHidden/>
               </w:rPr>
-              <w:t>13</w:t>
+              <w:t>15</w:t>
+            </w:r>
+            <w:r>
+              <w:rPr>
+                <w:noProof/>
+                <w:webHidden/>
+              </w:rPr>
+              <w:fldChar w:fldCharType="end"/>
+            </w:r>
+          </w:hyperlink>
+        </w:p>
+        <w:p>
+          <w:pPr>
+            <w:pStyle w:val="TDC3"/>
+            <w:tabs>
+              <w:tab w:val="right" w:leader="dot" w:pos="8494"/>
+            </w:tabs>
+            <w:rPr>
+              <w:rFonts w:cstheme="minorBidi"/>
+              <w:noProof/>
+            </w:rPr>
+          </w:pPr>
+          <w:hyperlink w:anchor="_Toc52548979" w:history="1">
+            <w:r>
+              <w:rPr>
+                <w:rStyle w:val="Hipervnculo"/>
+                <w:noProof/>
+              </w:rPr>
+              <w:t>2.6.1.- Codificación</w:t>
+            </w:r>
+            <w:r>
+              <w:rPr>
+                <w:noProof/>
+                <w:webHidden/>
+              </w:rPr>
+              <w:tab/>
+            </w:r>
+            <w:r>
+              <w:rPr>
+                <w:noProof/>
+                <w:webHidden/>
+              </w:rPr>
+              <w:fldChar w:fldCharType="begin"/>
+            </w:r>
+            <w:r>
+              <w:rPr>
+                <w:noProof/>
+                <w:webHidden/>
+              </w:rPr>
+              <w:instrText xml:space="preserve"> PAGEREF _Toc52548979 \h </w:instrText>
+            </w:r>
+            <w:r>
+              <w:rPr>
+                <w:noProof/>
+                <w:webHidden/>
+              </w:rPr>
+            </w:r>
+            <w:r>
+              <w:rPr>
+                <w:noProof/>
+                <w:webHidden/>
+              </w:rPr>
+              <w:fldChar w:fldCharType="separate"/>
+            </w:r>
+            <w:r>
+              <w:rPr>
+                <w:noProof/>
+                <w:webHidden/>
+              </w:rPr>
+              <w:t>16</w:t>
+            </w:r>
+            <w:r>
+              <w:rPr>
+                <w:noProof/>
+                <w:webHidden/>
+              </w:rPr>
+              <w:fldChar w:fldCharType="end"/>
+            </w:r>
+          </w:hyperlink>
+        </w:p>
+        <w:p>
+          <w:pPr>
+            <w:pStyle w:val="TDC3"/>
+            <w:tabs>
+              <w:tab w:val="right" w:leader="dot" w:pos="8494"/>
+            </w:tabs>
+            <w:rPr>
+              <w:rFonts w:cstheme="minorBidi"/>
+              <w:noProof/>
+            </w:rPr>
+          </w:pPr>
+          <w:hyperlink w:anchor="_Toc52548980" w:history="1">
+            <w:r>
+              <w:rPr>
+                <w:rStyle w:val="Hipervnculo"/>
+                <w:noProof/>
+              </w:rPr>
+              <w:t>2.6.2.- Cruce</w:t>
+            </w:r>
+            <w:r>
+              <w:rPr>
+                <w:noProof/>
+                <w:webHidden/>
+              </w:rPr>
+              <w:tab/>
+            </w:r>
+            <w:r>
+              <w:rPr>
+                <w:noProof/>
+                <w:webHidden/>
+              </w:rPr>
+              <w:fldChar w:fldCharType="begin"/>
+            </w:r>
+            <w:r>
+              <w:rPr>
+                <w:noProof/>
+                <w:webHidden/>
+              </w:rPr>
+              <w:instrText xml:space="preserve"> PAGEREF _Toc52548980 \h </w:instrText>
+            </w:r>
+            <w:r>
+              <w:rPr>
+                <w:noProof/>
+                <w:webHidden/>
+              </w:rPr>
+            </w:r>
+            <w:r>
+              <w:rPr>
+                <w:noProof/>
+                <w:webHidden/>
+              </w:rPr>
+              <w:fldChar w:fldCharType="separate"/>
+            </w:r>
+            <w:r>
+              <w:rPr>
+                <w:noProof/>
+                <w:webHidden/>
+              </w:rPr>
+              <w:t>16</w:t>
+            </w:r>
+            <w:r>
+              <w:rPr>
+                <w:noProof/>
+                <w:webHidden/>
+              </w:rPr>
+              <w:fldChar w:fldCharType="end"/>
+            </w:r>
+          </w:hyperlink>
+        </w:p>
+        <w:p>
+          <w:pPr>
+            <w:pStyle w:val="TDC3"/>
+            <w:tabs>
+              <w:tab w:val="right" w:leader="dot" w:pos="8494"/>
+            </w:tabs>
+            <w:rPr>
+              <w:rFonts w:cstheme="minorBidi"/>
+              <w:noProof/>
+            </w:rPr>
+          </w:pPr>
+          <w:hyperlink w:anchor="_Toc52548981" w:history="1">
+            <w:r>
+              <w:rPr>
+                <w:rStyle w:val="Hipervnculo"/>
+                <w:noProof/>
+              </w:rPr>
+              <w:t>2.6.3.- Mutación</w:t>
+            </w:r>
+            <w:r>
+              <w:rPr>
+                <w:noProof/>
+                <w:webHidden/>
+              </w:rPr>
+              <w:tab/>
+            </w:r>
+            <w:r>
+              <w:rPr>
+                <w:noProof/>
+                <w:webHidden/>
+              </w:rPr>
+              <w:fldChar w:fldCharType="begin"/>
+            </w:r>
+            <w:r>
+              <w:rPr>
+                <w:noProof/>
+                <w:webHidden/>
+              </w:rPr>
+              <w:instrText xml:space="preserve"> PAGEREF _Toc52548981 \h </w:instrText>
+            </w:r>
+            <w:r>
+              <w:rPr>
+                <w:noProof/>
+                <w:webHidden/>
+              </w:rPr>
+            </w:r>
+            <w:r>
+              <w:rPr>
+                <w:noProof/>
+                <w:webHidden/>
+              </w:rPr>
+              <w:fldChar w:fldCharType="separate"/>
+            </w:r>
+            <w:r>
+              <w:rPr>
+                <w:noProof/>
+                <w:webHidden/>
+              </w:rPr>
+              <w:t>16</w:t>
+            </w:r>
+            <w:r>
+              <w:rPr>
+                <w:noProof/>
+                <w:webHidden/>
+              </w:rPr>
+              <w:fldChar w:fldCharType="end"/>
+            </w:r>
+          </w:hyperlink>
+        </w:p>
+        <w:p>
+          <w:pPr>
+            <w:pStyle w:val="TDC3"/>
+            <w:tabs>
+              <w:tab w:val="right" w:leader="dot" w:pos="8494"/>
+            </w:tabs>
+            <w:rPr>
+              <w:rFonts w:cstheme="minorBidi"/>
+              <w:noProof/>
+            </w:rPr>
+          </w:pPr>
+          <w:hyperlink w:anchor="_Toc52548982" w:history="1">
+            <w:r>
+              <w:rPr>
+                <w:rStyle w:val="Hipervnculo"/>
+                <w:noProof/>
+              </w:rPr>
+              <w:t>2.6.4.- Selección</w:t>
+            </w:r>
+            <w:r>
+              <w:rPr>
+                <w:noProof/>
+                <w:webHidden/>
+              </w:rPr>
+              <w:tab/>
+            </w:r>
+            <w:r>
+              <w:rPr>
+                <w:noProof/>
+                <w:webHidden/>
+              </w:rPr>
+              <w:fldChar w:fldCharType="begin"/>
+            </w:r>
+            <w:r>
+              <w:rPr>
+                <w:noProof/>
+                <w:webHidden/>
+              </w:rPr>
+              <w:instrText xml:space="preserve"> PAGEREF _Toc52548982 \h </w:instrText>
+            </w:r>
+            <w:r>
+              <w:rPr>
+                <w:noProof/>
+                <w:webHidden/>
+              </w:rPr>
+            </w:r>
+            <w:r>
+              <w:rPr>
+                <w:noProof/>
+                <w:webHidden/>
+              </w:rPr>
+              <w:fldChar w:fldCharType="separate"/>
+            </w:r>
+            <w:r>
+              <w:rPr>
+                <w:noProof/>
+                <w:webHidden/>
+              </w:rPr>
+              <w:t>16</w:t>
             </w:r>
             <w:r>
               <w:rPr>
@@ -1821,13 +2163,13 @@
               <w:lang w:eastAsia="es-ES"/>
             </w:rPr>
           </w:pPr>
-          <w:hyperlink w:anchor="_Toc52384550" w:history="1">
+          <w:hyperlink w:anchor="_Toc52548983" w:history="1">
             <w:r>
               <w:rPr>
                 <w:rStyle w:val="Hipervnculo"/>
                 <w:noProof/>
               </w:rPr>
-              <w:t>2.7.- Algoritmos Genéticos</w:t>
+              <w:t>2.7.- FARC-HD</w:t>
             </w:r>
             <w:r>
               <w:rPr>
@@ -1848,7 +2190,7 @@
                 <w:noProof/>
                 <w:webHidden/>
               </w:rPr>
-              <w:instrText xml:space="preserve"> PAGEREF _Toc52384550 \h </w:instrText>
+              <w:instrText xml:space="preserve"> PAGEREF _Toc52548983 \h </w:instrText>
             </w:r>
             <w:r>
               <w:rPr>
@@ -1868,7 +2210,149 @@
                 <w:noProof/>
                 <w:webHidden/>
               </w:rPr>
-              <w:t>13</w:t>
+              <w:t>16</w:t>
+            </w:r>
+            <w:r>
+              <w:rPr>
+                <w:noProof/>
+                <w:webHidden/>
+              </w:rPr>
+              <w:fldChar w:fldCharType="end"/>
+            </w:r>
+          </w:hyperlink>
+        </w:p>
+        <w:p>
+          <w:pPr>
+            <w:pStyle w:val="TDC1"/>
+            <w:tabs>
+              <w:tab w:val="right" w:leader="dot" w:pos="8494"/>
+            </w:tabs>
+            <w:rPr>
+              <w:rFonts w:eastAsiaTheme="minorEastAsia"/>
+              <w:noProof/>
+              <w:lang w:eastAsia="es-ES"/>
+            </w:rPr>
+          </w:pPr>
+          <w:hyperlink w:anchor="_Toc52548984" w:history="1">
+            <w:r>
+              <w:rPr>
+                <w:rStyle w:val="Hipervnculo"/>
+                <w:rFonts w:cstheme="minorHAnsi"/>
+                <w:noProof/>
+              </w:rPr>
+              <w:t>3.- FARC-HD-LOCAL</w:t>
+            </w:r>
+            <w:r>
+              <w:rPr>
+                <w:noProof/>
+                <w:webHidden/>
+              </w:rPr>
+              <w:tab/>
+            </w:r>
+            <w:r>
+              <w:rPr>
+                <w:noProof/>
+                <w:webHidden/>
+              </w:rPr>
+              <w:fldChar w:fldCharType="begin"/>
+            </w:r>
+            <w:r>
+              <w:rPr>
+                <w:noProof/>
+                <w:webHidden/>
+              </w:rPr>
+              <w:instrText xml:space="preserve"> PAGEREF _Toc52548984 \h </w:instrText>
+            </w:r>
+            <w:r>
+              <w:rPr>
+                <w:noProof/>
+                <w:webHidden/>
+              </w:rPr>
+            </w:r>
+            <w:r>
+              <w:rPr>
+                <w:noProof/>
+                <w:webHidden/>
+              </w:rPr>
+              <w:fldChar w:fldCharType="separate"/>
+            </w:r>
+            <w:r>
+              <w:rPr>
+                <w:noProof/>
+                <w:webHidden/>
+              </w:rPr>
+              <w:t>17</w:t>
+            </w:r>
+            <w:r>
+              <w:rPr>
+                <w:noProof/>
+                <w:webHidden/>
+              </w:rPr>
+              <w:fldChar w:fldCharType="end"/>
+            </w:r>
+          </w:hyperlink>
+        </w:p>
+        <w:p>
+          <w:pPr>
+            <w:pStyle w:val="TDC1"/>
+            <w:tabs>
+              <w:tab w:val="right" w:leader="dot" w:pos="8494"/>
+            </w:tabs>
+            <w:rPr>
+              <w:rFonts w:eastAsiaTheme="minorEastAsia"/>
+              <w:noProof/>
+              <w:lang w:eastAsia="es-ES"/>
+            </w:rPr>
+          </w:pPr>
+          <w:hyperlink w:anchor="_Toc52548985" w:history="1">
+            <w:r>
+              <w:rPr>
+                <w:rStyle w:val="Hipervnculo"/>
+                <w:rFonts w:cstheme="minorHAnsi"/>
+                <w:noProof/>
+              </w:rPr>
+              <w:t>4.- Marco Experimental</w:t>
+            </w:r>
+            <w:r>
+              <w:rPr>
+                <w:noProof/>
+                <w:webHidden/>
+              </w:rPr>
+              <w:tab/>
+            </w:r>
+            <w:r>
+              <w:rPr>
+                <w:noProof/>
+                <w:webHidden/>
+              </w:rPr>
+              <w:fldChar w:fldCharType="begin"/>
+            </w:r>
+            <w:r>
+              <w:rPr>
+                <w:noProof/>
+                <w:webHidden/>
+              </w:rPr>
+              <w:instrText xml:space="preserve"> PAGEREF _Toc52548985 \h </w:instrText>
+            </w:r>
+            <w:r>
+              <w:rPr>
+                <w:noProof/>
+                <w:webHidden/>
+              </w:rPr>
+            </w:r>
+            <w:r>
+              <w:rPr>
+                <w:noProof/>
+                <w:webHidden/>
+              </w:rPr>
+              <w:fldChar w:fldCharType="separate"/>
+            </w:r>
+            <w:r>
+              <w:rPr>
+                <w:noProof/>
+                <w:webHidden/>
+              </w:rPr>
+              <w:t>18</w:t>
             </w:r>
             <w:r>
               <w:rPr>
@@ -1891,13 +2375,13 @@
               <w:lang w:eastAsia="es-ES"/>
             </w:rPr>
           </w:pPr>
-          <w:hyperlink w:anchor="_Toc52384551" w:history="1">
+          <w:hyperlink w:anchor="_Toc52548986" w:history="1">
             <w:r>
               <w:rPr>
                 <w:rStyle w:val="Hipervnculo"/>
                 <w:noProof/>
               </w:rPr>
-              <w:t>2.8.- FARC-HD</w:t>
+              <w:t>4.1.- Datasets</w:t>
             </w:r>
             <w:r>
               <w:rPr>
@@ -1918,7 +2402,7 @@
                 <w:noProof/>
                 <w:webHidden/>
               </w:rPr>
-              <w:instrText xml:space="preserve"> PAGEREF _Toc52384551 \h </w:instrText>
+              <w:instrText xml:space="preserve"> PAGEREF _Toc52548986 \h </w:instrText>
             </w:r>
             <w:r>
               <w:rPr>
@@ -1938,7 +2422,147 @@
                 <w:noProof/>
                 <w:webHidden/>
               </w:rPr>
-              <w:t>13</w:t>
+              <w:t>18</w:t>
+            </w:r>
+            <w:r>
+              <w:rPr>
+                <w:noProof/>
+                <w:webHidden/>
+              </w:rPr>
+              <w:fldChar w:fldCharType="end"/>
+            </w:r>
+          </w:hyperlink>
+        </w:p>
+        <w:p>
+          <w:pPr>
+            <w:pStyle w:val="TDC2"/>
+            <w:tabs>
+              <w:tab w:val="right" w:leader="dot" w:pos="8494"/>
+            </w:tabs>
+            <w:rPr>
+              <w:rFonts w:eastAsiaTheme="minorEastAsia"/>
+              <w:noProof/>
+              <w:lang w:eastAsia="es-ES"/>
+            </w:rPr>
+          </w:pPr>
+          <w:hyperlink w:anchor="_Toc52548987" w:history="1">
+            <w:r>
+              <w:rPr>
+                <w:rStyle w:val="Hipervnculo"/>
+                <w:noProof/>
+              </w:rPr>
+              <w:t>4.2.- Configuración de parámetros</w:t>
+            </w:r>
+            <w:r>
+              <w:rPr>
+                <w:noProof/>
+                <w:webHidden/>
+              </w:rPr>
+              <w:tab/>
+            </w:r>
+            <w:r>
+              <w:rPr>
+                <w:noProof/>
+                <w:webHidden/>
+              </w:rPr>
+              <w:fldChar w:fldCharType="begin"/>
+            </w:r>
+            <w:r>
+              <w:rPr>
+                <w:noProof/>
+                <w:webHidden/>
+              </w:rPr>
+              <w:instrText xml:space="preserve"> PAGEREF _Toc52548987 \h </w:instrText>
+            </w:r>
+            <w:r>
+              <w:rPr>
+                <w:noProof/>
+                <w:webHidden/>
+              </w:rPr>
+            </w:r>
+            <w:r>
+              <w:rPr>
+                <w:noProof/>
+                <w:webHidden/>
+              </w:rPr>
+              <w:fldChar w:fldCharType="separate"/>
+            </w:r>
+            <w:r>
+              <w:rPr>
+                <w:noProof/>
+                <w:webHidden/>
+              </w:rPr>
+              <w:t>19</w:t>
+            </w:r>
+            <w:r>
+              <w:rPr>
+                <w:noProof/>
+                <w:webHidden/>
+              </w:rPr>
+              <w:fldChar w:fldCharType="end"/>
+            </w:r>
+          </w:hyperlink>
+        </w:p>
+        <w:p>
+          <w:pPr>
+            <w:pStyle w:val="TDC2"/>
+            <w:tabs>
+              <w:tab w:val="right" w:leader="dot" w:pos="8494"/>
+            </w:tabs>
+            <w:rPr>
+              <w:rFonts w:eastAsiaTheme="minorEastAsia"/>
+              <w:noProof/>
+              <w:lang w:eastAsia="es-ES"/>
+            </w:rPr>
+          </w:pPr>
+          <w:hyperlink w:anchor="_Toc52548988" w:history="1">
+            <w:r>
+              <w:rPr>
+                <w:rStyle w:val="Hipervnculo"/>
+                <w:noProof/>
+              </w:rPr>
+              <w:t>4.3.- Medidas de Rendimiento</w:t>
+            </w:r>
+            <w:r>
+              <w:rPr>
+                <w:noProof/>
+                <w:webHidden/>
+              </w:rPr>
+              <w:tab/>
+            </w:r>
+            <w:r>
+              <w:rPr>
+                <w:noProof/>
+                <w:webHidden/>
+              </w:rPr>
+              <w:fldChar w:fldCharType="begin"/>
+            </w:r>
+            <w:r>
+              <w:rPr>
+                <w:noProof/>
+                <w:webHidden/>
+              </w:rPr>
+              <w:instrText xml:space="preserve"> PAGEREF _Toc52548988 \h </w:instrText>
+            </w:r>
+            <w:r>
+              <w:rPr>
+                <w:noProof/>
+                <w:webHidden/>
+              </w:rPr>
+            </w:r>
+            <w:r>
+              <w:rPr>
+                <w:noProof/>
+                <w:webHidden/>
+              </w:rPr>
+              <w:fldChar w:fldCharType="separate"/>
+            </w:r>
+            <w:r>
+              <w:rPr>
+                <w:noProof/>
+                <w:webHidden/>
+              </w:rPr>
+              <w:t>19</w:t>
             </w:r>
             <w:r>
               <w:rPr>
@@ -1961,14 +2585,13 @@
               <w:lang w:eastAsia="es-ES"/>
             </w:rPr>
           </w:pPr>
-          <w:hyperlink w:anchor="_Toc52384552" w:history="1">
+          <w:hyperlink w:anchor="_Toc52548989" w:history="1">
             <w:r>
               <w:rPr>
                 <w:rStyle w:val="Hipervnculo"/>
-                <w:rFonts w:cstheme="minorHAnsi"/>
                 <w:noProof/>
               </w:rPr>
-              <w:t>3.- FARC-HD-LOCAL</w:t>
+              <w:t>5.- Estudio Experimental</w:t>
             </w:r>
             <w:r>
               <w:rPr>
@@ -1989,7 +2612,7 @@
                 <w:noProof/>
                 <w:webHidden/>
               </w:rPr>
-              <w:instrText xml:space="preserve"> PAGEREF _Toc52384552 \h </w:instrText>
+              <w:instrText xml:space="preserve"> PAGEREF _Toc52548989 \h </w:instrText>
             </w:r>
             <w:r>
               <w:rPr>
@@ -2009,7 +2632,7 @@
                 <w:noProof/>
                 <w:webHidden/>
               </w:rPr>
-              <w:t>14</w:t>
+              <w:t>20</w:t>
             </w:r>
             <w:r>
               <w:rPr>
@@ -2032,14 +2655,13 @@
               <w:lang w:eastAsia="es-ES"/>
             </w:rPr>
           </w:pPr>
-          <w:hyperlink w:anchor="_Toc52384553" w:history="1">
+          <w:hyperlink w:anchor="_Toc52548990" w:history="1">
             <w:r>
               <w:rPr>
                 <w:rStyle w:val="Hipervnculo"/>
-                <w:rFonts w:cstheme="minorHAnsi"/>
                 <w:noProof/>
               </w:rPr>
-              <w:t>4.- Marco Experimental</w:t>
+              <w:t>Bibliografía</w:t>
             </w:r>
             <w:r>
               <w:rPr>
@@ -2060,7 +2682,7 @@
                 <w:noProof/>
                 <w:webHidden/>
               </w:rPr>
-              <w:instrText xml:space="preserve"> PAGEREF _Toc52384553 \h </w:instrText>
+              <w:instrText xml:space="preserve"> PAGEREF _Toc52548990 \h </w:instrText>
             </w:r>
             <w:r>
               <w:rPr>
@@ -2080,357 +2702,7 @@
                 <w:noProof/>
                 <w:webHidden/>
               </w:rPr>
-              <w:t>15</w:t>
-            </w:r>
-            <w:r>
-              <w:rPr>
-                <w:noProof/>
-                <w:webHidden/>
-              </w:rPr>
-              <w:fldChar w:fldCharType="end"/>
-            </w:r>
-          </w:hyperlink>
-        </w:p>
-        <w:p>
-          <w:pPr>
-            <w:pStyle w:val="TDC2"/>
-            <w:tabs>
-              <w:tab w:val="right" w:leader="dot" w:pos="8494"/>
-            </w:tabs>
-            <w:rPr>
-              <w:rFonts w:eastAsiaTheme="minorEastAsia"/>
-              <w:noProof/>
-              <w:lang w:eastAsia="es-ES"/>
-            </w:rPr>
-          </w:pPr>
-          <w:hyperlink w:anchor="_Toc52384554" w:history="1">
-            <w:r>
-              <w:rPr>
-                <w:rStyle w:val="Hipervnculo"/>
-                <w:noProof/>
-              </w:rPr>
-              <w:t>4.1.- Datasets</w:t>
-            </w:r>
-            <w:r>
-              <w:rPr>
-                <w:noProof/>
-                <w:webHidden/>
-              </w:rPr>
-              <w:tab/>
-            </w:r>
-            <w:r>
-              <w:rPr>
-                <w:noProof/>
-                <w:webHidden/>
-              </w:rPr>
-              <w:fldChar w:fldCharType="begin"/>
-            </w:r>
-            <w:r>
-              <w:rPr>
-                <w:noProof/>
-                <w:webHidden/>
-              </w:rPr>
-              <w:instrText xml:space="preserve"> PAGEREF _Toc52384554 \h </w:instrText>
-            </w:r>
-            <w:r>
-              <w:rPr>
-                <w:noProof/>
-                <w:webHidden/>
-              </w:rPr>
-            </w:r>
-            <w:r>
-              <w:rPr>
-                <w:noProof/>
-                <w:webHidden/>
-              </w:rPr>
-              <w:fldChar w:fldCharType="separate"/>
-            </w:r>
-            <w:r>
-              <w:rPr>
-                <w:noProof/>
-                <w:webHidden/>
-              </w:rPr>
-              <w:t>15</w:t>
-            </w:r>
-            <w:r>
-              <w:rPr>
-                <w:noProof/>
-                <w:webHidden/>
-              </w:rPr>
-              <w:fldChar w:fldCharType="end"/>
-            </w:r>
-          </w:hyperlink>
-        </w:p>
-        <w:p>
-          <w:pPr>
-            <w:pStyle w:val="TDC2"/>
-            <w:tabs>
-              <w:tab w:val="right" w:leader="dot" w:pos="8494"/>
-            </w:tabs>
-            <w:rPr>
-              <w:rFonts w:eastAsiaTheme="minorEastAsia"/>
-              <w:noProof/>
-              <w:lang w:eastAsia="es-ES"/>
-            </w:rPr>
-          </w:pPr>
-          <w:hyperlink w:anchor="_Toc52384555" w:history="1">
-            <w:r>
-              <w:rPr>
-                <w:rStyle w:val="Hipervnculo"/>
-                <w:noProof/>
-              </w:rPr>
-              <w:t>4.2.- Configuración de parámetros</w:t>
-            </w:r>
-            <w:r>
-              <w:rPr>
-                <w:noProof/>
-                <w:webHidden/>
-              </w:rPr>
-              <w:tab/>
-            </w:r>
-            <w:r>
-              <w:rPr>
-                <w:noProof/>
-                <w:webHidden/>
-              </w:rPr>
-              <w:fldChar w:fldCharType="begin"/>
-            </w:r>
-            <w:r>
-              <w:rPr>
-                <w:noProof/>
-                <w:webHidden/>
-              </w:rPr>
-              <w:instrText xml:space="preserve"> PAGEREF _Toc52384555 \h </w:instrText>
-            </w:r>
-            <w:r>
-              <w:rPr>
-                <w:noProof/>
-                <w:webHidden/>
-              </w:rPr>
-            </w:r>
-            <w:r>
-              <w:rPr>
-                <w:noProof/>
-                <w:webHidden/>
-              </w:rPr>
-              <w:fldChar w:fldCharType="separate"/>
-            </w:r>
-            <w:r>
-              <w:rPr>
-                <w:noProof/>
-                <w:webHidden/>
-              </w:rPr>
-              <w:t>16</w:t>
-            </w:r>
-            <w:r>
-              <w:rPr>
-                <w:noProof/>
-                <w:webHidden/>
-              </w:rPr>
-              <w:fldChar w:fldCharType="end"/>
-            </w:r>
-          </w:hyperlink>
-        </w:p>
-        <w:p>
-          <w:pPr>
-            <w:pStyle w:val="TDC2"/>
-            <w:tabs>
-              <w:tab w:val="right" w:leader="dot" w:pos="8494"/>
-            </w:tabs>
-            <w:rPr>
-              <w:rFonts w:eastAsiaTheme="minorEastAsia"/>
-              <w:noProof/>
-              <w:lang w:eastAsia="es-ES"/>
-            </w:rPr>
-          </w:pPr>
-          <w:hyperlink w:anchor="_Toc52384556" w:history="1">
-            <w:r>
-              <w:rPr>
-                <w:rStyle w:val="Hipervnculo"/>
-                <w:noProof/>
-              </w:rPr>
-              <w:t>4.3.- Medidas de Rendimiento</w:t>
-            </w:r>
-            <w:r>
-              <w:rPr>
-                <w:noProof/>
-                <w:webHidden/>
-              </w:rPr>
-              <w:tab/>
-            </w:r>
-            <w:r>
-              <w:rPr>
-                <w:noProof/>
-                <w:webHidden/>
-              </w:rPr>
-              <w:fldChar w:fldCharType="begin"/>
-            </w:r>
-            <w:r>
-              <w:rPr>
-                <w:noProof/>
-                <w:webHidden/>
-              </w:rPr>
-              <w:instrText xml:space="preserve"> PAGEREF _Toc52384556 \h </w:instrText>
-            </w:r>
-            <w:r>
-              <w:rPr>
-                <w:noProof/>
-                <w:webHidden/>
-              </w:rPr>
-            </w:r>
-            <w:r>
-              <w:rPr>
-                <w:noProof/>
-                <w:webHidden/>
-              </w:rPr>
-              <w:fldChar w:fldCharType="separate"/>
-            </w:r>
-            <w:r>
-              <w:rPr>
-                <w:noProof/>
-                <w:webHidden/>
-              </w:rPr>
-              <w:t>16</w:t>
-            </w:r>
-            <w:r>
-              <w:rPr>
-                <w:noProof/>
-                <w:webHidden/>
-              </w:rPr>
-              <w:fldChar w:fldCharType="end"/>
-            </w:r>
-          </w:hyperlink>
-        </w:p>
-        <w:p>
-          <w:pPr>
-            <w:pStyle w:val="TDC1"/>
-            <w:tabs>
-              <w:tab w:val="right" w:leader="dot" w:pos="8494"/>
-            </w:tabs>
-            <w:rPr>
-              <w:rFonts w:eastAsiaTheme="minorEastAsia"/>
-              <w:noProof/>
-              <w:lang w:eastAsia="es-ES"/>
-            </w:rPr>
-          </w:pPr>
-          <w:hyperlink w:anchor="_Toc52384557" w:history="1">
-            <w:r>
-              <w:rPr>
-                <w:rStyle w:val="Hipervnculo"/>
-                <w:noProof/>
-              </w:rPr>
-              <w:t>5.- Estudio Experimental</w:t>
-            </w:r>
-            <w:r>
-              <w:rPr>
-                <w:noProof/>
-                <w:webHidden/>
-              </w:rPr>
-              <w:tab/>
-            </w:r>
-            <w:r>
-              <w:rPr>
-                <w:noProof/>
-                <w:webHidden/>
-              </w:rPr>
-              <w:fldChar w:fldCharType="begin"/>
-            </w:r>
-            <w:r>
-              <w:rPr>
-                <w:noProof/>
-                <w:webHidden/>
-              </w:rPr>
-              <w:instrText xml:space="preserve"> PAGEREF _Toc52384557 \h </w:instrText>
-            </w:r>
-            <w:r>
-              <w:rPr>
-                <w:noProof/>
-                <w:webHidden/>
-              </w:rPr>
-            </w:r>
-            <w:r>
-              <w:rPr>
-                <w:noProof/>
-                <w:webHidden/>
-              </w:rPr>
-              <w:fldChar w:fldCharType="separate"/>
-            </w:r>
-            <w:r>
-              <w:rPr>
-                <w:noProof/>
-                <w:webHidden/>
-              </w:rPr>
-              <w:t>17</w:t>
-            </w:r>
-            <w:r>
-              <w:rPr>
-                <w:noProof/>
-                <w:webHidden/>
-              </w:rPr>
-              <w:fldChar w:fldCharType="end"/>
-            </w:r>
-          </w:hyperlink>
-        </w:p>
-        <w:p>
-          <w:pPr>
-            <w:pStyle w:val="TDC1"/>
-            <w:tabs>
-              <w:tab w:val="right" w:leader="dot" w:pos="8494"/>
-            </w:tabs>
-            <w:rPr>
-              <w:rFonts w:eastAsiaTheme="minorEastAsia"/>
-              <w:noProof/>
-              <w:lang w:eastAsia="es-ES"/>
-            </w:rPr>
-          </w:pPr>
-          <w:hyperlink w:anchor="_Toc52384558" w:history="1">
-            <w:r>
-              <w:rPr>
-                <w:rStyle w:val="Hipervnculo"/>
-                <w:noProof/>
-              </w:rPr>
-              <w:t>Bibliografía</w:t>
-            </w:r>
-            <w:r>
-              <w:rPr>
-                <w:noProof/>
-                <w:webHidden/>
-              </w:rPr>
-              <w:tab/>
-            </w:r>
-            <w:r>
-              <w:rPr>
-                <w:noProof/>
-                <w:webHidden/>
-              </w:rPr>
-              <w:fldChar w:fldCharType="begin"/>
-            </w:r>
-            <w:r>
-              <w:rPr>
-                <w:noProof/>
-                <w:webHidden/>
-              </w:rPr>
-              <w:instrText xml:space="preserve"> PAGEREF _Toc52384558 \h </w:instrText>
-            </w:r>
-            <w:r>
-              <w:rPr>
-                <w:noProof/>
-                <w:webHidden/>
-              </w:rPr>
-            </w:r>
-            <w:r>
-              <w:rPr>
-                <w:noProof/>
-                <w:webHidden/>
-              </w:rPr>
-              <w:fldChar w:fldCharType="separate"/>
-            </w:r>
-            <w:r>
-              <w:rPr>
-                <w:noProof/>
-                <w:webHidden/>
-              </w:rPr>
-              <w:t>18</w:t>
+              <w:t>21</w:t>
             </w:r>
             <w:r>
               <w:rPr>
@@ -2532,7 +2804,7 @@
         </w:rPr>
         <w:fldChar w:fldCharType="separate"/>
       </w:r>
-      <w:hyperlink w:anchor="_Toc52297380" w:history="1">
+      <w:hyperlink w:anchor="_Toc52545587" w:history="1">
         <w:r>
           <w:rPr>
             <w:rStyle w:val="Hipervnculo"/>
@@ -2559,7 +2831,7 @@
             <w:noProof/>
             <w:webHidden/>
           </w:rPr>
-          <w:instrText xml:space="preserve"> PAGEREF _Toc52297380 \h </w:instrText>
+          <w:instrText xml:space="preserve"> PAGEREF _Toc52545587 \h </w:instrText>
         </w:r>
         <w:r>
           <w:rPr>
@@ -2602,7 +2874,7 @@
           <w:lang w:eastAsia="es-ES"/>
         </w:rPr>
       </w:pPr>
-      <w:hyperlink w:anchor="_Toc52297381" w:history="1">
+      <w:hyperlink w:anchor="_Toc52545588" w:history="1">
         <w:r>
           <w:rPr>
             <w:rStyle w:val="Hipervnculo"/>
@@ -2629,7 +2901,7 @@
             <w:noProof/>
             <w:webHidden/>
           </w:rPr>
-          <w:instrText xml:space="preserve"> PAGEREF _Toc52297381 \h </w:instrText>
+          <w:instrText xml:space="preserve"> PAGEREF _Toc52545588 \h </w:instrText>
         </w:r>
         <w:r>
           <w:rPr>
@@ -2650,6 +2922,160 @@
             <w:webHidden/>
           </w:rPr>
           <w:t>11</w:t>
+        </w:r>
+        <w:r>
+          <w:rPr>
+            <w:noProof/>
+            <w:webHidden/>
+          </w:rPr>
+          <w:fldChar w:fldCharType="end"/>
+        </w:r>
+      </w:hyperlink>
+    </w:p>
+    <w:p>
+      <w:pPr>
+        <w:pStyle w:val="Tabladeilustraciones"/>
+        <w:tabs>
+          <w:tab w:val="right" w:leader="dot" w:pos="8494"/>
+        </w:tabs>
+        <w:rPr>
+          <w:rFonts w:eastAsiaTheme="minorEastAsia"/>
+          <w:noProof/>
+          <w:lang w:eastAsia="es-ES"/>
+        </w:rPr>
+      </w:pPr>
+      <w:hyperlink w:anchor="_Toc52545589" w:history="1">
+        <w:r>
+          <w:rPr>
+            <w:rStyle w:val="Hipervnculo"/>
+            <w:noProof/>
+          </w:rPr>
+          <w:t>Ilustración 3. Variable difusa con sus etiquetas lingüísticas</w:t>
+        </w:r>
+        <w:r>
+          <w:rPr>
+            <w:noProof/>
+            <w:webHidden/>
+          </w:rPr>
+          <w:tab/>
+        </w:r>
+        <w:r>
+          <w:rPr>
+            <w:noProof/>
+            <w:webHidden/>
+          </w:rPr>
+          <w:fldChar w:fldCharType="begin"/>
+        </w:r>
+        <w:r>
+          <w:rPr>
+            <w:noProof/>
+            <w:webHidden/>
+          </w:rPr>
+          <w:instrText xml:space="preserve"> PAGEREF _Toc52545589 \h </w:instrText>
+        </w:r>
+        <w:r>
+          <w:rPr>
+            <w:noProof/>
+            <w:webHidden/>
+          </w:rPr>
+        </w:r>
+        <w:r>
+          <w:rPr>
+            <w:noProof/>
+            <w:webHidden/>
+          </w:rPr>
+          <w:fldChar w:fldCharType="separate"/>
+        </w:r>
+        <w:r>
+          <w:rPr>
+            <w:noProof/>
+            <w:webHidden/>
+          </w:rPr>
+          <w:t>12</w:t>
+        </w:r>
+        <w:r>
+          <w:rPr>
+            <w:noProof/>
+            <w:webHidden/>
+          </w:rPr>
+          <w:fldChar w:fldCharType="end"/>
+        </w:r>
+      </w:hyperlink>
+    </w:p>
+    <w:p>
+      <w:pPr>
+        <w:pStyle w:val="Tabladeilustraciones"/>
+        <w:tabs>
+          <w:tab w:val="right" w:leader="dot" w:pos="8494"/>
+        </w:tabs>
+        <w:rPr>
+          <w:rFonts w:eastAsiaTheme="minorEastAsia"/>
+          <w:noProof/>
+          <w:lang w:eastAsia="es-ES"/>
+        </w:rPr>
+      </w:pPr>
+      <w:hyperlink w:anchor="_Toc52545590" w:history="1">
+        <w:r>
+          <w:rPr>
+            <w:rStyle w:val="Hipervnculo"/>
+            <w:noProof/>
+          </w:rPr>
+          <w:t>Ilustración 4. Esquema algor</w:t>
+        </w:r>
+        <w:r>
+          <w:rPr>
+            <w:rStyle w:val="Hipervnculo"/>
+            <w:noProof/>
+          </w:rPr>
+          <w:t>i</w:t>
+        </w:r>
+        <w:r>
+          <w:rPr>
+            <w:rStyle w:val="Hipervnculo"/>
+            <w:noProof/>
+          </w:rPr>
+          <w:t>tmo evolutivo</w:t>
+        </w:r>
+        <w:r>
+          <w:rPr>
+            <w:noProof/>
+            <w:webHidden/>
+          </w:rPr>
+          <w:tab/>
+        </w:r>
+        <w:r>
+          <w:rPr>
+            <w:noProof/>
+            <w:webHidden/>
+          </w:rPr>
+          <w:fldChar w:fldCharType="begin"/>
+        </w:r>
+        <w:r>
+          <w:rPr>
+            <w:noProof/>
+            <w:webHidden/>
+          </w:rPr>
+          <w:instrText xml:space="preserve"> PAGEREF _Toc52545590 \h </w:instrText>
+        </w:r>
+        <w:r>
+          <w:rPr>
+            <w:noProof/>
+            <w:webHidden/>
+          </w:rPr>
+        </w:r>
+        <w:r>
+          <w:rPr>
+            <w:noProof/>
+            <w:webHidden/>
+          </w:rPr>
+          <w:fldChar w:fldCharType="separate"/>
+        </w:r>
+        <w:r>
+          <w:rPr>
+            <w:noProof/>
+            <w:webHidden/>
+          </w:rPr>
+          <w:t>15</w:t>
         </w:r>
         <w:r>
           <w:rPr>
@@ -2910,7 +3336,7 @@
         </w:rPr>
         <w:br w:type="page"/>
       </w:r>
-      <w:bookmarkStart w:id="1" w:name="_Toc52384541"/>
+      <w:bookmarkStart w:id="1" w:name="_Toc52548968"/>
       <w:r>
         <w:rPr>
           <w:color w:val="808080" w:themeColor="background1" w:themeShade="80"/>
@@ -3469,7 +3895,7 @@
           <w:szCs w:val="44"/>
         </w:rPr>
       </w:pPr>
-      <w:bookmarkStart w:id="2" w:name="_Toc52384542"/>
+      <w:bookmarkStart w:id="2" w:name="_Toc52548969"/>
       <w:r>
         <w:rPr>
           <w:color w:val="808080" w:themeColor="background1" w:themeShade="80"/>
@@ -3529,7 +3955,7 @@
           <w:szCs w:val="32"/>
         </w:rPr>
       </w:pPr>
-      <w:bookmarkStart w:id="3" w:name="_Toc52384543"/>
+      <w:bookmarkStart w:id="3" w:name="_Toc52548970"/>
       <w:r>
         <w:rPr>
           <w:color w:val="808080" w:themeColor="background1" w:themeShade="80"/>
@@ -3711,7 +4137,7 @@
           <w:szCs w:val="32"/>
         </w:rPr>
       </w:pPr>
-      <w:bookmarkStart w:id="4" w:name="_Toc52384544"/>
+      <w:bookmarkStart w:id="4" w:name="_Toc52548971"/>
       <w:r>
         <w:rPr>
           <w:color w:val="808080" w:themeColor="background1" w:themeShade="80"/>
@@ -3886,7 +4312,7 @@
           <w:szCs w:val="32"/>
         </w:rPr>
       </w:pPr>
-      <w:bookmarkStart w:id="5" w:name="_Toc52384545"/>
+      <w:bookmarkStart w:id="5" w:name="_Toc52548972"/>
       <w:r>
         <w:rPr>
           <w:color w:val="808080" w:themeColor="background1" w:themeShade="80"/>
@@ -4114,7 +4540,7 @@
           <w:szCs w:val="24"/>
         </w:rPr>
       </w:pPr>
-      <w:bookmarkStart w:id="6" w:name="_Toc52297380"/>
+      <w:bookmarkStart w:id="6" w:name="_Toc52545587"/>
       <w:r>
         <w:rPr>
           <w:color w:val="365F91" w:themeColor="accent1" w:themeShade="BF"/>
@@ -4278,7 +4704,7 @@
           <w:szCs w:val="24"/>
         </w:rPr>
       </w:pPr>
-      <w:bookmarkStart w:id="7" w:name="_Toc52297381"/>
+      <w:bookmarkStart w:id="7" w:name="_Toc52545588"/>
       <w:r>
         <w:rPr>
           <w:color w:val="365F91" w:themeColor="accent1" w:themeShade="BF"/>
@@ -4446,20 +4872,120 @@
     </w:p>
     <w:p>
       <w:pPr>
+        <w:keepNext/>
         <w:jc w:val="center"/>
-        <w:rPr>
+      </w:pPr>
+      <w:r>
+        <w:rPr>
+          <w:noProof/>
           <w:sz w:val="40"/>
           <w:szCs w:val="40"/>
         </w:rPr>
-      </w:pPr>
-      <w:r>
-        <w:rPr>
-          <w:sz w:val="40"/>
-          <w:szCs w:val="40"/>
-          <w:highlight w:val="yellow"/>
-        </w:rPr>
-        <w:t>ILUSTRACION 3!!!!!!!!!!!!!!!!!</w:t>
-      </w:r>
+        <w:lastRenderedPageBreak/>
+        <w:drawing>
+          <wp:inline distT="0" distB="0" distL="0" distR="0">
+            <wp:extent cx="3500798" cy="2413591"/>
+            <wp:effectExtent l="0" t="0" r="0" b="0"/>
+            <wp:docPr id="4" name="Imagen 4" descr="Diagrama&#10;&#10;Descripción generada automáticamente"/>
+            <wp:cNvGraphicFramePr>
+              <a:graphicFrameLocks xmlns:a="http://schemas.openxmlformats.org/drawingml/2006/main" noChangeAspect="1"/>
+            </wp:cNvGraphicFramePr>
+            <a:graphic xmlns:a="http://schemas.openxmlformats.org/drawingml/2006/main">
+              <a:graphicData uri="http://schemas.openxmlformats.org/drawingml/2006/picture">
+                <pic:pic xmlns:pic="http://schemas.openxmlformats.org/drawingml/2006/picture">
+                  <pic:nvPicPr>
+                    <pic:cNvPr id="4" name="variables-linguisticas.png"/>
+                    <pic:cNvPicPr/>
+                  </pic:nvPicPr>
+                  <pic:blipFill>
+                    <a:blip r:embed="rId12">
+                      <a:extLst>
+                        <a:ext uri="{28A0092B-C50C-407E-A947-70E740481C1C}">
+                          <a14:useLocalDpi xmlns:a14="http://schemas.microsoft.com/office/drawing/2010/main" val="0"/>
+                        </a:ext>
+                      </a:extLst>
+                    </a:blip>
+                    <a:stretch>
+                      <a:fillRect/>
+                    </a:stretch>
+                  </pic:blipFill>
+                  <pic:spPr>
+                    <a:xfrm>
+                      <a:off x="0" y="0"/>
+                      <a:ext cx="3518435" cy="2425751"/>
+                    </a:xfrm>
+                    <a:prstGeom prst="rect">
+                      <a:avLst/>
+                    </a:prstGeom>
+                  </pic:spPr>
+                </pic:pic>
+              </a:graphicData>
+            </a:graphic>
+          </wp:inline>
+        </w:drawing>
+      </w:r>
+    </w:p>
+    <w:p>
+      <w:pPr>
+        <w:pStyle w:val="Descripcin"/>
+        <w:jc w:val="center"/>
+        <w:rPr>
+          <w:sz w:val="24"/>
+          <w:szCs w:val="24"/>
+        </w:rPr>
+      </w:pPr>
+      <w:bookmarkStart w:id="8" w:name="_Toc52545589"/>
+      <w:r>
+        <w:rPr>
+          <w:sz w:val="24"/>
+          <w:szCs w:val="24"/>
+        </w:rPr>
+        <w:t xml:space="preserve">Ilustración </w:t>
+      </w:r>
+      <w:r>
+        <w:rPr>
+          <w:sz w:val="24"/>
+          <w:szCs w:val="24"/>
+        </w:rPr>
+        <w:fldChar w:fldCharType="begin"/>
+      </w:r>
+      <w:r>
+        <w:rPr>
+          <w:sz w:val="24"/>
+          <w:szCs w:val="24"/>
+        </w:rPr>
+        <w:instrText xml:space="preserve"> SEQ Ilustración \* ARABIC </w:instrText>
+      </w:r>
+      <w:r>
+        <w:rPr>
+          <w:sz w:val="24"/>
+          <w:szCs w:val="24"/>
+        </w:rPr>
+        <w:fldChar w:fldCharType="separate"/>
+      </w:r>
+      <w:r>
+        <w:rPr>
+          <w:noProof/>
+          <w:sz w:val="24"/>
+          <w:szCs w:val="24"/>
+        </w:rPr>
+        <w:t>3</w:t>
+      </w:r>
+      <w:r>
+        <w:rPr>
+          <w:sz w:val="24"/>
+          <w:szCs w:val="24"/>
+        </w:rPr>
+        <w:fldChar w:fldCharType="end"/>
+      </w:r>
+      <w:r>
+        <w:rPr>
+          <w:sz w:val="24"/>
+          <w:szCs w:val="24"/>
+        </w:rPr>
+        <w:t>. Variable difusa con sus etiquetas lingüísticas</w:t>
+      </w:r>
+      <w:bookmarkEnd w:id="8"/>
     </w:p>
     <w:p>
       <w:pPr>
@@ -4539,14 +5065,14 @@
           <w:color w:val="808080" w:themeColor="background1" w:themeShade="80"/>
         </w:rPr>
       </w:pPr>
-      <w:bookmarkStart w:id="8" w:name="_Toc52384546"/>
+      <w:bookmarkStart w:id="9" w:name="_Toc52548973"/>
       <w:r>
         <w:rPr>
           <w:color w:val="808080" w:themeColor="background1" w:themeShade="80"/>
         </w:rPr>
         <w:t>2.3.1- Operadores</w:t>
       </w:r>
-      <w:bookmarkEnd w:id="8"/>
+      <w:bookmarkEnd w:id="9"/>
     </w:p>
     <w:p/>
     <w:p>
@@ -6139,29 +6665,7 @@
             <w:sz w:val="24"/>
             <w:szCs w:val="24"/>
           </w:rPr>
-          <m:t>m</m:t>
-        </m:r>
-        <m:r>
-          <m:rPr>
-            <m:sty m:val="p"/>
-          </m:rPr>
-          <w:rPr>
-            <w:rFonts w:ascii="Cambria Math" w:hAnsi="Cambria Math"/>
-            <w:sz w:val="24"/>
-            <w:szCs w:val="24"/>
-          </w:rPr>
-          <m:t>ax</m:t>
-        </m:r>
-        <m:r>
-          <m:rPr>
-            <m:sty m:val="p"/>
-          </m:rPr>
-          <w:rPr>
-            <w:rFonts w:ascii="Cambria Math" w:hAnsi="Cambria Math"/>
-            <w:sz w:val="24"/>
-            <w:szCs w:val="24"/>
-          </w:rPr>
-          <m:t>⁡</m:t>
+          <m:t>max⁡</m:t>
         </m:r>
         <m:r>
           <w:rPr>
@@ -6364,39 +6868,7 @@
             <w:sz w:val="24"/>
             <w:szCs w:val="24"/>
           </w:rPr>
-          <m:t>(</m:t>
-        </m:r>
-        <m:r>
-          <w:rPr>
-            <w:rFonts w:ascii="Cambria Math" w:hAnsi="Cambria Math"/>
-            <w:sz w:val="24"/>
-            <w:szCs w:val="24"/>
-          </w:rPr>
-          <m:t>1,</m:t>
-        </m:r>
-        <m:r>
-          <w:rPr>
-            <w:rFonts w:ascii="Cambria Math" w:hAnsi="Cambria Math"/>
-            <w:sz w:val="24"/>
-            <w:szCs w:val="24"/>
-          </w:rPr>
-          <m:t>x</m:t>
-        </m:r>
-        <m:r>
-          <w:rPr>
-            <w:rFonts w:ascii="Cambria Math" w:hAnsi="Cambria Math"/>
-            <w:sz w:val="24"/>
-            <w:szCs w:val="24"/>
-          </w:rPr>
-          <m:t>+</m:t>
-        </m:r>
-        <m:r>
-          <w:rPr>
-            <w:rFonts w:ascii="Cambria Math" w:hAnsi="Cambria Math"/>
-            <w:sz w:val="24"/>
-            <w:szCs w:val="24"/>
-          </w:rPr>
-          <m:t>y)</m:t>
+          <m:t>(1,x+y)</m:t>
         </m:r>
       </m:oMath>
     </w:p>
@@ -6466,23 +6938,7 @@
             <w:sz w:val="24"/>
             <w:szCs w:val="24"/>
           </w:rPr>
-          <m:t>c: [0,1]</m:t>
-        </m:r>
-        <m:r>
-          <w:rPr>
-            <w:rFonts w:ascii="Cambria Math" w:hAnsi="Cambria Math"/>
-            <w:sz w:val="24"/>
-            <w:szCs w:val="24"/>
-          </w:rPr>
-          <m:t xml:space="preserve"> </m:t>
-        </m:r>
-        <m:r>
-          <w:rPr>
-            <w:rFonts w:ascii="Cambria Math" w:hAnsi="Cambria Math"/>
-            <w:sz w:val="24"/>
-            <w:szCs w:val="24"/>
-          </w:rPr>
-          <m:t>→[0,1]</m:t>
+          <m:t>c: [0,1] →[0,1]</m:t>
         </m:r>
       </m:oMath>
       <w:r>
@@ -6576,15 +7032,7 @@
             <w:sz w:val="24"/>
             <w:szCs w:val="24"/>
           </w:rPr>
-          <m:t>=0</m:t>
-        </m:r>
-        <m:r>
-          <w:rPr>
-            <w:rFonts w:ascii="Cambria Math" w:hAnsi="Cambria Math"/>
-            <w:sz w:val="24"/>
-            <w:szCs w:val="24"/>
-          </w:rPr>
-          <m:t xml:space="preserve"> </m:t>
+          <m:t xml:space="preserve">=0 </m:t>
         </m:r>
       </m:oMath>
     </w:p>
@@ -6640,15 +7088,7 @@
             <w:sz w:val="24"/>
             <w:szCs w:val="24"/>
           </w:rPr>
-          <m:t>≤</m:t>
-        </m:r>
-        <m:r>
-          <w:rPr>
-            <w:rFonts w:ascii="Cambria Math" w:hAnsi="Cambria Math"/>
-            <w:sz w:val="24"/>
-            <w:szCs w:val="24"/>
-          </w:rPr>
-          <m:t>c</m:t>
+          <m:t>≤c</m:t>
         </m:r>
         <m:d>
           <m:dPr>
@@ -6960,7 +7400,6 @@
           <w:sz w:val="24"/>
           <w:szCs w:val="24"/>
         </w:rPr>
-        <w:lastRenderedPageBreak/>
         <w:t xml:space="preserve">Cuando una negación es estricta e involutiva se dice que es una negación fuerte. Así, dado un conjunto A, su complementario es </w:t>
       </w:r>
       <m:oMath>
@@ -7023,15 +7462,7 @@
                 <w:sz w:val="24"/>
                 <w:szCs w:val="24"/>
               </w:rPr>
-              <m:t xml:space="preserve">c( </m:t>
-            </m:r>
-            <m:r>
-              <w:rPr>
-                <w:rFonts w:ascii="Cambria Math" w:hAnsi="Cambria Math"/>
-                <w:sz w:val="24"/>
-                <w:szCs w:val="24"/>
-              </w:rPr>
-              <m:t>μ</m:t>
+              <m:t>c( μ</m:t>
             </m:r>
           </m:e>
           <m:sub>
@@ -7102,6 +7533,7 @@
           <w:color w:val="808080" w:themeColor="background1" w:themeShade="80"/>
         </w:rPr>
       </w:pPr>
+      <w:bookmarkStart w:id="10" w:name="_Toc52548974"/>
       <w:r>
         <w:rPr>
           <w:rFonts w:eastAsiaTheme="minorEastAsia"/>
@@ -7110,6 +7542,7 @@
         </w:rPr>
         <w:t>2.3.2.- Implicación</w:t>
       </w:r>
+      <w:bookmarkEnd w:id="10"/>
     </w:p>
     <w:p/>
     <w:p>
@@ -7160,18 +7593,7 @@
             <w:sz w:val="24"/>
             <w:szCs w:val="24"/>
           </w:rPr>
-          <m:t xml:space="preserve"> </m:t>
-        </m:r>
-        <m:r>
-          <m:rPr>
-            <m:sty m:val="p"/>
-          </m:rPr>
-          <w:rPr>
-            <w:rFonts w:ascii="Cambria Math" w:hAnsi="Cambria Math"/>
-            <w:sz w:val="24"/>
-            <w:szCs w:val="24"/>
-          </w:rPr>
-          <m:t>R(u,v)</m:t>
+          <m:t xml:space="preserve"> R(u,v)</m:t>
         </m:r>
       </m:oMath>
       <w:r>
@@ -7317,23 +7739,7 @@
                 <w:sz w:val="24"/>
                 <w:szCs w:val="24"/>
               </w:rPr>
-              <m:t>A</m:t>
-            </m:r>
-            <m:r>
-              <w:rPr>
-                <w:rFonts w:ascii="Cambria Math" w:hAnsi="Cambria Math" w:cs="Cambria Math"/>
-                <w:sz w:val="24"/>
-                <w:szCs w:val="24"/>
-              </w:rPr>
-              <m:t>→</m:t>
-            </m:r>
-            <m:r>
-              <w:rPr>
-                <w:rFonts w:ascii="Cambria Math" w:hAnsi="Cambria Math" w:cs="Cambria Math"/>
-                <w:sz w:val="24"/>
-                <w:szCs w:val="24"/>
-              </w:rPr>
-              <m:t>B</m:t>
+              <m:t>A→B</m:t>
             </m:r>
           </m:sub>
         </m:sSub>
@@ -7360,23 +7766,7 @@
           <w:sz w:val="24"/>
           <w:szCs w:val="24"/>
         </w:rPr>
-        <w:t>Y a partir de esa función podemos construir una matriz R que represente la Re</w:t>
-      </w:r>
-      <w:r>
-        <w:rPr>
-          <w:rFonts w:eastAsiaTheme="minorEastAsia"/>
-          <w:sz w:val="24"/>
-          <w:szCs w:val="24"/>
-        </w:rPr>
-        <w:t>g</w:t>
-      </w:r>
-      <w:r>
-        <w:rPr>
-          <w:rFonts w:eastAsiaTheme="minorEastAsia"/>
-          <w:sz w:val="24"/>
-          <w:szCs w:val="24"/>
-        </w:rPr>
-        <w:t>la.</w:t>
+        <w:t>Y a partir de esa función podemos construir una matriz R que represente la Regla.</w:t>
       </w:r>
     </w:p>
     <w:p>
@@ -7403,47 +7793,7 @@
             <w:sz w:val="24"/>
             <w:szCs w:val="24"/>
           </w:rPr>
-          <m:t>I</m:t>
-        </m:r>
-        <m:r>
-          <w:rPr>
-            <w:rFonts w:ascii="Cambria Math" w:hAnsi="Cambria Math"/>
-            <w:sz w:val="24"/>
-            <w:szCs w:val="24"/>
-          </w:rPr>
-          <m:t>: [0,1]</m:t>
-        </m:r>
-        <m:r>
-          <w:rPr>
-            <w:rFonts w:ascii="Cambria Math" w:hAnsi="Cambria Math"/>
-            <w:sz w:val="24"/>
-            <w:szCs w:val="24"/>
-          </w:rPr>
-          <m:t>x</m:t>
-        </m:r>
-        <m:r>
-          <w:rPr>
-            <w:rFonts w:ascii="Cambria Math" w:hAnsi="Cambria Math"/>
-            <w:sz w:val="24"/>
-            <w:szCs w:val="24"/>
-          </w:rPr>
-          <m:t>[0,1]</m:t>
-        </m:r>
-        <m:r>
-          <w:rPr>
-            <w:rFonts w:ascii="Cambria Math" w:hAnsi="Cambria Math"/>
-            <w:sz w:val="24"/>
-            <w:szCs w:val="24"/>
-          </w:rPr>
-          <m:t xml:space="preserve"> </m:t>
-        </m:r>
-        <m:r>
-          <w:rPr>
-            <w:rFonts w:ascii="Cambria Math" w:hAnsi="Cambria Math"/>
-            <w:sz w:val="24"/>
-            <w:szCs w:val="24"/>
-          </w:rPr>
-          <m:t>→[0,1]</m:t>
+          <m:t>I: [0,1]x[0,1] →[0,1]</m:t>
         </m:r>
       </m:oMath>
       <w:r>
@@ -7476,95 +7826,7 @@
             <w:sz w:val="24"/>
             <w:szCs w:val="24"/>
           </w:rPr>
-          <m:t>Si x</m:t>
-        </m:r>
-        <m:r>
-          <w:rPr>
-            <w:rFonts w:ascii="Cambria Math" w:hAnsi="Cambria Math"/>
-            <w:sz w:val="24"/>
-            <w:szCs w:val="24"/>
-          </w:rPr>
-          <m:t>≤</m:t>
-        </m:r>
-        <m:r>
-          <w:rPr>
-            <w:rFonts w:ascii="Cambria Math" w:hAnsi="Cambria Math"/>
-            <w:sz w:val="24"/>
-            <w:szCs w:val="24"/>
-          </w:rPr>
-          <m:t>z entonces</m:t>
-        </m:r>
-        <m:r>
-          <w:rPr>
-            <w:rFonts w:ascii="Cambria Math" w:hAnsi="Cambria Math"/>
-            <w:sz w:val="24"/>
-            <w:szCs w:val="24"/>
-          </w:rPr>
-          <m:t xml:space="preserve"> </m:t>
-        </m:r>
-        <m:r>
-          <w:rPr>
-            <w:rFonts w:ascii="Cambria Math" w:hAnsi="Cambria Math"/>
-            <w:sz w:val="24"/>
-            <w:szCs w:val="24"/>
-          </w:rPr>
-          <m:t>I(</m:t>
-        </m:r>
-        <m:r>
-          <w:rPr>
-            <w:rFonts w:ascii="Cambria Math" w:hAnsi="Cambria Math"/>
-            <w:sz w:val="24"/>
-            <w:szCs w:val="24"/>
-          </w:rPr>
-          <m:t>x</m:t>
-        </m:r>
-        <m:r>
-          <w:rPr>
-            <w:rFonts w:ascii="Cambria Math" w:hAnsi="Cambria Math"/>
-            <w:sz w:val="24"/>
-            <w:szCs w:val="24"/>
-          </w:rPr>
-          <m:t>,y)</m:t>
-        </m:r>
-        <m:r>
-          <w:rPr>
-            <w:rFonts w:ascii="Cambria Math" w:hAnsi="Cambria Math"/>
-            <w:sz w:val="24"/>
-            <w:szCs w:val="24"/>
-          </w:rPr>
-          <m:t>≥</m:t>
-        </m:r>
-        <m:r>
-          <w:rPr>
-            <w:rFonts w:ascii="Cambria Math" w:hAnsi="Cambria Math"/>
-            <w:sz w:val="24"/>
-            <w:szCs w:val="24"/>
-          </w:rPr>
-          <m:t>I(z,</m:t>
-        </m:r>
-        <m:r>
-          <w:rPr>
-            <w:rFonts w:ascii="Cambria Math" w:hAnsi="Cambria Math"/>
-            <w:sz w:val="24"/>
-            <w:szCs w:val="24"/>
-          </w:rPr>
-          <m:t>y</m:t>
-        </m:r>
-        <m:r>
-          <w:rPr>
-            <w:rFonts w:ascii="Cambria Math" w:hAnsi="Cambria Math"/>
-            <w:sz w:val="24"/>
-            <w:szCs w:val="24"/>
-          </w:rPr>
-          <m:t>)</m:t>
-        </m:r>
-        <m:r>
-          <w:rPr>
-            <w:rFonts w:ascii="Cambria Math" w:hAnsi="Cambria Math"/>
-            <w:sz w:val="24"/>
-            <w:szCs w:val="24"/>
-          </w:rPr>
-          <m:t xml:space="preserve"> </m:t>
+          <m:t xml:space="preserve">Si x≤z entonces I(x,y)≥I(z,y) </m:t>
         </m:r>
       </m:oMath>
     </w:p>
@@ -7588,63 +7850,7 @@
             <w:sz w:val="24"/>
             <w:szCs w:val="24"/>
           </w:rPr>
-          <m:t xml:space="preserve">Si </m:t>
-        </m:r>
-        <m:r>
-          <w:rPr>
-            <w:rFonts w:ascii="Cambria Math" w:hAnsi="Cambria Math"/>
-            <w:sz w:val="24"/>
-            <w:szCs w:val="24"/>
-          </w:rPr>
-          <m:t>y</m:t>
-        </m:r>
-        <m:r>
-          <w:rPr>
-            <w:rFonts w:ascii="Cambria Math" w:hAnsi="Cambria Math"/>
-            <w:sz w:val="24"/>
-            <w:szCs w:val="24"/>
-          </w:rPr>
-          <m:t>≤</m:t>
-        </m:r>
-        <m:r>
-          <w:rPr>
-            <w:rFonts w:ascii="Cambria Math" w:hAnsi="Cambria Math"/>
-            <w:sz w:val="24"/>
-            <w:szCs w:val="24"/>
-          </w:rPr>
-          <m:t>t</m:t>
-        </m:r>
-        <m:r>
-          <w:rPr>
-            <w:rFonts w:ascii="Cambria Math" w:hAnsi="Cambria Math"/>
-            <w:sz w:val="24"/>
-            <w:szCs w:val="24"/>
-          </w:rPr>
-          <m:t xml:space="preserve"> entonces I(x,y)≤I(</m:t>
-        </m:r>
-        <m:r>
-          <w:rPr>
-            <w:rFonts w:ascii="Cambria Math" w:hAnsi="Cambria Math"/>
-            <w:sz w:val="24"/>
-            <w:szCs w:val="24"/>
-          </w:rPr>
-          <m:t>x</m:t>
-        </m:r>
-        <m:r>
-          <w:rPr>
-            <w:rFonts w:ascii="Cambria Math" w:hAnsi="Cambria Math"/>
-            <w:sz w:val="24"/>
-            <w:szCs w:val="24"/>
-          </w:rPr>
-          <m:t>,</m:t>
-        </m:r>
-        <m:r>
-          <w:rPr>
-            <w:rFonts w:ascii="Cambria Math" w:hAnsi="Cambria Math"/>
-            <w:sz w:val="24"/>
-            <w:szCs w:val="24"/>
-          </w:rPr>
-          <m:t>t</m:t>
+          <m:t>Si y≤t entonces I(x,y)≤I(x,t</m:t>
         </m:r>
         <m:r>
           <w:rPr>
@@ -7696,23 +7902,7 @@
                 <w:sz w:val="24"/>
                 <w:szCs w:val="24"/>
               </w:rPr>
-              <m:t>0</m:t>
-            </m:r>
-            <m:r>
-              <w:rPr>
-                <w:rFonts w:ascii="Cambria Math" w:hAnsi="Cambria Math"/>
-                <w:sz w:val="24"/>
-                <w:szCs w:val="24"/>
-              </w:rPr>
-              <m:t>,</m:t>
-            </m:r>
-            <m:r>
-              <w:rPr>
-                <w:rFonts w:ascii="Cambria Math" w:hAnsi="Cambria Math"/>
-                <w:sz w:val="24"/>
-                <w:szCs w:val="24"/>
-              </w:rPr>
-              <m:t>x</m:t>
+              <m:t>0,x</m:t>
             </m:r>
           </m:e>
         </m:d>
@@ -7766,15 +7956,7 @@
                 <w:sz w:val="24"/>
                 <w:szCs w:val="24"/>
               </w:rPr>
-              <m:t>x,</m:t>
-            </m:r>
-            <m:r>
-              <w:rPr>
-                <w:rFonts w:ascii="Cambria Math" w:hAnsi="Cambria Math"/>
-                <w:sz w:val="24"/>
-                <w:szCs w:val="24"/>
-              </w:rPr>
-              <m:t>1</m:t>
+              <m:t>x,1</m:t>
             </m:r>
           </m:e>
         </m:d>
@@ -7828,23 +8010,7 @@
                 <w:sz w:val="24"/>
                 <w:szCs w:val="24"/>
               </w:rPr>
-              <m:t>1</m:t>
-            </m:r>
-            <m:r>
-              <w:rPr>
-                <w:rFonts w:ascii="Cambria Math" w:hAnsi="Cambria Math"/>
-                <w:sz w:val="24"/>
-                <w:szCs w:val="24"/>
-              </w:rPr>
-              <m:t>,</m:t>
-            </m:r>
-            <m:r>
-              <w:rPr>
-                <w:rFonts w:ascii="Cambria Math" w:hAnsi="Cambria Math"/>
-                <w:sz w:val="24"/>
-                <w:szCs w:val="24"/>
-              </w:rPr>
-              <m:t>0</m:t>
+              <m:t>1,0</m:t>
             </m:r>
           </m:e>
         </m:d>
@@ -7873,6 +8039,7 @@
           <w:sz w:val="24"/>
           <w:szCs w:val="24"/>
         </w:rPr>
+        <w:lastRenderedPageBreak/>
         <w:t>Estos son algunos de los operadores de implicación más utilizados:</w:t>
       </w:r>
     </w:p>
@@ -7960,15 +8127,7 @@
                 <w:sz w:val="24"/>
                 <w:szCs w:val="24"/>
               </w:rPr>
-              <m:t>A→</m:t>
-            </m:r>
-            <m:r>
-              <w:rPr>
-                <w:rFonts w:ascii="Cambria Math" w:hAnsi="Cambria Math" w:cs="Cambria Math"/>
-                <w:sz w:val="24"/>
-                <w:szCs w:val="24"/>
-              </w:rPr>
-              <m:t>B</m:t>
+              <m:t>A→B</m:t>
             </m:r>
           </m:sub>
         </m:sSub>
@@ -8040,15 +8199,7 @@
             <w:sz w:val="24"/>
             <w:szCs w:val="24"/>
           </w:rPr>
-          <m:t>(x))</m:t>
-        </m:r>
-        <m:r>
-          <w:rPr>
-            <w:rFonts w:ascii="Cambria Math" w:eastAsiaTheme="minorEastAsia" w:hAnsi="Cambria Math"/>
-            <w:sz w:val="24"/>
-            <w:szCs w:val="24"/>
-          </w:rPr>
-          <m:t>∪</m:t>
+          <m:t>(x))∪</m:t>
         </m:r>
         <m:sSub>
           <m:sSubPr>
@@ -8088,23 +8239,7 @@
             <w:sz w:val="24"/>
             <w:szCs w:val="24"/>
           </w:rPr>
-          <m:t>(</m:t>
-        </m:r>
-        <m:r>
-          <w:rPr>
-            <w:rFonts w:ascii="Cambria Math" w:eastAsiaTheme="minorEastAsia" w:hAnsi="Cambria Math"/>
-            <w:sz w:val="24"/>
-            <w:szCs w:val="24"/>
-          </w:rPr>
-          <m:t>y</m:t>
-        </m:r>
-        <m:r>
-          <w:rPr>
-            <w:rFonts w:ascii="Cambria Math" w:eastAsiaTheme="minorEastAsia" w:hAnsi="Cambria Math"/>
-            <w:sz w:val="24"/>
-            <w:szCs w:val="24"/>
-          </w:rPr>
-          <m:t>)</m:t>
+          <m:t>(y)</m:t>
         </m:r>
       </m:oMath>
     </w:p>
@@ -8341,15 +8476,7 @@
                 <w:sz w:val="24"/>
                 <w:szCs w:val="24"/>
               </w:rPr>
-              <m:t>A→</m:t>
-            </m:r>
-            <m:r>
-              <w:rPr>
-                <w:rFonts w:ascii="Cambria Math" w:hAnsi="Cambria Math" w:cs="Cambria Math"/>
-                <w:sz w:val="24"/>
-                <w:szCs w:val="24"/>
-              </w:rPr>
-              <m:t>B</m:t>
+              <m:t>A→B</m:t>
             </m:r>
           </m:sub>
         </m:sSub>
@@ -8421,15 +8548,7 @@
             <w:sz w:val="24"/>
             <w:szCs w:val="24"/>
           </w:rPr>
-          <m:t>(x)</m:t>
-        </m:r>
-        <m:r>
-          <w:rPr>
-            <w:rFonts w:ascii="Cambria Math" w:eastAsiaTheme="minorEastAsia" w:hAnsi="Cambria Math"/>
-            <w:sz w:val="24"/>
-            <w:szCs w:val="24"/>
-          </w:rPr>
-          <m:t>∩</m:t>
+          <m:t>(x)∩</m:t>
         </m:r>
         <m:sSub>
           <m:sSubPr>
@@ -8469,23 +8588,7 @@
             <w:sz w:val="24"/>
             <w:szCs w:val="24"/>
           </w:rPr>
-          <m:t>(</m:t>
-        </m:r>
-        <m:r>
-          <w:rPr>
-            <w:rFonts w:ascii="Cambria Math" w:eastAsiaTheme="minorEastAsia" w:hAnsi="Cambria Math"/>
-            <w:sz w:val="24"/>
-            <w:szCs w:val="24"/>
-          </w:rPr>
-          <m:t>y</m:t>
-        </m:r>
-        <m:r>
-          <w:rPr>
-            <w:rFonts w:ascii="Cambria Math" w:eastAsiaTheme="minorEastAsia" w:hAnsi="Cambria Math"/>
-            <w:sz w:val="24"/>
-            <w:szCs w:val="24"/>
-          </w:rPr>
-          <m:t>)</m:t>
+          <m:t>(y)</m:t>
         </m:r>
       </m:oMath>
     </w:p>
@@ -8579,15 +8682,7 @@
                 <w:sz w:val="24"/>
                 <w:szCs w:val="24"/>
               </w:rPr>
-              <m:t>A→</m:t>
-            </m:r>
-            <m:r>
-              <w:rPr>
-                <w:rFonts w:ascii="Cambria Math" w:hAnsi="Cambria Math" w:cs="Cambria Math"/>
-                <w:sz w:val="24"/>
-                <w:szCs w:val="24"/>
-              </w:rPr>
-              <m:t>B</m:t>
+              <m:t>A→B</m:t>
             </m:r>
           </m:sub>
         </m:sSub>
@@ -8667,23 +8762,7 @@
             <w:sz w:val="24"/>
             <w:szCs w:val="24"/>
           </w:rPr>
-          <m:t>(x))</m:t>
-        </m:r>
-        <m:r>
-          <w:rPr>
-            <w:rFonts w:ascii="Cambria Math" w:eastAsiaTheme="minorEastAsia" w:hAnsi="Cambria Math"/>
-            <w:sz w:val="24"/>
-            <w:szCs w:val="24"/>
-          </w:rPr>
-          <m:t>∪</m:t>
-        </m:r>
-        <m:r>
-          <w:rPr>
-            <w:rFonts w:ascii="Cambria Math" w:eastAsiaTheme="minorEastAsia" w:hAnsi="Cambria Math"/>
-            <w:sz w:val="24"/>
-            <w:szCs w:val="24"/>
-          </w:rPr>
-          <m:t>(</m:t>
+          <m:t>(x))∪(</m:t>
         </m:r>
         <m:sSub>
           <m:sSubPr>
@@ -8889,15 +8968,7 @@
                 <w:sz w:val="24"/>
                 <w:szCs w:val="24"/>
               </w:rPr>
-              <m:t>A→</m:t>
-            </m:r>
-            <m:r>
-              <w:rPr>
-                <w:rFonts w:ascii="Cambria Math" w:hAnsi="Cambria Math" w:cs="Cambria Math"/>
-                <w:sz w:val="24"/>
-                <w:szCs w:val="24"/>
-              </w:rPr>
-              <m:t>B</m:t>
+              <m:t>A→B</m:t>
             </m:r>
           </m:sub>
         </m:sSub>
@@ -9031,23 +9102,7 @@
             <w:sz w:val="24"/>
             <w:szCs w:val="24"/>
           </w:rPr>
-          <m:t>(</m:t>
-        </m:r>
-        <m:r>
-          <w:rPr>
-            <w:rFonts w:ascii="Cambria Math" w:eastAsiaTheme="minorEastAsia" w:hAnsi="Cambria Math"/>
-            <w:sz w:val="24"/>
-            <w:szCs w:val="24"/>
-          </w:rPr>
-          <m:t>y</m:t>
-        </m:r>
-        <m:r>
-          <w:rPr>
-            <w:rFonts w:ascii="Cambria Math" w:eastAsiaTheme="minorEastAsia" w:hAnsi="Cambria Math"/>
-            <w:sz w:val="24"/>
-            <w:szCs w:val="24"/>
-          </w:rPr>
-          <m:t>)</m:t>
+          <m:t>(y)</m:t>
         </m:r>
       </m:oMath>
     </w:p>
@@ -9066,12 +9121,14 @@
           <w:color w:val="808080" w:themeColor="background1" w:themeShade="80"/>
         </w:rPr>
       </w:pPr>
+      <w:bookmarkStart w:id="11" w:name="_Toc52548975"/>
       <w:r>
         <w:rPr>
           <w:color w:val="808080" w:themeColor="background1" w:themeShade="80"/>
         </w:rPr>
         <w:t>2.3.3.- Reglas Difusas</w:t>
       </w:r>
+      <w:bookmarkEnd w:id="11"/>
     </w:p>
     <w:p>
       <w:r>
@@ -9240,7 +9297,6 @@
           <w:sz w:val="24"/>
           <w:szCs w:val="24"/>
         </w:rPr>
-        <w:lastRenderedPageBreak/>
         <w:tab/>
         <w:t>Existen distintos tipos de reglas difusas:</w:t>
       </w:r>
@@ -10390,25 +10446,7 @@
           <w:sz w:val="24"/>
           <w:szCs w:val="24"/>
         </w:rPr>
-        <w:t xml:space="preserve"> son las etiquetas lingü</w:t>
-      </w:r>
-      <w:proofErr w:type="spellStart"/>
-      <w:r>
-        <w:rPr>
-          <w:rFonts w:eastAsiaTheme="minorEastAsia"/>
-          <w:sz w:val="24"/>
-          <w:szCs w:val="24"/>
-        </w:rPr>
-        <w:t>ísticas</w:t>
-      </w:r>
-      <w:proofErr w:type="spellEnd"/>
-      <w:r>
-        <w:rPr>
-          <w:rFonts w:eastAsiaTheme="minorEastAsia"/>
-          <w:sz w:val="24"/>
-          <w:szCs w:val="24"/>
-        </w:rPr>
-        <w:t xml:space="preserve"> de las variables e Y es la variable de salida que indica a cuál de las clases </w:t>
+        <w:t xml:space="preserve"> son las etiquetas lingüísticas de las variables e Y es la variable de salida que indica a cuál de las clases </w:t>
       </w:r>
       <m:oMath>
         <m:sSub>
@@ -10450,15 +10488,7 @@
           <w:sz w:val="24"/>
           <w:szCs w:val="24"/>
         </w:rPr>
-        <w:t xml:space="preserve"> del conjunto de clases pertenece el ejemplo</w:t>
-      </w:r>
-      <w:r>
-        <w:rPr>
-          <w:rFonts w:eastAsiaTheme="minorEastAsia"/>
-          <w:sz w:val="24"/>
-          <w:szCs w:val="24"/>
-        </w:rPr>
-        <w:t xml:space="preserve"> y </w:t>
+        <w:t xml:space="preserve"> del conjunto de clases pertenece el ejemplo y </w:t>
       </w:r>
       <m:oMath>
         <m:sSup>
@@ -10966,6 +10996,7 @@
           <w:sz w:val="24"/>
           <w:szCs w:val="24"/>
         </w:rPr>
+        <w:lastRenderedPageBreak/>
         <w:t xml:space="preserve">Donde </w:t>
       </w:r>
       <m:oMath>
@@ -11154,15 +11185,7 @@
           <w:sz w:val="24"/>
           <w:szCs w:val="24"/>
         </w:rPr>
-        <w:t xml:space="preserve"> son las etiquetas lingüísticas de las variables</w:t>
-      </w:r>
-      <w:r>
-        <w:rPr>
-          <w:rFonts w:eastAsiaTheme="minorEastAsia"/>
-          <w:sz w:val="24"/>
-          <w:szCs w:val="24"/>
-        </w:rPr>
-        <w:t xml:space="preserve"> y el consecuente es un vector de pesos en el que cada </w:t>
+        <w:t xml:space="preserve"> son las etiquetas lingüísticas de las variables y el consecuente es un vector de pesos en el que cada </w:t>
       </w:r>
       <m:oMath>
         <m:sSubSup>
@@ -11256,16 +11279,7 @@
           <w:sz w:val="24"/>
           <w:szCs w:val="24"/>
         </w:rPr>
-        <w:t xml:space="preserve"> para </w:t>
-      </w:r>
-      <w:bookmarkStart w:id="9" w:name="_Toc52384548"/>
-      <w:r>
-        <w:rPr>
-          <w:rFonts w:eastAsiaTheme="minorEastAsia"/>
-          <w:sz w:val="24"/>
-          <w:szCs w:val="24"/>
-        </w:rPr>
-        <w:t xml:space="preserve">predecir la clase </w:t>
+        <w:t xml:space="preserve"> para predecir la clase </w:t>
       </w:r>
       <m:oMath>
         <m:sSub>
@@ -11319,49 +11333,6 @@
           <w:szCs w:val="24"/>
         </w:rPr>
       </w:pPr>
-      <w:bookmarkStart w:id="10" w:name="_GoBack"/>
-      <w:bookmarkEnd w:id="10"/>
-    </w:p>
-    <w:p>
-      <w:pPr>
-        <w:pStyle w:val="Ttulo1"/>
-        <w:rPr>
-          <w:color w:val="808080" w:themeColor="background1" w:themeShade="80"/>
-        </w:rPr>
-      </w:pPr>
-      <w:r>
-        <w:rPr>
-          <w:color w:val="808080" w:themeColor="background1" w:themeShade="80"/>
-        </w:rPr>
-        <w:t>2.</w:t>
-      </w:r>
-      <w:r>
-        <w:rPr>
-          <w:color w:val="808080" w:themeColor="background1" w:themeShade="80"/>
-        </w:rPr>
-        <w:t>4</w:t>
-      </w:r>
-      <w:r>
-        <w:rPr>
-          <w:color w:val="808080" w:themeColor="background1" w:themeShade="80"/>
-        </w:rPr>
-        <w:t xml:space="preserve">.- </w:t>
-      </w:r>
-      <w:proofErr w:type="spellStart"/>
-      <w:r>
-        <w:rPr>
-          <w:color w:val="808080" w:themeColor="background1" w:themeShade="80"/>
-        </w:rPr>
-        <w:t>Tuning</w:t>
-      </w:r>
-      <w:proofErr w:type="spellEnd"/>
-      <w:r>
-        <w:rPr>
-          <w:color w:val="808080" w:themeColor="background1" w:themeShade="80"/>
-        </w:rPr>
-        <w:t xml:space="preserve"> Local</w:t>
-      </w:r>
-      <w:bookmarkEnd w:id="9"/>
     </w:p>
     <w:p>
       <w:pPr>
@@ -11372,7 +11343,7 @@
           <w:szCs w:val="32"/>
         </w:rPr>
       </w:pPr>
-      <w:bookmarkStart w:id="11" w:name="_Toc52384549"/>
+      <w:bookmarkStart w:id="12" w:name="_Toc52548976"/>
       <w:r>
         <w:rPr>
           <w:color w:val="808080" w:themeColor="background1" w:themeShade="80"/>
@@ -11387,7 +11358,7 @@
           <w:sz w:val="32"/>
           <w:szCs w:val="32"/>
         </w:rPr>
-        <w:t>5</w:t>
+        <w:t>4</w:t>
       </w:r>
       <w:r>
         <w:rPr>
@@ -11397,41 +11368,43 @@
         </w:rPr>
         <w:t xml:space="preserve">.- </w:t>
       </w:r>
+      <w:proofErr w:type="spellStart"/>
       <w:r>
         <w:rPr>
           <w:color w:val="808080" w:themeColor="background1" w:themeShade="80"/>
           <w:sz w:val="32"/>
           <w:szCs w:val="32"/>
         </w:rPr>
-        <w:t>Sistemas de Clasificación Basados en Reglas Difusas</w:t>
-      </w:r>
-      <w:bookmarkEnd w:id="11"/>
-    </w:p>
-    <w:p>
-      <w:pPr>
-        <w:pStyle w:val="Ttulo2"/>
+        <w:t>Tuning</w:t>
+      </w:r>
+      <w:proofErr w:type="spellEnd"/>
+      <w:r>
         <w:rPr>
           <w:color w:val="808080" w:themeColor="background1" w:themeShade="80"/>
           <w:sz w:val="32"/>
           <w:szCs w:val="32"/>
         </w:rPr>
-      </w:pPr>
-      <w:bookmarkStart w:id="12" w:name="_Toc52384550"/>
-      <w:r>
+        <w:t xml:space="preserve"> Local</w:t>
+      </w:r>
+      <w:bookmarkEnd w:id="12"/>
+    </w:p>
+    <w:p>
+      <w:pPr>
+        <w:pStyle w:val="Ttulo2"/>
         <w:rPr>
           <w:color w:val="808080" w:themeColor="background1" w:themeShade="80"/>
           <w:sz w:val="32"/>
           <w:szCs w:val="32"/>
         </w:rPr>
-        <w:t>2.</w:t>
-      </w:r>
+      </w:pPr>
+      <w:bookmarkStart w:id="13" w:name="_Toc52548977"/>
       <w:r>
         <w:rPr>
           <w:color w:val="808080" w:themeColor="background1" w:themeShade="80"/>
           <w:sz w:val="32"/>
           <w:szCs w:val="32"/>
         </w:rPr>
-        <w:t>6</w:t>
+        <w:t>2.</w:t>
       </w:r>
       <w:r>
         <w:rPr>
@@ -11439,7 +11412,7 @@
           <w:sz w:val="32"/>
           <w:szCs w:val="32"/>
         </w:rPr>
-        <w:t xml:space="preserve">.- </w:t>
+        <w:t>5</w:t>
       </w:r>
       <w:r>
         <w:rPr>
@@ -11447,35 +11420,35 @@
           <w:sz w:val="32"/>
           <w:szCs w:val="32"/>
         </w:rPr>
-        <w:t>Algoritmos Genéticos</w:t>
-      </w:r>
-      <w:bookmarkEnd w:id="12"/>
-    </w:p>
-    <w:p>
-      <w:pPr>
-        <w:pStyle w:val="Ttulo2"/>
+        <w:t xml:space="preserve">.- </w:t>
+      </w:r>
+      <w:r>
         <w:rPr>
           <w:color w:val="808080" w:themeColor="background1" w:themeShade="80"/>
           <w:sz w:val="32"/>
           <w:szCs w:val="32"/>
         </w:rPr>
-      </w:pPr>
-      <w:bookmarkStart w:id="13" w:name="_Toc52384551"/>
-      <w:r>
+        <w:t>Sistemas de Clasificación Basados en Reglas Difusas</w:t>
+      </w:r>
+      <w:bookmarkEnd w:id="13"/>
+    </w:p>
+    <w:p>
+      <w:pPr>
+        <w:pStyle w:val="Ttulo2"/>
         <w:rPr>
           <w:color w:val="808080" w:themeColor="background1" w:themeShade="80"/>
           <w:sz w:val="32"/>
           <w:szCs w:val="32"/>
         </w:rPr>
-        <w:t>2.</w:t>
-      </w:r>
+      </w:pPr>
+      <w:bookmarkStart w:id="14" w:name="_Toc52548978"/>
       <w:r>
         <w:rPr>
           <w:color w:val="808080" w:themeColor="background1" w:themeShade="80"/>
           <w:sz w:val="32"/>
           <w:szCs w:val="32"/>
         </w:rPr>
-        <w:t>7</w:t>
+        <w:t>2.</w:t>
       </w:r>
       <w:r>
         <w:rPr>
@@ -11483,9 +11456,728 @@
           <w:sz w:val="32"/>
           <w:szCs w:val="32"/>
         </w:rPr>
+        <w:t>6</w:t>
+      </w:r>
+      <w:r>
+        <w:rPr>
+          <w:color w:val="808080" w:themeColor="background1" w:themeShade="80"/>
+          <w:sz w:val="32"/>
+          <w:szCs w:val="32"/>
+        </w:rPr>
+        <w:t xml:space="preserve">.- </w:t>
+      </w:r>
+      <w:r>
+        <w:rPr>
+          <w:color w:val="808080" w:themeColor="background1" w:themeShade="80"/>
+          <w:sz w:val="32"/>
+          <w:szCs w:val="32"/>
+        </w:rPr>
+        <w:t>Algoritmos Genéticos</w:t>
+      </w:r>
+      <w:bookmarkEnd w:id="14"/>
+    </w:p>
+    <w:p/>
+    <w:p>
+      <w:pPr>
+        <w:rPr>
+          <w:sz w:val="24"/>
+          <w:szCs w:val="24"/>
+        </w:rPr>
+      </w:pPr>
+      <w:r>
+        <w:rPr>
+          <w:sz w:val="24"/>
+          <w:szCs w:val="24"/>
+        </w:rPr>
+        <w:tab/>
+      </w:r>
+      <w:r>
+        <w:rPr>
+          <w:sz w:val="24"/>
+          <w:szCs w:val="24"/>
+        </w:rPr>
+        <w:t xml:space="preserve">Dentro de los modelos de computación bio-inspirados se encuentran, los algoritmos evolutivos, las redes neuronales, los algoritmos basados en enjambres etc. </w:t>
+      </w:r>
+      <w:r>
+        <w:rPr>
+          <w:sz w:val="24"/>
+          <w:szCs w:val="24"/>
+        </w:rPr>
+        <w:t>Nosotros vamos a fijarnos en los algoritmos evolutivos.</w:t>
+      </w:r>
+    </w:p>
+    <w:p>
+      <w:pPr>
+        <w:rPr>
+          <w:sz w:val="24"/>
+          <w:szCs w:val="24"/>
+        </w:rPr>
+      </w:pPr>
+      <w:r>
+        <w:rPr>
+          <w:sz w:val="24"/>
+          <w:szCs w:val="24"/>
+        </w:rPr>
+        <w:tab/>
+      </w:r>
+      <w:r>
+        <w:rPr>
+          <w:sz w:val="24"/>
+          <w:szCs w:val="24"/>
+        </w:rPr>
+        <w:t>Los algoritmos evolutivos tienen como objetivo resolver problemas de optimización o búsqueda</w:t>
+      </w:r>
+      <w:r>
+        <w:rPr>
+          <w:sz w:val="24"/>
+          <w:szCs w:val="24"/>
+        </w:rPr>
+        <w:t xml:space="preserve"> y lo que los distingue es que el elemento clave de su diseño es algún mecanismo de evolución. </w:t>
+      </w:r>
+      <w:r>
+        <w:rPr>
+          <w:sz w:val="24"/>
+          <w:szCs w:val="24"/>
+        </w:rPr>
+        <w:t>Estos algoritmos intentan imitar el funcionamiento de los cromosomas en la vida real.</w:t>
+      </w:r>
+    </w:p>
+    <w:p>
+      <w:pPr>
+        <w:rPr>
+          <w:sz w:val="24"/>
+          <w:szCs w:val="24"/>
+        </w:rPr>
+      </w:pPr>
+      <w:r>
+        <w:rPr>
+          <w:sz w:val="24"/>
+          <w:szCs w:val="24"/>
+        </w:rPr>
+        <w:t>Los principales componentes de los algoritmos evolutivos son los siguientes:</w:t>
+      </w:r>
+    </w:p>
+    <w:p>
+      <w:pPr>
+        <w:pStyle w:val="Prrafodelista"/>
+        <w:numPr>
+          <w:ilvl w:val="0"/>
+          <w:numId w:val="17"/>
+        </w:numPr>
+        <w:rPr>
+          <w:sz w:val="24"/>
+          <w:szCs w:val="24"/>
+        </w:rPr>
+      </w:pPr>
+      <w:r>
+        <w:rPr>
+          <w:sz w:val="24"/>
+          <w:szCs w:val="24"/>
+        </w:rPr>
+        <w:t>Población de individuos. Cada individuo representa una posible solución</w:t>
+      </w:r>
+      <w:r>
+        <w:rPr>
+          <w:sz w:val="24"/>
+          <w:szCs w:val="24"/>
+        </w:rPr>
+        <w:t xml:space="preserve"> y se le llama cromosoma.</w:t>
+      </w:r>
+    </w:p>
+    <w:p>
+      <w:pPr>
+        <w:pStyle w:val="Prrafodelista"/>
+        <w:numPr>
+          <w:ilvl w:val="0"/>
+          <w:numId w:val="17"/>
+        </w:numPr>
+        <w:rPr>
+          <w:sz w:val="24"/>
+          <w:szCs w:val="24"/>
+        </w:rPr>
+      </w:pPr>
+      <w:r>
+        <w:rPr>
+          <w:sz w:val="24"/>
+          <w:szCs w:val="24"/>
+        </w:rPr>
+        <w:t>Procedimiento de selección. Tiene algún mecanismo de selección basado en la aptitud de los individuos para resolver el problema.</w:t>
+      </w:r>
+    </w:p>
+    <w:p>
+      <w:pPr>
+        <w:pStyle w:val="Prrafodelista"/>
+        <w:numPr>
+          <w:ilvl w:val="0"/>
+          <w:numId w:val="17"/>
+        </w:numPr>
+        <w:rPr>
+          <w:sz w:val="24"/>
+          <w:szCs w:val="24"/>
+        </w:rPr>
+      </w:pPr>
+      <w:r>
+        <w:rPr>
+          <w:sz w:val="24"/>
+          <w:szCs w:val="24"/>
+        </w:rPr>
+        <w:t>Procedimiento de transformación. En la evolución del programa se generan nuevos individuos a partir de los anteriores.</w:t>
+      </w:r>
+    </w:p>
+    <w:p>
+      <w:pPr>
+        <w:ind w:firstLine="360"/>
+        <w:rPr>
+          <w:sz w:val="24"/>
+          <w:szCs w:val="24"/>
+        </w:rPr>
+      </w:pPr>
+      <w:r>
+        <w:rPr>
+          <w:sz w:val="24"/>
+          <w:szCs w:val="24"/>
+        </w:rPr>
+        <w:t>Existen distintos tipos de algoritmos evolutivos, pero en todos ellos e</w:t>
+      </w:r>
+      <w:r>
+        <w:rPr>
+          <w:sz w:val="24"/>
+          <w:szCs w:val="24"/>
+        </w:rPr>
+        <w:t>l funcionamiento general es el siguiente (Ilustración 4):</w:t>
+      </w:r>
+    </w:p>
+    <w:p>
+      <w:pPr>
+        <w:pStyle w:val="Prrafodelista"/>
+        <w:numPr>
+          <w:ilvl w:val="0"/>
+          <w:numId w:val="18"/>
+        </w:numPr>
+        <w:rPr>
+          <w:sz w:val="24"/>
+          <w:szCs w:val="24"/>
+        </w:rPr>
+      </w:pPr>
+      <w:r>
+        <w:rPr>
+          <w:sz w:val="24"/>
+          <w:szCs w:val="24"/>
+        </w:rPr>
+        <w:t xml:space="preserve">Partimos de una población inicial de </w:t>
+      </w:r>
+      <w:r>
+        <w:rPr>
+          <w:sz w:val="24"/>
+          <w:szCs w:val="24"/>
+        </w:rPr>
+        <w:t>cromosomas</w:t>
+      </w:r>
+      <w:r>
+        <w:rPr>
+          <w:sz w:val="24"/>
+          <w:szCs w:val="24"/>
+        </w:rPr>
+        <w:t>.</w:t>
+      </w:r>
+      <w:r>
+        <w:rPr>
+          <w:sz w:val="24"/>
+          <w:szCs w:val="24"/>
+        </w:rPr>
+        <w:t xml:space="preserve"> </w:t>
+      </w:r>
+      <w:r>
+        <w:rPr>
+          <w:sz w:val="24"/>
+          <w:szCs w:val="24"/>
+        </w:rPr>
+        <w:t xml:space="preserve">El número de </w:t>
+      </w:r>
+      <w:r>
+        <w:rPr>
+          <w:sz w:val="24"/>
+          <w:szCs w:val="24"/>
+        </w:rPr>
+        <w:t>cromosomas</w:t>
+      </w:r>
+      <w:r>
+        <w:rPr>
+          <w:sz w:val="24"/>
+          <w:szCs w:val="24"/>
+        </w:rPr>
+        <w:t xml:space="preserve"> que conforman la población se mantiene fija</w:t>
+      </w:r>
+      <w:r>
+        <w:rPr>
+          <w:sz w:val="24"/>
+          <w:szCs w:val="24"/>
+        </w:rPr>
+        <w:t>.</w:t>
+      </w:r>
+    </w:p>
+    <w:p>
+      <w:pPr>
+        <w:pStyle w:val="Prrafodelista"/>
+        <w:numPr>
+          <w:ilvl w:val="0"/>
+          <w:numId w:val="18"/>
+        </w:numPr>
+        <w:rPr>
+          <w:sz w:val="24"/>
+          <w:szCs w:val="24"/>
+        </w:rPr>
+      </w:pPr>
+      <w:r>
+        <w:rPr>
+          <w:sz w:val="24"/>
+          <w:szCs w:val="24"/>
+        </w:rPr>
+        <w:t>Se evalúa la aptitud de cada cromosoma de la población.</w:t>
+      </w:r>
+    </w:p>
+    <w:p>
+      <w:pPr>
+        <w:pStyle w:val="Prrafodelista"/>
+        <w:numPr>
+          <w:ilvl w:val="0"/>
+          <w:numId w:val="18"/>
+        </w:numPr>
+        <w:rPr>
+          <w:sz w:val="24"/>
+          <w:szCs w:val="24"/>
+        </w:rPr>
+      </w:pPr>
+      <w:r>
+        <w:rPr>
+          <w:sz w:val="24"/>
+          <w:szCs w:val="24"/>
+        </w:rPr>
+        <w:t>Se seleccionan los cromosomas que se utilizaran para crear una nueva generación.</w:t>
+      </w:r>
+    </w:p>
+    <w:p>
+      <w:pPr>
+        <w:pStyle w:val="Prrafodelista"/>
+        <w:numPr>
+          <w:ilvl w:val="0"/>
+          <w:numId w:val="18"/>
+        </w:numPr>
+        <w:rPr>
+          <w:sz w:val="24"/>
+          <w:szCs w:val="24"/>
+        </w:rPr>
+      </w:pPr>
+      <w:r>
+        <w:rPr>
+          <w:sz w:val="24"/>
+          <w:szCs w:val="24"/>
+        </w:rPr>
+        <w:t xml:space="preserve">Se combinan los cromosomas seleccionados y se generan nuevos cromosomas. </w:t>
+      </w:r>
+      <w:r>
+        <w:rPr>
+          <w:sz w:val="24"/>
+          <w:szCs w:val="24"/>
+        </w:rPr>
+        <w:t>Los cromosomas pueden sufrir mutación.</w:t>
+      </w:r>
+    </w:p>
+    <w:p>
+      <w:pPr>
+        <w:pStyle w:val="Prrafodelista"/>
+        <w:numPr>
+          <w:ilvl w:val="0"/>
+          <w:numId w:val="18"/>
+        </w:numPr>
+        <w:rPr>
+          <w:sz w:val="24"/>
+          <w:szCs w:val="24"/>
+        </w:rPr>
+      </w:pPr>
+      <w:r>
+        <w:rPr>
+          <w:sz w:val="24"/>
+          <w:szCs w:val="24"/>
+        </w:rPr>
+        <w:t>Se genera la nueva población. Esta nueva población la completan los mejores cromosomas resultantes del conjunto de cromosomas de la generación anterior y la nueva.</w:t>
+      </w:r>
+    </w:p>
+    <w:p>
+      <w:pPr>
+        <w:pStyle w:val="Prrafodelista"/>
+        <w:numPr>
+          <w:ilvl w:val="0"/>
+          <w:numId w:val="18"/>
+        </w:numPr>
+        <w:rPr>
+          <w:sz w:val="24"/>
+          <w:szCs w:val="24"/>
+        </w:rPr>
+      </w:pPr>
+      <w:r>
+        <w:rPr>
+          <w:sz w:val="24"/>
+          <w:szCs w:val="24"/>
+        </w:rPr>
+        <w:t xml:space="preserve">Se repite el proceso de evaluación, selección y combinación hasta </w:t>
+      </w:r>
+      <w:r>
+        <w:rPr>
+          <w:sz w:val="24"/>
+          <w:szCs w:val="24"/>
+        </w:rPr>
+        <w:t>optimizar el resultado.</w:t>
+      </w:r>
+    </w:p>
+    <w:p>
+      <w:pPr>
+        <w:keepNext/>
+        <w:jc w:val="center"/>
+      </w:pPr>
+      <w:r>
+        <w:rPr>
+          <w:noProof/>
+          <w:sz w:val="24"/>
+          <w:szCs w:val="24"/>
+        </w:rPr>
+        <w:lastRenderedPageBreak/>
+        <w:drawing>
+          <wp:inline distT="0" distB="0" distL="0" distR="0" wp14:anchorId="57D6D5D3" wp14:editId="67D5D6B8">
+            <wp:extent cx="4444410" cy="2609130"/>
+            <wp:effectExtent l="0" t="0" r="0" b="0"/>
+            <wp:docPr id="3" name="Imagen 3" descr="Diagrama&#10;&#10;Descripción generada automáticamente"/>
+            <wp:cNvGraphicFramePr>
+              <a:graphicFrameLocks xmlns:a="http://schemas.openxmlformats.org/drawingml/2006/main" noChangeAspect="1"/>
+            </wp:cNvGraphicFramePr>
+            <a:graphic xmlns:a="http://schemas.openxmlformats.org/drawingml/2006/main">
+              <a:graphicData uri="http://schemas.openxmlformats.org/drawingml/2006/picture">
+                <pic:pic xmlns:pic="http://schemas.openxmlformats.org/drawingml/2006/picture">
+                  <pic:nvPicPr>
+                    <pic:cNvPr id="3" name="Algoritmo-evolutivo-tipico.png"/>
+                    <pic:cNvPicPr/>
+                  </pic:nvPicPr>
+                  <pic:blipFill>
+                    <a:blip r:embed="rId13">
+                      <a:extLst>
+                        <a:ext uri="{28A0092B-C50C-407E-A947-70E740481C1C}">
+                          <a14:useLocalDpi xmlns:a14="http://schemas.microsoft.com/office/drawing/2010/main" val="0"/>
+                        </a:ext>
+                      </a:extLst>
+                    </a:blip>
+                    <a:stretch>
+                      <a:fillRect/>
+                    </a:stretch>
+                  </pic:blipFill>
+                  <pic:spPr>
+                    <a:xfrm>
+                      <a:off x="0" y="0"/>
+                      <a:ext cx="4462039" cy="2619479"/>
+                    </a:xfrm>
+                    <a:prstGeom prst="rect">
+                      <a:avLst/>
+                    </a:prstGeom>
+                  </pic:spPr>
+                </pic:pic>
+              </a:graphicData>
+            </a:graphic>
+          </wp:inline>
+        </w:drawing>
+      </w:r>
+    </w:p>
+    <w:p>
+      <w:pPr>
+        <w:pStyle w:val="Descripcin"/>
+        <w:jc w:val="center"/>
+        <w:rPr>
+          <w:sz w:val="24"/>
+          <w:szCs w:val="24"/>
+        </w:rPr>
+      </w:pPr>
+      <w:bookmarkStart w:id="15" w:name="_Toc52545590"/>
+      <w:r>
+        <w:rPr>
+          <w:sz w:val="24"/>
+          <w:szCs w:val="24"/>
+        </w:rPr>
+        <w:t xml:space="preserve">Ilustración </w:t>
+      </w:r>
+      <w:r>
+        <w:rPr>
+          <w:sz w:val="24"/>
+          <w:szCs w:val="24"/>
+        </w:rPr>
+        <w:fldChar w:fldCharType="begin"/>
+      </w:r>
+      <w:r>
+        <w:rPr>
+          <w:sz w:val="24"/>
+          <w:szCs w:val="24"/>
+        </w:rPr>
+        <w:instrText xml:space="preserve"> SEQ Ilustración \* ARABIC </w:instrText>
+      </w:r>
+      <w:r>
+        <w:rPr>
+          <w:sz w:val="24"/>
+          <w:szCs w:val="24"/>
+        </w:rPr>
+        <w:fldChar w:fldCharType="separate"/>
+      </w:r>
+      <w:r>
+        <w:rPr>
+          <w:noProof/>
+          <w:sz w:val="24"/>
+          <w:szCs w:val="24"/>
+        </w:rPr>
+        <w:t>4</w:t>
+      </w:r>
+      <w:r>
+        <w:rPr>
+          <w:sz w:val="24"/>
+          <w:szCs w:val="24"/>
+        </w:rPr>
+        <w:fldChar w:fldCharType="end"/>
+      </w:r>
+      <w:r>
+        <w:rPr>
+          <w:sz w:val="24"/>
+          <w:szCs w:val="24"/>
+        </w:rPr>
+        <w:t>. Esquema algoritmo evolutivo</w:t>
+      </w:r>
+      <w:bookmarkEnd w:id="15"/>
+    </w:p>
+    <w:p>
+      <w:pPr>
+        <w:rPr>
+          <w:sz w:val="24"/>
+          <w:szCs w:val="24"/>
+        </w:rPr>
+      </w:pPr>
+    </w:p>
+    <w:p>
+      <w:pPr>
+        <w:rPr>
+          <w:sz w:val="24"/>
+          <w:szCs w:val="24"/>
+        </w:rPr>
+      </w:pPr>
+      <w:r>
+        <w:rPr>
+          <w:sz w:val="24"/>
+          <w:szCs w:val="24"/>
+        </w:rPr>
+        <w:tab/>
+        <w:t>Los algoritmos genéticos son un tipo de algoritmo evolutivo. Las principales características de un algoritmo genético son 3:</w:t>
+      </w:r>
+    </w:p>
+    <w:p>
+      <w:pPr>
+        <w:pStyle w:val="Prrafodelista"/>
+        <w:numPr>
+          <w:ilvl w:val="0"/>
+          <w:numId w:val="19"/>
+        </w:numPr>
+        <w:rPr>
+          <w:sz w:val="24"/>
+          <w:szCs w:val="24"/>
+        </w:rPr>
+      </w:pPr>
+      <w:r>
+        <w:rPr>
+          <w:sz w:val="24"/>
+          <w:szCs w:val="24"/>
+        </w:rPr>
+        <w:t>Los cromosomas se representan mediante codificación binaria.</w:t>
+      </w:r>
+    </w:p>
+    <w:p>
+      <w:pPr>
+        <w:pStyle w:val="Prrafodelista"/>
+        <w:numPr>
+          <w:ilvl w:val="0"/>
+          <w:numId w:val="19"/>
+        </w:numPr>
+        <w:rPr>
+          <w:sz w:val="24"/>
+          <w:szCs w:val="24"/>
+        </w:rPr>
+      </w:pPr>
+      <w:r>
+        <w:rPr>
+          <w:sz w:val="24"/>
+          <w:szCs w:val="24"/>
+        </w:rPr>
+        <w:t xml:space="preserve">Como método de selección suelen emplear el método de la ruleta </w:t>
+      </w:r>
+      <w:r>
+        <w:rPr>
+          <w:sz w:val="24"/>
+          <w:szCs w:val="24"/>
+        </w:rPr>
+        <w:t>con elitismo.</w:t>
+      </w:r>
+    </w:p>
+    <w:p>
+      <w:pPr>
+        <w:pStyle w:val="Prrafodelista"/>
+        <w:numPr>
+          <w:ilvl w:val="0"/>
+          <w:numId w:val="19"/>
+        </w:numPr>
+        <w:rPr>
+          <w:sz w:val="24"/>
+          <w:szCs w:val="24"/>
+        </w:rPr>
+      </w:pPr>
+      <w:r>
+        <w:rPr>
+          <w:sz w:val="24"/>
+          <w:szCs w:val="24"/>
+        </w:rPr>
+        <w:t>Como método de combinación emplean el cruce y la mutación.</w:t>
+      </w:r>
+    </w:p>
+    <w:p>
+      <w:pPr>
+        <w:ind w:firstLine="708"/>
+        <w:rPr>
+          <w:sz w:val="24"/>
+          <w:szCs w:val="24"/>
+        </w:rPr>
+      </w:pPr>
+      <w:r>
+        <w:rPr>
+          <w:sz w:val="24"/>
+          <w:szCs w:val="24"/>
+        </w:rPr>
+        <w:t xml:space="preserve">A continuación, vamos a </w:t>
+      </w:r>
+      <w:r>
+        <w:rPr>
+          <w:sz w:val="24"/>
+          <w:szCs w:val="24"/>
+        </w:rPr>
+        <w:t xml:space="preserve">explicar más detalladamente en que se basan o como se realizan los apartados de codificación, cruce, mutación y selección. </w:t>
+      </w:r>
+    </w:p>
+    <w:p>
+      <w:pPr>
+        <w:pStyle w:val="Ttulo3"/>
+        <w:rPr>
+          <w:color w:val="808080" w:themeColor="background1" w:themeShade="80"/>
+        </w:rPr>
+      </w:pPr>
+      <w:bookmarkStart w:id="16" w:name="_Toc52548979"/>
+      <w:r>
+        <w:rPr>
+          <w:color w:val="808080" w:themeColor="background1" w:themeShade="80"/>
+        </w:rPr>
+        <w:t>2.6.1.- Codificación</w:t>
+      </w:r>
+      <w:bookmarkEnd w:id="16"/>
+    </w:p>
+    <w:p>
+      <w:pPr>
+        <w:rPr>
+          <w:sz w:val="24"/>
+          <w:szCs w:val="24"/>
+        </w:rPr>
+      </w:pPr>
+      <w:r>
+        <w:rPr>
+          <w:sz w:val="24"/>
+          <w:szCs w:val="24"/>
+        </w:rPr>
+        <w:tab/>
+        <w:t xml:space="preserve">La codificación es la forma en la que se representa la información en nuestro cromosoma. </w:t>
+      </w:r>
+      <w:bookmarkStart w:id="17" w:name="_GoBack"/>
+      <w:bookmarkEnd w:id="17"/>
+    </w:p>
+    <w:p>
+      <w:pPr>
+        <w:pStyle w:val="Ttulo3"/>
+        <w:rPr>
+          <w:color w:val="808080" w:themeColor="background1" w:themeShade="80"/>
+        </w:rPr>
+      </w:pPr>
+      <w:bookmarkStart w:id="18" w:name="_Toc52548980"/>
+      <w:r>
+        <w:rPr>
+          <w:color w:val="808080" w:themeColor="background1" w:themeShade="80"/>
+        </w:rPr>
+        <w:t>2.6.2.- Cruce</w:t>
+      </w:r>
+      <w:bookmarkEnd w:id="18"/>
+    </w:p>
+    <w:p>
+      <w:pPr>
+        <w:pStyle w:val="Ttulo3"/>
+        <w:rPr>
+          <w:color w:val="808080" w:themeColor="background1" w:themeShade="80"/>
+        </w:rPr>
+      </w:pPr>
+      <w:bookmarkStart w:id="19" w:name="_Toc52548981"/>
+      <w:r>
+        <w:rPr>
+          <w:color w:val="808080" w:themeColor="background1" w:themeShade="80"/>
+        </w:rPr>
+        <w:t>2.6.3.- Mutación</w:t>
+      </w:r>
+      <w:bookmarkEnd w:id="19"/>
+    </w:p>
+    <w:p>
+      <w:pPr>
+        <w:pStyle w:val="Ttulo3"/>
+        <w:rPr>
+          <w:color w:val="808080" w:themeColor="background1" w:themeShade="80"/>
+        </w:rPr>
+      </w:pPr>
+      <w:bookmarkStart w:id="20" w:name="_Toc52548982"/>
+      <w:r>
+        <w:rPr>
+          <w:color w:val="808080" w:themeColor="background1" w:themeShade="80"/>
+        </w:rPr>
+        <w:t>2.6.4.- Selección</w:t>
+      </w:r>
+      <w:bookmarkEnd w:id="20"/>
+    </w:p>
+    <w:p>
+      <w:pPr>
+        <w:pStyle w:val="Ttulo2"/>
+        <w:rPr>
+          <w:color w:val="808080" w:themeColor="background1" w:themeShade="80"/>
+          <w:sz w:val="32"/>
+          <w:szCs w:val="32"/>
+        </w:rPr>
+      </w:pPr>
+      <w:bookmarkStart w:id="21" w:name="_Toc52548983"/>
+      <w:r>
+        <w:rPr>
+          <w:color w:val="808080" w:themeColor="background1" w:themeShade="80"/>
+          <w:sz w:val="32"/>
+          <w:szCs w:val="32"/>
+        </w:rPr>
+        <w:t>2.</w:t>
+      </w:r>
+      <w:r>
+        <w:rPr>
+          <w:color w:val="808080" w:themeColor="background1" w:themeShade="80"/>
+          <w:sz w:val="32"/>
+          <w:szCs w:val="32"/>
+        </w:rPr>
+        <w:t>7</w:t>
+      </w:r>
+      <w:r>
+        <w:rPr>
+          <w:color w:val="808080" w:themeColor="background1" w:themeShade="80"/>
+          <w:sz w:val="32"/>
+          <w:szCs w:val="32"/>
+        </w:rPr>
         <w:t>.- FARC-HD</w:t>
       </w:r>
-      <w:bookmarkEnd w:id="13"/>
+      <w:bookmarkEnd w:id="21"/>
     </w:p>
     <w:p>
       <w:pPr>
@@ -11512,7 +12204,7 @@
           <w:szCs w:val="44"/>
         </w:rPr>
       </w:pPr>
-      <w:bookmarkStart w:id="14" w:name="_Toc52384552"/>
+      <w:bookmarkStart w:id="22" w:name="_Toc52548984"/>
       <w:r>
         <w:rPr>
           <w:rFonts w:cstheme="minorHAnsi"/>
@@ -11523,7 +12215,7 @@
         <w:lastRenderedPageBreak/>
         <w:t>3.- FARC-HD-LOCAL</w:t>
       </w:r>
-      <w:bookmarkEnd w:id="14"/>
+      <w:bookmarkEnd w:id="22"/>
     </w:p>
     <w:p>
       <w:r>
@@ -11540,7 +12232,7 @@
           <w:szCs w:val="44"/>
         </w:rPr>
       </w:pPr>
-      <w:bookmarkStart w:id="15" w:name="_Toc52384553"/>
+      <w:bookmarkStart w:id="23" w:name="_Toc52548985"/>
       <w:r>
         <w:rPr>
           <w:rFonts w:cstheme="minorHAnsi"/>
@@ -11551,7 +12243,7 @@
         <w:lastRenderedPageBreak/>
         <w:t>4.- Marco Experimental</w:t>
       </w:r>
-      <w:bookmarkEnd w:id="15"/>
+      <w:bookmarkEnd w:id="23"/>
     </w:p>
     <w:p/>
     <w:p>
@@ -11611,7 +12303,7 @@
           <w:szCs w:val="32"/>
         </w:rPr>
       </w:pPr>
-      <w:bookmarkStart w:id="16" w:name="_Toc52384554"/>
+      <w:bookmarkStart w:id="24" w:name="_Toc52548986"/>
       <w:r>
         <w:rPr>
           <w:color w:val="808080" w:themeColor="background1" w:themeShade="80"/>
@@ -11629,7 +12321,7 @@
         </w:rPr>
         <w:t>Datasets</w:t>
       </w:r>
-      <w:bookmarkEnd w:id="16"/>
+      <w:bookmarkEnd w:id="24"/>
       <w:proofErr w:type="spellEnd"/>
     </w:p>
     <w:p/>
@@ -11771,8 +12463,8 @@
           <w:szCs w:val="24"/>
         </w:rPr>
       </w:pPr>
-      <w:bookmarkStart w:id="17" w:name="_Ref52278569"/>
-      <w:bookmarkStart w:id="18" w:name="_Toc52289615"/>
+      <w:bookmarkStart w:id="25" w:name="_Ref52278569"/>
+      <w:bookmarkStart w:id="26" w:name="_Toc52289615"/>
       <w:r>
         <w:rPr>
           <w:color w:val="365F91" w:themeColor="accent1" w:themeShade="BF"/>
@@ -11848,8 +12540,8 @@
         </w:rPr>
         <w:t xml:space="preserve"> utilizados</w:t>
       </w:r>
-      <w:bookmarkEnd w:id="17"/>
-      <w:bookmarkEnd w:id="18"/>
+      <w:bookmarkEnd w:id="25"/>
+      <w:bookmarkEnd w:id="26"/>
     </w:p>
     <w:tbl>
       <w:tblPr>
@@ -13428,7 +14120,7 @@
           <w:szCs w:val="32"/>
         </w:rPr>
       </w:pPr>
-      <w:bookmarkStart w:id="19" w:name="_Toc52384555"/>
+      <w:bookmarkStart w:id="27" w:name="_Toc52548987"/>
       <w:r>
         <w:rPr>
           <w:color w:val="808080" w:themeColor="background1" w:themeShade="80"/>
@@ -13446,7 +14138,7 @@
         </w:rPr>
         <w:t>parámetros</w:t>
       </w:r>
-      <w:bookmarkEnd w:id="19"/>
+      <w:bookmarkEnd w:id="27"/>
     </w:p>
     <w:p/>
     <w:p>
@@ -13547,7 +14239,7 @@
           <w:szCs w:val="24"/>
         </w:rPr>
       </w:pPr>
-      <w:bookmarkStart w:id="20" w:name="_Toc52289616"/>
+      <w:bookmarkStart w:id="28" w:name="_Toc52289616"/>
       <w:r>
         <w:rPr>
           <w:color w:val="365F91" w:themeColor="accent1" w:themeShade="BF"/>
@@ -13605,7 +14297,7 @@
         </w:rPr>
         <w:t>. Configuración de Parámetros</w:t>
       </w:r>
-      <w:bookmarkEnd w:id="20"/>
+      <w:bookmarkEnd w:id="28"/>
     </w:p>
     <w:tbl>
       <w:tblPr>
@@ -14007,7 +14699,7 @@
           <w:szCs w:val="32"/>
         </w:rPr>
       </w:pPr>
-      <w:bookmarkStart w:id="21" w:name="_Toc52384556"/>
+      <w:bookmarkStart w:id="29" w:name="_Toc52548988"/>
       <w:r>
         <w:rPr>
           <w:color w:val="808080" w:themeColor="background1" w:themeShade="80"/>
@@ -14016,7 +14708,7 @@
         </w:rPr>
         <w:t>4.3.- Medidas de Rendimiento</w:t>
       </w:r>
-      <w:bookmarkEnd w:id="21"/>
+      <w:bookmarkEnd w:id="29"/>
     </w:p>
     <w:p/>
     <w:p>
@@ -14127,7 +14819,7 @@
           <w:szCs w:val="44"/>
         </w:rPr>
       </w:pPr>
-      <w:bookmarkStart w:id="22" w:name="_Toc52384557"/>
+      <w:bookmarkStart w:id="30" w:name="_Toc52548989"/>
       <w:r>
         <w:rPr>
           <w:color w:val="808080" w:themeColor="background1" w:themeShade="80"/>
@@ -14137,7 +14829,7 @@
         <w:lastRenderedPageBreak/>
         <w:t>5.- Estudio Experimental</w:t>
       </w:r>
-      <w:bookmarkEnd w:id="22"/>
+      <w:bookmarkEnd w:id="30"/>
     </w:p>
     <w:p>
       <w:pPr>
@@ -14377,7 +15069,7 @@
           <w:szCs w:val="44"/>
         </w:rPr>
       </w:pPr>
-      <w:bookmarkStart w:id="23" w:name="_Toc52384558"/>
+      <w:bookmarkStart w:id="31" w:name="_Toc52548990"/>
       <w:r>
         <w:rPr>
           <w:color w:val="808080" w:themeColor="background1" w:themeShade="80"/>
@@ -14387,7 +15079,7 @@
         <w:lastRenderedPageBreak/>
         <w:t>Bibliografía</w:t>
       </w:r>
-      <w:bookmarkEnd w:id="23"/>
+      <w:bookmarkEnd w:id="31"/>
     </w:p>
     <w:p>
       <w:pPr>
@@ -15944,6 +16636,92 @@
     </w:lvl>
   </w:abstractNum>
   <w:abstractNum w:abstractNumId="1" w15:restartNumberingAfterBreak="0">
+    <w:nsid w:val="06104286"/>
+    <w:multiLevelType w:val="hybridMultilevel"/>
+    <w:tmpl w:val="9CE45218"/>
+    <w:lvl w:ilvl="0" w:tplc="0C0A000F">
+      <w:start w:val="1"/>
+      <w:numFmt w:val="decimal"/>
+      <w:lvlText w:val="%1."/>
+      <w:lvlJc w:val="left"/>
+      <w:pPr>
+        <w:ind w:left="720" w:hanging="360"/>
+      </w:pPr>
+    </w:lvl>
+    <w:lvl w:ilvl="1" w:tplc="0C0A0019" w:tentative="1">
+      <w:start w:val="1"/>
+      <w:numFmt w:val="lowerLetter"/>
+      <w:lvlText w:val="%2."/>
+      <w:lvlJc w:val="left"/>
+      <w:pPr>
+        <w:ind w:left="1440" w:hanging="360"/>
+      </w:pPr>
+    </w:lvl>
+    <w:lvl w:ilvl="2" w:tplc="0C0A001B" w:tentative="1">
+      <w:start w:val="1"/>
+      <w:numFmt w:val="lowerRoman"/>
+      <w:lvlText w:val="%3."/>
+      <w:lvlJc w:val="right"/>
+      <w:pPr>
+        <w:ind w:left="2160" w:hanging="180"/>
+      </w:pPr>
+    </w:lvl>
+    <w:lvl w:ilvl="3" w:tplc="0C0A000F" w:tentative="1">
+      <w:start w:val="1"/>
+      <w:numFmt w:val="decimal"/>
+      <w:lvlText w:val="%4."/>
+      <w:lvlJc w:val="left"/>
+      <w:pPr>
+        <w:ind w:left="2880" w:hanging="360"/>
+      </w:pPr>
+    </w:lvl>
+    <w:lvl w:ilvl="4" w:tplc="0C0A0019" w:tentative="1">
+      <w:start w:val="1"/>
+      <w:numFmt w:val="lowerLetter"/>
+      <w:lvlText w:val="%5."/>
+      <w:lvlJc w:val="left"/>
+      <w:pPr>
+        <w:ind w:left="3600" w:hanging="360"/>
+      </w:pPr>
+    </w:lvl>
+    <w:lvl w:ilvl="5" w:tplc="0C0A001B" w:tentative="1">
+      <w:start w:val="1"/>
+      <w:numFmt w:val="lowerRoman"/>
+      <w:lvlText w:val="%6."/>
+      <w:lvlJc w:val="right"/>
+      <w:pPr>
+        <w:ind w:left="4320" w:hanging="180"/>
+      </w:pPr>
+    </w:lvl>
+    <w:lvl w:ilvl="6" w:tplc="0C0A000F" w:tentative="1">
+      <w:start w:val="1"/>
+      <w:numFmt w:val="decimal"/>
+      <w:lvlText w:val="%7."/>
+      <w:lvlJc w:val="left"/>
+      <w:pPr>
+        <w:ind w:left="5040" w:hanging="360"/>
+      </w:pPr>
+    </w:lvl>
+    <w:lvl w:ilvl="7" w:tplc="0C0A0019" w:tentative="1">
+      <w:start w:val="1"/>
+      <w:numFmt w:val="lowerLetter"/>
+      <w:lvlText w:val="%8."/>
+      <w:lvlJc w:val="left"/>
+      <w:pPr>
+        <w:ind w:left="5760" w:hanging="360"/>
+      </w:pPr>
+    </w:lvl>
+    <w:lvl w:ilvl="8" w:tplc="0C0A001B" w:tentative="1">
+      <w:start w:val="1"/>
+      <w:numFmt w:val="lowerRoman"/>
+      <w:lvlText w:val="%9."/>
+      <w:lvlJc w:val="right"/>
+      <w:pPr>
+        <w:ind w:left="6480" w:hanging="180"/>
+      </w:pPr>
+    </w:lvl>
+  </w:abstractNum>
+  <w:abstractNum w:abstractNumId="2" w15:restartNumberingAfterBreak="0">
     <w:nsid w:val="0837504A"/>
     <w:multiLevelType w:val="hybridMultilevel"/>
     <w:tmpl w:val="C9F09F84"/>
@@ -16032,7 +16810,7 @@
       </w:pPr>
     </w:lvl>
   </w:abstractNum>
-  <w:abstractNum w:abstractNumId="2" w15:restartNumberingAfterBreak="0">
+  <w:abstractNum w:abstractNumId="3" w15:restartNumberingAfterBreak="0">
     <w:nsid w:val="190B77CE"/>
     <w:multiLevelType w:val="hybridMultilevel"/>
     <w:tmpl w:val="BC7C69AA"/>
@@ -16145,7 +16923,7 @@
       </w:rPr>
     </w:lvl>
   </w:abstractNum>
-  <w:abstractNum w:abstractNumId="3" w15:restartNumberingAfterBreak="0">
+  <w:abstractNum w:abstractNumId="4" w15:restartNumberingAfterBreak="0">
     <w:nsid w:val="1A0F64E7"/>
     <w:multiLevelType w:val="hybridMultilevel"/>
     <w:tmpl w:val="A27E6E66"/>
@@ -16258,7 +17036,7 @@
       </w:rPr>
     </w:lvl>
   </w:abstractNum>
-  <w:abstractNum w:abstractNumId="4" w15:restartNumberingAfterBreak="0">
+  <w:abstractNum w:abstractNumId="5" w15:restartNumberingAfterBreak="0">
     <w:nsid w:val="3B1A12D3"/>
     <w:multiLevelType w:val="hybridMultilevel"/>
     <w:tmpl w:val="C8420562"/>
@@ -16371,7 +17149,7 @@
       </w:rPr>
     </w:lvl>
   </w:abstractNum>
-  <w:abstractNum w:abstractNumId="5" w15:restartNumberingAfterBreak="0">
+  <w:abstractNum w:abstractNumId="6" w15:restartNumberingAfterBreak="0">
     <w:nsid w:val="44C035DC"/>
     <w:multiLevelType w:val="hybridMultilevel"/>
     <w:tmpl w:val="010C99C4"/>
@@ -16484,103 +17262,17 @@
       </w:rPr>
     </w:lvl>
   </w:abstractNum>
-  <w:abstractNum w:abstractNumId="6" w15:restartNumberingAfterBreak="0">
-    <w:nsid w:val="5B2C6425"/>
+  <w:abstractNum w:abstractNumId="7" w15:restartNumberingAfterBreak="0">
+    <w:nsid w:val="494C2040"/>
     <w:multiLevelType w:val="hybridMultilevel"/>
-    <w:tmpl w:val="43CA11B2"/>
-    <w:lvl w:ilvl="0" w:tplc="0C0A000F">
-      <w:start w:val="1"/>
-      <w:numFmt w:val="decimal"/>
-      <w:lvlText w:val="%1."/>
-      <w:lvlJc w:val="left"/>
-      <w:pPr>
-        <w:ind w:left="2130" w:hanging="360"/>
-      </w:pPr>
-    </w:lvl>
-    <w:lvl w:ilvl="1" w:tplc="0C0A0019" w:tentative="1">
-      <w:start w:val="1"/>
-      <w:numFmt w:val="lowerLetter"/>
-      <w:lvlText w:val="%2."/>
-      <w:lvlJc w:val="left"/>
-      <w:pPr>
-        <w:ind w:left="2850" w:hanging="360"/>
-      </w:pPr>
-    </w:lvl>
-    <w:lvl w:ilvl="2" w:tplc="0C0A001B" w:tentative="1">
-      <w:start w:val="1"/>
-      <w:numFmt w:val="lowerRoman"/>
-      <w:lvlText w:val="%3."/>
-      <w:lvlJc w:val="right"/>
-      <w:pPr>
-        <w:ind w:left="3570" w:hanging="180"/>
-      </w:pPr>
-    </w:lvl>
-    <w:lvl w:ilvl="3" w:tplc="0C0A000F" w:tentative="1">
-      <w:start w:val="1"/>
-      <w:numFmt w:val="decimal"/>
-      <w:lvlText w:val="%4."/>
-      <w:lvlJc w:val="left"/>
-      <w:pPr>
-        <w:ind w:left="4290" w:hanging="360"/>
-      </w:pPr>
-    </w:lvl>
-    <w:lvl w:ilvl="4" w:tplc="0C0A0019" w:tentative="1">
-      <w:start w:val="1"/>
-      <w:numFmt w:val="lowerLetter"/>
-      <w:lvlText w:val="%5."/>
-      <w:lvlJc w:val="left"/>
-      <w:pPr>
-        <w:ind w:left="5010" w:hanging="360"/>
-      </w:pPr>
-    </w:lvl>
-    <w:lvl w:ilvl="5" w:tplc="0C0A001B" w:tentative="1">
-      <w:start w:val="1"/>
-      <w:numFmt w:val="lowerRoman"/>
-      <w:lvlText w:val="%6."/>
-      <w:lvlJc w:val="right"/>
-      <w:pPr>
-        <w:ind w:left="5730" w:hanging="180"/>
-      </w:pPr>
-    </w:lvl>
-    <w:lvl w:ilvl="6" w:tplc="0C0A000F" w:tentative="1">
-      <w:start w:val="1"/>
-      <w:numFmt w:val="decimal"/>
-      <w:lvlText w:val="%7."/>
-      <w:lvlJc w:val="left"/>
-      <w:pPr>
-        <w:ind w:left="6450" w:hanging="360"/>
-      </w:pPr>
-    </w:lvl>
-    <w:lvl w:ilvl="7" w:tplc="0C0A0019" w:tentative="1">
-      <w:start w:val="1"/>
-      <w:numFmt w:val="lowerLetter"/>
-      <w:lvlText w:val="%8."/>
-      <w:lvlJc w:val="left"/>
-      <w:pPr>
-        <w:ind w:left="7170" w:hanging="360"/>
-      </w:pPr>
-    </w:lvl>
-    <w:lvl w:ilvl="8" w:tplc="0C0A001B" w:tentative="1">
-      <w:start w:val="1"/>
-      <w:numFmt w:val="lowerRoman"/>
-      <w:lvlText w:val="%9."/>
-      <w:lvlJc w:val="right"/>
-      <w:pPr>
-        <w:ind w:left="7890" w:hanging="180"/>
-      </w:pPr>
-    </w:lvl>
-  </w:abstractNum>
-  <w:abstractNum w:abstractNumId="7" w15:restartNumberingAfterBreak="0">
-    <w:nsid w:val="5DA546F3"/>
-    <w:multiLevelType w:val="hybridMultilevel"/>
-    <w:tmpl w:val="3BE64D52"/>
+    <w:tmpl w:val="D414BE78"/>
     <w:lvl w:ilvl="0" w:tplc="0C0A0001">
       <w:start w:val="1"/>
       <w:numFmt w:val="bullet"/>
       <w:lvlText w:val=""/>
       <w:lvlJc w:val="left"/>
       <w:pPr>
-        <w:ind w:left="2850" w:hanging="360"/>
+        <w:ind w:left="1068" w:hanging="360"/>
       </w:pPr>
       <w:rPr>
         <w:rFonts w:ascii="Symbol" w:hAnsi="Symbol" w:hint="default"/>
@@ -16592,7 +17284,7 @@
       <w:lvlText w:val="o"/>
       <w:lvlJc w:val="left"/>
       <w:pPr>
-        <w:ind w:left="3570" w:hanging="360"/>
+        <w:ind w:left="1788" w:hanging="360"/>
       </w:pPr>
       <w:rPr>
         <w:rFonts w:ascii="Courier New" w:hAnsi="Courier New" w:cs="Courier New" w:hint="default"/>
@@ -16604,7 +17296,7 @@
       <w:lvlText w:val=""/>
       <w:lvlJc w:val="left"/>
       <w:pPr>
-        <w:ind w:left="4290" w:hanging="360"/>
+        <w:ind w:left="2508" w:hanging="360"/>
       </w:pPr>
       <w:rPr>
         <w:rFonts w:ascii="Wingdings" w:hAnsi="Wingdings" w:hint="default"/>
@@ -16616,7 +17308,7 @@
       <w:lvlText w:val=""/>
       <w:lvlJc w:val="left"/>
       <w:pPr>
-        <w:ind w:left="5010" w:hanging="360"/>
+        <w:ind w:left="3228" w:hanging="360"/>
       </w:pPr>
       <w:rPr>
         <w:rFonts w:ascii="Symbol" w:hAnsi="Symbol" w:hint="default"/>
@@ -16628,7 +17320,7 @@
       <w:lvlText w:val="o"/>
       <w:lvlJc w:val="left"/>
       <w:pPr>
-        <w:ind w:left="5730" w:hanging="360"/>
+        <w:ind w:left="3948" w:hanging="360"/>
       </w:pPr>
       <w:rPr>
         <w:rFonts w:ascii="Courier New" w:hAnsi="Courier New" w:cs="Courier New" w:hint="default"/>
@@ -16640,7 +17332,7 @@
       <w:lvlText w:val=""/>
       <w:lvlJc w:val="left"/>
       <w:pPr>
-        <w:ind w:left="6450" w:hanging="360"/>
+        <w:ind w:left="4668" w:hanging="360"/>
       </w:pPr>
       <w:rPr>
         <w:rFonts w:ascii="Wingdings" w:hAnsi="Wingdings" w:hint="default"/>
@@ -16652,7 +17344,7 @@
       <w:lvlText w:val=""/>
       <w:lvlJc w:val="left"/>
       <w:pPr>
-        <w:ind w:left="7170" w:hanging="360"/>
+        <w:ind w:left="5388" w:hanging="360"/>
       </w:pPr>
       <w:rPr>
         <w:rFonts w:ascii="Symbol" w:hAnsi="Symbol" w:hint="default"/>
@@ -16664,7 +17356,7 @@
       <w:lvlText w:val="o"/>
       <w:lvlJc w:val="left"/>
       <w:pPr>
-        <w:ind w:left="7890" w:hanging="360"/>
+        <w:ind w:left="6108" w:hanging="360"/>
       </w:pPr>
       <w:rPr>
         <w:rFonts w:ascii="Courier New" w:hAnsi="Courier New" w:cs="Courier New" w:hint="default"/>
@@ -16676,7 +17368,7 @@
       <w:lvlText w:val=""/>
       <w:lvlJc w:val="left"/>
       <w:pPr>
-        <w:ind w:left="8610" w:hanging="360"/>
+        <w:ind w:left="6828" w:hanging="360"/>
       </w:pPr>
       <w:rPr>
         <w:rFonts w:ascii="Wingdings" w:hAnsi="Wingdings" w:hint="default"/>
@@ -16684,6 +17376,291 @@
     </w:lvl>
   </w:abstractNum>
   <w:abstractNum w:abstractNumId="8" w15:restartNumberingAfterBreak="0">
+    <w:nsid w:val="4CAD5267"/>
+    <w:multiLevelType w:val="hybridMultilevel"/>
+    <w:tmpl w:val="25663A18"/>
+    <w:lvl w:ilvl="0" w:tplc="0C0A000F">
+      <w:start w:val="1"/>
+      <w:numFmt w:val="decimal"/>
+      <w:lvlText w:val="%1."/>
+      <w:lvlJc w:val="left"/>
+      <w:pPr>
+        <w:ind w:left="720" w:hanging="360"/>
+      </w:pPr>
+    </w:lvl>
+    <w:lvl w:ilvl="1" w:tplc="0C0A0019" w:tentative="1">
+      <w:start w:val="1"/>
+      <w:numFmt w:val="lowerLetter"/>
+      <w:lvlText w:val="%2."/>
+      <w:lvlJc w:val="left"/>
+      <w:pPr>
+        <w:ind w:left="1440" w:hanging="360"/>
+      </w:pPr>
+    </w:lvl>
+    <w:lvl w:ilvl="2" w:tplc="0C0A001B" w:tentative="1">
+      <w:start w:val="1"/>
+      <w:numFmt w:val="lowerRoman"/>
+      <w:lvlText w:val="%3."/>
+      <w:lvlJc w:val="right"/>
+      <w:pPr>
+        <w:ind w:left="2160" w:hanging="180"/>
+      </w:pPr>
+    </w:lvl>
+    <w:lvl w:ilvl="3" w:tplc="0C0A000F" w:tentative="1">
+      <w:start w:val="1"/>
+      <w:numFmt w:val="decimal"/>
+      <w:lvlText w:val="%4."/>
+      <w:lvlJc w:val="left"/>
+      <w:pPr>
+        <w:ind w:left="2880" w:hanging="360"/>
+      </w:pPr>
+    </w:lvl>
+    <w:lvl w:ilvl="4" w:tplc="0C0A0019" w:tentative="1">
+      <w:start w:val="1"/>
+      <w:numFmt w:val="lowerLetter"/>
+      <w:lvlText w:val="%5."/>
+      <w:lvlJc w:val="left"/>
+      <w:pPr>
+        <w:ind w:left="3600" w:hanging="360"/>
+      </w:pPr>
+    </w:lvl>
+    <w:lvl w:ilvl="5" w:tplc="0C0A001B" w:tentative="1">
+      <w:start w:val="1"/>
+      <w:numFmt w:val="lowerRoman"/>
+      <w:lvlText w:val="%6."/>
+      <w:lvlJc w:val="right"/>
+      <w:pPr>
+        <w:ind w:left="4320" w:hanging="180"/>
+      </w:pPr>
+    </w:lvl>
+    <w:lvl w:ilvl="6" w:tplc="0C0A000F" w:tentative="1">
+      <w:start w:val="1"/>
+      <w:numFmt w:val="decimal"/>
+      <w:lvlText w:val="%7."/>
+      <w:lvlJc w:val="left"/>
+      <w:pPr>
+        <w:ind w:left="5040" w:hanging="360"/>
+      </w:pPr>
+    </w:lvl>
+    <w:lvl w:ilvl="7" w:tplc="0C0A0019" w:tentative="1">
+      <w:start w:val="1"/>
+      <w:numFmt w:val="lowerLetter"/>
+      <w:lvlText w:val="%8."/>
+      <w:lvlJc w:val="left"/>
+      <w:pPr>
+        <w:ind w:left="5760" w:hanging="360"/>
+      </w:pPr>
+    </w:lvl>
+    <w:lvl w:ilvl="8" w:tplc="0C0A001B" w:tentative="1">
+      <w:start w:val="1"/>
+      <w:numFmt w:val="lowerRoman"/>
+      <w:lvlText w:val="%9."/>
+      <w:lvlJc w:val="right"/>
+      <w:pPr>
+        <w:ind w:left="6480" w:hanging="180"/>
+      </w:pPr>
+    </w:lvl>
+  </w:abstractNum>
+  <w:abstractNum w:abstractNumId="9" w15:restartNumberingAfterBreak="0">
+    <w:nsid w:val="5B2C6425"/>
+    <w:multiLevelType w:val="hybridMultilevel"/>
+    <w:tmpl w:val="43CA11B2"/>
+    <w:lvl w:ilvl="0" w:tplc="0C0A000F">
+      <w:start w:val="1"/>
+      <w:numFmt w:val="decimal"/>
+      <w:lvlText w:val="%1."/>
+      <w:lvlJc w:val="left"/>
+      <w:pPr>
+        <w:ind w:left="2130" w:hanging="360"/>
+      </w:pPr>
+    </w:lvl>
+    <w:lvl w:ilvl="1" w:tplc="0C0A0019" w:tentative="1">
+      <w:start w:val="1"/>
+      <w:numFmt w:val="lowerLetter"/>
+      <w:lvlText w:val="%2."/>
+      <w:lvlJc w:val="left"/>
+      <w:pPr>
+        <w:ind w:left="2850" w:hanging="360"/>
+      </w:pPr>
+    </w:lvl>
+    <w:lvl w:ilvl="2" w:tplc="0C0A001B" w:tentative="1">
+      <w:start w:val="1"/>
+      <w:numFmt w:val="lowerRoman"/>
+      <w:lvlText w:val="%3."/>
+      <w:lvlJc w:val="right"/>
+      <w:pPr>
+        <w:ind w:left="3570" w:hanging="180"/>
+      </w:pPr>
+    </w:lvl>
+    <w:lvl w:ilvl="3" w:tplc="0C0A000F" w:tentative="1">
+      <w:start w:val="1"/>
+      <w:numFmt w:val="decimal"/>
+      <w:lvlText w:val="%4."/>
+      <w:lvlJc w:val="left"/>
+      <w:pPr>
+        <w:ind w:left="4290" w:hanging="360"/>
+      </w:pPr>
+    </w:lvl>
+    <w:lvl w:ilvl="4" w:tplc="0C0A0019" w:tentative="1">
+      <w:start w:val="1"/>
+      <w:numFmt w:val="lowerLetter"/>
+      <w:lvlText w:val="%5."/>
+      <w:lvlJc w:val="left"/>
+      <w:pPr>
+        <w:ind w:left="5010" w:hanging="360"/>
+      </w:pPr>
+    </w:lvl>
+    <w:lvl w:ilvl="5" w:tplc="0C0A001B" w:tentative="1">
+      <w:start w:val="1"/>
+      <w:numFmt w:val="lowerRoman"/>
+      <w:lvlText w:val="%6."/>
+      <w:lvlJc w:val="right"/>
+      <w:pPr>
+        <w:ind w:left="5730" w:hanging="180"/>
+      </w:pPr>
+    </w:lvl>
+    <w:lvl w:ilvl="6" w:tplc="0C0A000F" w:tentative="1">
+      <w:start w:val="1"/>
+      <w:numFmt w:val="decimal"/>
+      <w:lvlText w:val="%7."/>
+      <w:lvlJc w:val="left"/>
+      <w:pPr>
+        <w:ind w:left="6450" w:hanging="360"/>
+      </w:pPr>
+    </w:lvl>
+    <w:lvl w:ilvl="7" w:tplc="0C0A0019" w:tentative="1">
+      <w:start w:val="1"/>
+      <w:numFmt w:val="lowerLetter"/>
+      <w:lvlText w:val="%8."/>
+      <w:lvlJc w:val="left"/>
+      <w:pPr>
+        <w:ind w:left="7170" w:hanging="360"/>
+      </w:pPr>
+    </w:lvl>
+    <w:lvl w:ilvl="8" w:tplc="0C0A001B" w:tentative="1">
+      <w:start w:val="1"/>
+      <w:numFmt w:val="lowerRoman"/>
+      <w:lvlText w:val="%9."/>
+      <w:lvlJc w:val="right"/>
+      <w:pPr>
+        <w:ind w:left="7890" w:hanging="180"/>
+      </w:pPr>
+    </w:lvl>
+  </w:abstractNum>
+  <w:abstractNum w:abstractNumId="10" w15:restartNumberingAfterBreak="0">
+    <w:nsid w:val="5DA546F3"/>
+    <w:multiLevelType w:val="hybridMultilevel"/>
+    <w:tmpl w:val="3BE64D52"/>
+    <w:lvl w:ilvl="0" w:tplc="0C0A0001">
+      <w:start w:val="1"/>
+      <w:numFmt w:val="bullet"/>
+      <w:lvlText w:val=""/>
+      <w:lvlJc w:val="left"/>
+      <w:pPr>
+        <w:ind w:left="2850" w:hanging="360"/>
+      </w:pPr>
+      <w:rPr>
+        <w:rFonts w:ascii="Symbol" w:hAnsi="Symbol" w:hint="default"/>
+      </w:rPr>
+    </w:lvl>
+    <w:lvl w:ilvl="1" w:tplc="0C0A0003" w:tentative="1">
+      <w:start w:val="1"/>
+      <w:numFmt w:val="bullet"/>
+      <w:lvlText w:val="o"/>
+      <w:lvlJc w:val="left"/>
+      <w:pPr>
+        <w:ind w:left="3570" w:hanging="360"/>
+      </w:pPr>
+      <w:rPr>
+        <w:rFonts w:ascii="Courier New" w:hAnsi="Courier New" w:cs="Courier New" w:hint="default"/>
+      </w:rPr>
+    </w:lvl>
+    <w:lvl w:ilvl="2" w:tplc="0C0A0005" w:tentative="1">
+      <w:start w:val="1"/>
+      <w:numFmt w:val="bullet"/>
+      <w:lvlText w:val=""/>
+      <w:lvlJc w:val="left"/>
+      <w:pPr>
+        <w:ind w:left="4290" w:hanging="360"/>
+      </w:pPr>
+      <w:rPr>
+        <w:rFonts w:ascii="Wingdings" w:hAnsi="Wingdings" w:hint="default"/>
+      </w:rPr>
+    </w:lvl>
+    <w:lvl w:ilvl="3" w:tplc="0C0A0001" w:tentative="1">
+      <w:start w:val="1"/>
+      <w:numFmt w:val="bullet"/>
+      <w:lvlText w:val=""/>
+      <w:lvlJc w:val="left"/>
+      <w:pPr>
+        <w:ind w:left="5010" w:hanging="360"/>
+      </w:pPr>
+      <w:rPr>
+        <w:rFonts w:ascii="Symbol" w:hAnsi="Symbol" w:hint="default"/>
+      </w:rPr>
+    </w:lvl>
+    <w:lvl w:ilvl="4" w:tplc="0C0A0003" w:tentative="1">
+      <w:start w:val="1"/>
+      <w:numFmt w:val="bullet"/>
+      <w:lvlText w:val="o"/>
+      <w:lvlJc w:val="left"/>
+      <w:pPr>
+        <w:ind w:left="5730" w:hanging="360"/>
+      </w:pPr>
+      <w:rPr>
+        <w:rFonts w:ascii="Courier New" w:hAnsi="Courier New" w:cs="Courier New" w:hint="default"/>
+      </w:rPr>
+    </w:lvl>
+    <w:lvl w:ilvl="5" w:tplc="0C0A0005" w:tentative="1">
+      <w:start w:val="1"/>
+      <w:numFmt w:val="bullet"/>
+      <w:lvlText w:val=""/>
+      <w:lvlJc w:val="left"/>
+      <w:pPr>
+        <w:ind w:left="6450" w:hanging="360"/>
+      </w:pPr>
+      <w:rPr>
+        <w:rFonts w:ascii="Wingdings" w:hAnsi="Wingdings" w:hint="default"/>
+      </w:rPr>
+    </w:lvl>
+    <w:lvl w:ilvl="6" w:tplc="0C0A0001" w:tentative="1">
+      <w:start w:val="1"/>
+      <w:numFmt w:val="bullet"/>
+      <w:lvlText w:val=""/>
+      <w:lvlJc w:val="left"/>
+      <w:pPr>
+        <w:ind w:left="7170" w:hanging="360"/>
+      </w:pPr>
+      <w:rPr>
+        <w:rFonts w:ascii="Symbol" w:hAnsi="Symbol" w:hint="default"/>
+      </w:rPr>
+    </w:lvl>
+    <w:lvl w:ilvl="7" w:tplc="0C0A0003" w:tentative="1">
+      <w:start w:val="1"/>
+      <w:numFmt w:val="bullet"/>
+      <w:lvlText w:val="o"/>
+      <w:lvlJc w:val="left"/>
+      <w:pPr>
+        <w:ind w:left="7890" w:hanging="360"/>
+      </w:pPr>
+      <w:rPr>
+        <w:rFonts w:ascii="Courier New" w:hAnsi="Courier New" w:cs="Courier New" w:hint="default"/>
+      </w:rPr>
+    </w:lvl>
+    <w:lvl w:ilvl="8" w:tplc="0C0A0005" w:tentative="1">
+      <w:start w:val="1"/>
+      <w:numFmt w:val="bullet"/>
+      <w:lvlText w:val=""/>
+      <w:lvlJc w:val="left"/>
+      <w:pPr>
+        <w:ind w:left="8610" w:hanging="360"/>
+      </w:pPr>
+      <w:rPr>
+        <w:rFonts w:ascii="Wingdings" w:hAnsi="Wingdings" w:hint="default"/>
+      </w:rPr>
+    </w:lvl>
+  </w:abstractNum>
+  <w:abstractNum w:abstractNumId="11" w15:restartNumberingAfterBreak="0">
     <w:nsid w:val="61A67932"/>
     <w:multiLevelType w:val="hybridMultilevel"/>
     <w:tmpl w:val="9C4217DC"/>
@@ -16774,7 +17751,7 @@
       </w:pPr>
     </w:lvl>
   </w:abstractNum>
-  <w:abstractNum w:abstractNumId="9" w15:restartNumberingAfterBreak="0">
+  <w:abstractNum w:abstractNumId="12" w15:restartNumberingAfterBreak="0">
     <w:nsid w:val="6A297273"/>
     <w:multiLevelType w:val="hybridMultilevel"/>
     <w:tmpl w:val="08761B54"/>
@@ -16865,7 +17842,7 @@
       </w:pPr>
     </w:lvl>
   </w:abstractNum>
-  <w:abstractNum w:abstractNumId="10" w15:restartNumberingAfterBreak="0">
+  <w:abstractNum w:abstractNumId="13" w15:restartNumberingAfterBreak="0">
     <w:nsid w:val="6CBB15AE"/>
     <w:multiLevelType w:val="hybridMultilevel"/>
     <w:tmpl w:val="DBCEFB46"/>
@@ -16978,7 +17955,7 @@
       </w:rPr>
     </w:lvl>
   </w:abstractNum>
-  <w:abstractNum w:abstractNumId="11" w15:restartNumberingAfterBreak="0">
+  <w:abstractNum w:abstractNumId="14" w15:restartNumberingAfterBreak="0">
     <w:nsid w:val="6F6544E1"/>
     <w:multiLevelType w:val="hybridMultilevel"/>
     <w:tmpl w:val="5CA803D2"/>
@@ -17067,7 +18044,93 @@
       </w:pPr>
     </w:lvl>
   </w:abstractNum>
-  <w:abstractNum w:abstractNumId="12" w15:restartNumberingAfterBreak="0">
+  <w:abstractNum w:abstractNumId="15" w15:restartNumberingAfterBreak="0">
+    <w:nsid w:val="789B1A53"/>
+    <w:multiLevelType w:val="hybridMultilevel"/>
+    <w:tmpl w:val="48F4480A"/>
+    <w:lvl w:ilvl="0" w:tplc="0C0A000F">
+      <w:start w:val="1"/>
+      <w:numFmt w:val="decimal"/>
+      <w:lvlText w:val="%1."/>
+      <w:lvlJc w:val="left"/>
+      <w:pPr>
+        <w:ind w:left="720" w:hanging="360"/>
+      </w:pPr>
+    </w:lvl>
+    <w:lvl w:ilvl="1" w:tplc="0C0A0019" w:tentative="1">
+      <w:start w:val="1"/>
+      <w:numFmt w:val="lowerLetter"/>
+      <w:lvlText w:val="%2."/>
+      <w:lvlJc w:val="left"/>
+      <w:pPr>
+        <w:ind w:left="1440" w:hanging="360"/>
+      </w:pPr>
+    </w:lvl>
+    <w:lvl w:ilvl="2" w:tplc="0C0A001B" w:tentative="1">
+      <w:start w:val="1"/>
+      <w:numFmt w:val="lowerRoman"/>
+      <w:lvlText w:val="%3."/>
+      <w:lvlJc w:val="right"/>
+      <w:pPr>
+        <w:ind w:left="2160" w:hanging="180"/>
+      </w:pPr>
+    </w:lvl>
+    <w:lvl w:ilvl="3" w:tplc="0C0A000F" w:tentative="1">
+      <w:start w:val="1"/>
+      <w:numFmt w:val="decimal"/>
+      <w:lvlText w:val="%4."/>
+      <w:lvlJc w:val="left"/>
+      <w:pPr>
+        <w:ind w:left="2880" w:hanging="360"/>
+      </w:pPr>
+    </w:lvl>
+    <w:lvl w:ilvl="4" w:tplc="0C0A0019" w:tentative="1">
+      <w:start w:val="1"/>
+      <w:numFmt w:val="lowerLetter"/>
+      <w:lvlText w:val="%5."/>
+      <w:lvlJc w:val="left"/>
+      <w:pPr>
+        <w:ind w:left="3600" w:hanging="360"/>
+      </w:pPr>
+    </w:lvl>
+    <w:lvl w:ilvl="5" w:tplc="0C0A001B" w:tentative="1">
+      <w:start w:val="1"/>
+      <w:numFmt w:val="lowerRoman"/>
+      <w:lvlText w:val="%6."/>
+      <w:lvlJc w:val="right"/>
+      <w:pPr>
+        <w:ind w:left="4320" w:hanging="180"/>
+      </w:pPr>
+    </w:lvl>
+    <w:lvl w:ilvl="6" w:tplc="0C0A000F" w:tentative="1">
+      <w:start w:val="1"/>
+      <w:numFmt w:val="decimal"/>
+      <w:lvlText w:val="%7."/>
+      <w:lvlJc w:val="left"/>
+      <w:pPr>
+        <w:ind w:left="5040" w:hanging="360"/>
+      </w:pPr>
+    </w:lvl>
+    <w:lvl w:ilvl="7" w:tplc="0C0A0019" w:tentative="1">
+      <w:start w:val="1"/>
+      <w:numFmt w:val="lowerLetter"/>
+      <w:lvlText w:val="%8."/>
+      <w:lvlJc w:val="left"/>
+      <w:pPr>
+        <w:ind w:left="5760" w:hanging="360"/>
+      </w:pPr>
+    </w:lvl>
+    <w:lvl w:ilvl="8" w:tplc="0C0A001B" w:tentative="1">
+      <w:start w:val="1"/>
+      <w:numFmt w:val="lowerRoman"/>
+      <w:lvlText w:val="%9."/>
+      <w:lvlJc w:val="right"/>
+      <w:pPr>
+        <w:ind w:left="6480" w:hanging="180"/>
+      </w:pPr>
+    </w:lvl>
+  </w:abstractNum>
+  <w:abstractNum w:abstractNumId="16" w15:restartNumberingAfterBreak="0">
     <w:nsid w:val="7B3F7B45"/>
     <w:multiLevelType w:val="hybridMultilevel"/>
     <w:tmpl w:val="020AB78C"/>
@@ -17158,7 +18221,7 @@
       </w:pPr>
     </w:lvl>
   </w:abstractNum>
-  <w:abstractNum w:abstractNumId="13" w15:restartNumberingAfterBreak="0">
+  <w:abstractNum w:abstractNumId="17" w15:restartNumberingAfterBreak="0">
     <w:nsid w:val="7DD526AD"/>
     <w:multiLevelType w:val="hybridMultilevel"/>
     <w:tmpl w:val="D988C91E"/>
@@ -17271,7 +18334,7 @@
       </w:rPr>
     </w:lvl>
   </w:abstractNum>
-  <w:abstractNum w:abstractNumId="14" w15:restartNumberingAfterBreak="0">
+  <w:abstractNum w:abstractNumId="18" w15:restartNumberingAfterBreak="0">
     <w:nsid w:val="7E6E0A25"/>
     <w:multiLevelType w:val="hybridMultilevel"/>
     <w:tmpl w:val="FB687210"/>
@@ -17387,45 +18450,57 @@
     <w:abstractNumId w:val="0"/>
   </w:num>
   <w:num w:numId="2">
+    <w:abstractNumId w:val="13"/>
+  </w:num>
+  <w:num w:numId="3">
+    <w:abstractNumId w:val="3"/>
+  </w:num>
+  <w:num w:numId="4">
+    <w:abstractNumId w:val="18"/>
+  </w:num>
+  <w:num w:numId="5">
+    <w:abstractNumId w:val="2"/>
+  </w:num>
+  <w:num w:numId="6">
+    <w:abstractNumId w:val="9"/>
+  </w:num>
+  <w:num w:numId="7">
+    <w:abstractNumId w:val="14"/>
+  </w:num>
+  <w:num w:numId="8">
+    <w:abstractNumId w:val="4"/>
+  </w:num>
+  <w:num w:numId="9">
+    <w:abstractNumId w:val="17"/>
+  </w:num>
+  <w:num w:numId="10">
     <w:abstractNumId w:val="10"/>
   </w:num>
-  <w:num w:numId="3">
-    <w:abstractNumId w:val="2"/>
+  <w:num w:numId="11">
+    <w:abstractNumId w:val="5"/>
   </w:num>
-  <w:num w:numId="4">
-    <w:abstractNumId w:val="14"/>
+  <w:num w:numId="12">
+    <w:abstractNumId w:val="16"/>
   </w:num>
-  <w:num w:numId="5">
+  <w:num w:numId="13">
+    <w:abstractNumId w:val="12"/>
+  </w:num>
+  <w:num w:numId="14">
+    <w:abstractNumId w:val="6"/>
+  </w:num>
+  <w:num w:numId="15">
+    <w:abstractNumId w:val="11"/>
+  </w:num>
+  <w:num w:numId="16">
     <w:abstractNumId w:val="1"/>
   </w:num>
-  <w:num w:numId="6">
-    <w:abstractNumId w:val="6"/>
-  </w:num>
-  <w:num w:numId="7">
-    <w:abstractNumId w:val="11"/>
-  </w:num>
-  <w:num w:numId="8">
-    <w:abstractNumId w:val="3"/>
-  </w:num>
-  <w:num w:numId="9">
-    <w:abstractNumId w:val="13"/>
-  </w:num>
-  <w:num w:numId="10">
+  <w:num w:numId="17">
     <w:abstractNumId w:val="7"/>
   </w:num>
-  <w:num w:numId="11">
-    <w:abstractNumId w:val="4"/>
+  <w:num w:numId="18">
+    <w:abstractNumId w:val="15"/>
   </w:num>
-  <w:num w:numId="12">
-    <w:abstractNumId w:val="12"/>
-  </w:num>
-  <w:num w:numId="13">
-    <w:abstractNumId w:val="9"/>
-  </w:num>
-  <w:num w:numId="14">
-    <w:abstractNumId w:val="5"/>
-  </w:num>
-  <w:num w:numId="15">
+  <w:num w:numId="19">
     <w:abstractNumId w:val="8"/>
   </w:num>
 </w:numbering>
@@ -17900,6 +18975,7 @@
   <w:style w:type="character" w:default="1" w:styleId="Fuentedeprrafopredeter">
     <w:name w:val="Default Paragraph Font"/>
     <w:uiPriority w:val="1"/>
+    <w:semiHidden/>
     <w:unhideWhenUsed/>
   </w:style>
   <w:style w:type="table" w:default="1" w:styleId="Tablanormal">
@@ -18855,7 +19931,7 @@
 </file>
 
 <file path=customXml/itemProps1.xml><?xml version="1.0" encoding="utf-8"?>
-<ds:datastoreItem xmlns:ds="http://schemas.openxmlformats.org/officeDocument/2006/customXml" ds:itemID="{B03EDB49-2B66-4E3F-BE68-E1C695AE1AD9}">
+<ds:datastoreItem xmlns:ds="http://schemas.openxmlformats.org/officeDocument/2006/customXml" ds:itemID="{495777DA-0FC8-487A-8EE3-ACCE4A297A51}">
   <ds:schemaRefs>
     <ds:schemaRef ds:uri="http://schemas.openxmlformats.org/officeDocument/2006/bibliography"/>
   </ds:schemaRefs>

</xml_diff>